<commit_message>
Implement simple Revisions; add compiled EXE
</commit_message>
<xml_diff>
--- a/Documentation/NARS in Python - Technical Documentation.docx
+++ b/Documentation/NARS in Python - Technical Documentation.docx
@@ -198,7 +198,21 @@
           <w:sz w:val="24"/>
           <w:szCs w:val="24"/>
         </w:rPr>
-        <w:t xml:space="preserve"> is the process of creating a new Concept, named by a term.</w:t>
+        <w:t xml:space="preserve"> is the process of creating a new Concept,</w:t>
+      </w:r>
+      <w:r>
+        <w:rPr>
+          <w:sz w:val="24"/>
+          <w:szCs w:val="24"/>
+        </w:rPr>
+        <w:t xml:space="preserve"> which is</w:t>
+      </w:r>
+      <w:r>
+        <w:rPr>
+          <w:sz w:val="24"/>
+          <w:szCs w:val="24"/>
+        </w:rPr>
+        <w:t xml:space="preserve"> named by a term.</w:t>
       </w:r>
     </w:p>
     <w:p>
@@ -247,7 +261,7 @@
           <w:sz w:val="24"/>
           <w:szCs w:val="24"/>
         </w:rPr>
-        <w:t xml:space="preserve">able, holding processed </w:t>
+        <w:t xml:space="preserve">able holding processed </w:t>
       </w:r>
       <w:r>
         <w:rPr>
@@ -263,7 +277,77 @@
           <w:sz w:val="24"/>
           <w:szCs w:val="24"/>
         </w:rPr>
-        <w:t xml:space="preserve"> about the concept. Terms that contain no copula will have empty belief tables.</w:t>
+        <w:t xml:space="preserve"> about the </w:t>
+      </w:r>
+      <w:r>
+        <w:rPr>
+          <w:sz w:val="24"/>
+          <w:szCs w:val="24"/>
+        </w:rPr>
+        <w:t>C</w:t>
+      </w:r>
+      <w:r>
+        <w:rPr>
+          <w:sz w:val="24"/>
+          <w:szCs w:val="24"/>
+        </w:rPr>
+        <w:t xml:space="preserve">oncept. </w:t>
+      </w:r>
+      <w:r>
+        <w:rPr>
+          <w:sz w:val="24"/>
+          <w:szCs w:val="24"/>
+        </w:rPr>
+        <w:t>Atomic Concepts</w:t>
+      </w:r>
+      <w:r>
+        <w:rPr>
+          <w:sz w:val="24"/>
+          <w:szCs w:val="24"/>
+        </w:rPr>
+        <w:t xml:space="preserve"> </w:t>
+      </w:r>
+      <w:r>
+        <w:rPr>
+          <w:sz w:val="24"/>
+          <w:szCs w:val="24"/>
+        </w:rPr>
+        <w:t>(</w:t>
+      </w:r>
+      <w:r>
+        <w:rPr>
+          <w:sz w:val="24"/>
+          <w:szCs w:val="24"/>
+        </w:rPr>
+        <w:t>that contain no copula</w:t>
+      </w:r>
+      <w:r>
+        <w:rPr>
+          <w:sz w:val="24"/>
+          <w:szCs w:val="24"/>
+        </w:rPr>
+        <w:t>)</w:t>
+      </w:r>
+      <w:r>
+        <w:rPr>
+          <w:sz w:val="24"/>
+          <w:szCs w:val="24"/>
+        </w:rPr>
+        <w:t xml:space="preserve"> will have empty belief tables</w:t>
+      </w:r>
+      <w:r>
+        <w:rPr>
+          <w:sz w:val="24"/>
+          <w:szCs w:val="24"/>
+        </w:rPr>
+        <w:t>, but will be term-linked to Statement Concepts</w:t>
+      </w:r>
+      <w:r>
+        <w:rPr>
+          <w:sz w:val="24"/>
+          <w:szCs w:val="24"/>
+        </w:rPr>
+        <w:t>.</w:t>
       </w:r>
     </w:p>
     <w:p>
@@ -297,7 +381,21 @@
           <w:sz w:val="24"/>
           <w:szCs w:val="24"/>
         </w:rPr>
-        <w:t xml:space="preserve">able, holding process </w:t>
+        <w:t>able holding process</w:t>
+      </w:r>
+      <w:r>
+        <w:rPr>
+          <w:sz w:val="24"/>
+          <w:szCs w:val="24"/>
+        </w:rPr>
+        <w:t>ed</w:t>
+      </w:r>
+      <w:r>
+        <w:rPr>
+          <w:sz w:val="24"/>
+          <w:szCs w:val="24"/>
+        </w:rPr>
+        <w:t xml:space="preserve"> </w:t>
       </w:r>
       <w:r>
         <w:rPr>
@@ -313,7 +411,63 @@
           <w:sz w:val="24"/>
           <w:szCs w:val="24"/>
         </w:rPr>
-        <w:t xml:space="preserve"> about the concept. . Terms that contain no copula will have empty desire tables.</w:t>
+        <w:t xml:space="preserve"> about the </w:t>
+      </w:r>
+      <w:r>
+        <w:rPr>
+          <w:sz w:val="24"/>
+          <w:szCs w:val="24"/>
+        </w:rPr>
+        <w:t>C</w:t>
+      </w:r>
+      <w:r>
+        <w:rPr>
+          <w:sz w:val="24"/>
+          <w:szCs w:val="24"/>
+        </w:rPr>
+        <w:t xml:space="preserve">oncept. </w:t>
+      </w:r>
+      <w:r>
+        <w:rPr>
+          <w:sz w:val="24"/>
+          <w:szCs w:val="24"/>
+        </w:rPr>
+        <w:t xml:space="preserve">Atomic Concepts </w:t>
+      </w:r>
+      <w:r>
+        <w:rPr>
+          <w:sz w:val="24"/>
+          <w:szCs w:val="24"/>
+        </w:rPr>
+        <w:t>(</w:t>
+      </w:r>
+      <w:r>
+        <w:rPr>
+          <w:sz w:val="24"/>
+          <w:szCs w:val="24"/>
+        </w:rPr>
+        <w:t>that contain no copula</w:t>
+      </w:r>
+      <w:r>
+        <w:rPr>
+          <w:sz w:val="24"/>
+          <w:szCs w:val="24"/>
+        </w:rPr>
+        <w:t>)</w:t>
+      </w:r>
+      <w:r>
+        <w:rPr>
+          <w:sz w:val="24"/>
+          <w:szCs w:val="24"/>
+        </w:rPr>
+        <w:t xml:space="preserve"> will have empty desire tables</w:t>
+      </w:r>
+      <w:r>
+        <w:rPr>
+          <w:sz w:val="24"/>
+          <w:szCs w:val="24"/>
+        </w:rPr>
+        <w:t>, but will be term-linked to Statement Concepts.</w:t>
       </w:r>
     </w:p>
     <w:p>
@@ -494,7 +648,6 @@
         <w:rPr>
           <w:sz w:val="24"/>
           <w:szCs w:val="24"/>
-          <w:highlight w:val="yellow"/>
         </w:rPr>
       </w:pPr>
       <w:r>
@@ -521,9 +674,303 @@
         <w:rPr>
           <w:sz w:val="24"/>
           <w:szCs w:val="24"/>
-          <w:highlight w:val="yellow"/>
-        </w:rPr>
-        <w:t>TBD</w:t>
+        </w:rPr>
+        <w:t>The</w:t>
+      </w:r>
+      <w:r>
+        <w:rPr>
+          <w:sz w:val="24"/>
+          <w:szCs w:val="24"/>
+        </w:rPr>
+        <w:t xml:space="preserve"> Bag </w:t>
+      </w:r>
+      <w:r>
+        <w:rPr>
+          <w:sz w:val="24"/>
+          <w:szCs w:val="24"/>
+        </w:rPr>
+        <w:t>consists of</w:t>
+      </w:r>
+      <w:r>
+        <w:rPr>
+          <w:sz w:val="24"/>
+          <w:szCs w:val="24"/>
+        </w:rPr>
+        <w:t xml:space="preserve"> an array of buckets (1-100)</w:t>
+      </w:r>
+      <w:r>
+        <w:rPr>
+          <w:sz w:val="24"/>
+          <w:szCs w:val="24"/>
+        </w:rPr>
+        <w:t xml:space="preserve">, and a pointer that points to the currently selected bucket. </w:t>
+      </w:r>
+      <w:r>
+        <w:rPr>
+          <w:sz w:val="24"/>
+          <w:szCs w:val="24"/>
+        </w:rPr>
+        <w:t>Objects</w:t>
+      </w:r>
+      <w:r>
+        <w:rPr>
+          <w:sz w:val="24"/>
+          <w:szCs w:val="24"/>
+        </w:rPr>
+        <w:t xml:space="preserve"> can be placed into the bag</w:t>
+      </w:r>
+      <w:r>
+        <w:rPr>
+          <w:sz w:val="24"/>
+          <w:szCs w:val="24"/>
+        </w:rPr>
+        <w:t>,</w:t>
+      </w:r>
+      <w:r>
+        <w:rPr>
+          <w:sz w:val="24"/>
+          <w:szCs w:val="24"/>
+        </w:rPr>
+        <w:t xml:space="preserve"> </w:t>
+      </w:r>
+      <w:r>
+        <w:rPr>
+          <w:sz w:val="24"/>
+          <w:szCs w:val="24"/>
+        </w:rPr>
+        <w:t xml:space="preserve">where they are </w:t>
+      </w:r>
+      <w:r>
+        <w:rPr>
+          <w:sz w:val="24"/>
+          <w:szCs w:val="24"/>
+        </w:rPr>
+        <w:t xml:space="preserve">first wrapped inside a Bag Item with a Priority value, and then </w:t>
+      </w:r>
+      <w:r>
+        <w:rPr>
+          <w:sz w:val="24"/>
+          <w:szCs w:val="24"/>
+        </w:rPr>
+        <w:t xml:space="preserve">inserted </w:t>
+      </w:r>
+      <w:r>
+        <w:rPr>
+          <w:sz w:val="24"/>
+          <w:szCs w:val="24"/>
+        </w:rPr>
+        <w:t>into the</w:t>
+      </w:r>
+      <w:r>
+        <w:rPr>
+          <w:sz w:val="24"/>
+          <w:szCs w:val="24"/>
+        </w:rPr>
+        <w:t xml:space="preserve"> corresponding bucket based on Priority.</w:t>
+      </w:r>
+    </w:p>
+    <w:p>
+      <w:pPr>
+        <w:rPr>
+          <w:sz w:val="24"/>
+          <w:szCs w:val="24"/>
+        </w:rPr>
+      </w:pPr>
+      <w:r>
+        <w:rPr>
+          <w:sz w:val="24"/>
+          <w:szCs w:val="24"/>
+        </w:rPr>
+        <w:t>When an item is to be randomly removed from the bag:</w:t>
+      </w:r>
+    </w:p>
+    <w:p>
+      <w:pPr>
+        <w:pStyle w:val="ListParagraph"/>
+        <w:numPr>
+          <w:ilvl w:val="0"/>
+          <w:numId w:val="4"/>
+        </w:numPr>
+        <w:rPr>
+          <w:sz w:val="24"/>
+          <w:szCs w:val="24"/>
+        </w:rPr>
+      </w:pPr>
+      <w:r>
+        <w:rPr>
+          <w:sz w:val="24"/>
+          <w:szCs w:val="24"/>
+        </w:rPr>
+        <w:t>T</w:t>
+      </w:r>
+      <w:r>
+        <w:rPr>
+          <w:sz w:val="24"/>
+          <w:szCs w:val="24"/>
+        </w:rPr>
+        <w:t>he pointer moves to the next non-empty bucket</w:t>
+      </w:r>
+    </w:p>
+    <w:p>
+      <w:pPr>
+        <w:pStyle w:val="ListParagraph"/>
+        <w:numPr>
+          <w:ilvl w:val="0"/>
+          <w:numId w:val="4"/>
+        </w:numPr>
+        <w:rPr>
+          <w:sz w:val="24"/>
+          <w:szCs w:val="24"/>
+        </w:rPr>
+      </w:pPr>
+      <w:r>
+        <w:rPr>
+          <w:sz w:val="24"/>
+          <w:szCs w:val="24"/>
+        </w:rPr>
+        <w:t>A</w:t>
+      </w:r>
+      <w:r>
+        <w:rPr>
+          <w:sz w:val="24"/>
+          <w:szCs w:val="24"/>
+        </w:rPr>
+        <w:t xml:space="preserve"> random number is generated</w:t>
+      </w:r>
+    </w:p>
+    <w:p>
+      <w:pPr>
+        <w:pStyle w:val="ListParagraph"/>
+        <w:numPr>
+          <w:ilvl w:val="0"/>
+          <w:numId w:val="4"/>
+        </w:numPr>
+        <w:rPr>
+          <w:sz w:val="24"/>
+          <w:szCs w:val="24"/>
+        </w:rPr>
+      </w:pPr>
+      <w:r>
+        <w:rPr>
+          <w:sz w:val="24"/>
+          <w:szCs w:val="24"/>
+        </w:rPr>
+        <w:t xml:space="preserve">If </w:t>
+      </w:r>
+      <w:r>
+        <w:rPr>
+          <w:sz w:val="24"/>
+          <w:szCs w:val="24"/>
+        </w:rPr>
+        <w:t>the random number</w:t>
+      </w:r>
+      <w:r>
+        <w:rPr>
+          <w:sz w:val="24"/>
+          <w:szCs w:val="24"/>
+        </w:rPr>
+        <w:t xml:space="preserve"> passes the bucket’s probability threshold</w:t>
+      </w:r>
+      <w:r>
+        <w:rPr>
+          <w:sz w:val="24"/>
+          <w:szCs w:val="24"/>
+        </w:rPr>
+        <w:t xml:space="preserve">, </w:t>
+      </w:r>
+      <w:r>
+        <w:rPr>
+          <w:sz w:val="24"/>
+          <w:szCs w:val="24"/>
+        </w:rPr>
+        <w:t>an item is removed randomly (uniformly) from the bucket. Otherwise, the pointer moves to the next non-empty bucket.</w:t>
+      </w:r>
+    </w:p>
+    <w:p>
+      <w:pPr>
+        <w:pStyle w:val="ListParagraph"/>
+        <w:numPr>
+          <w:ilvl w:val="0"/>
+          <w:numId w:val="4"/>
+        </w:numPr>
+        <w:rPr>
+          <w:sz w:val="24"/>
+          <w:szCs w:val="24"/>
+        </w:rPr>
+      </w:pPr>
+      <w:r>
+        <w:rPr>
+          <w:sz w:val="24"/>
+          <w:szCs w:val="24"/>
+        </w:rPr>
+        <w:t xml:space="preserve">This process </w:t>
+      </w:r>
+      <w:r>
+        <w:rPr>
+          <w:sz w:val="24"/>
+          <w:szCs w:val="24"/>
+        </w:rPr>
+        <w:t>is repeated</w:t>
+      </w:r>
+      <w:r>
+        <w:rPr>
+          <w:sz w:val="24"/>
+          <w:szCs w:val="24"/>
+        </w:rPr>
+        <w:t xml:space="preserve"> until an item is </w:t>
+      </w:r>
+      <w:r>
+        <w:rPr>
+          <w:sz w:val="24"/>
+          <w:szCs w:val="24"/>
+        </w:rPr>
+        <w:t>removed</w:t>
+      </w:r>
+      <w:r>
+        <w:rPr>
+          <w:sz w:val="24"/>
+          <w:szCs w:val="24"/>
+        </w:rPr>
+        <w:t>.</w:t>
+      </w:r>
+    </w:p>
+    <w:p>
+      <w:pPr>
+        <w:rPr>
+          <w:sz w:val="24"/>
+          <w:szCs w:val="24"/>
+        </w:rPr>
+      </w:pPr>
+      <w:r>
+        <w:rPr>
+          <w:sz w:val="24"/>
+          <w:szCs w:val="24"/>
+        </w:rPr>
+        <w:lastRenderedPageBreak/>
+        <w:t xml:space="preserve">Items are also stored inside a lookup table, where the key is the hash of the Bag Item’s contained object. </w:t>
+      </w:r>
+      <w:r>
+        <w:rPr>
+          <w:i/>
+          <w:iCs/>
+          <w:sz w:val="24"/>
+          <w:szCs w:val="24"/>
+        </w:rPr>
+        <w:t>Concept</w:t>
+      </w:r>
+      <w:r>
+        <w:rPr>
+          <w:sz w:val="24"/>
+          <w:szCs w:val="24"/>
+        </w:rPr>
+        <w:t xml:space="preserve"> data structure is defined so its hash is simply the hash of its term; in this way, Concepts can be directly selected from the bag using </w:t>
+      </w:r>
+      <w:r>
+        <w:rPr>
+          <w:sz w:val="24"/>
+          <w:szCs w:val="24"/>
+        </w:rPr>
+        <w:t>the term.</w:t>
       </w:r>
     </w:p>
     <w:p>
@@ -605,13 +1052,93 @@
     <w:p>
       <w:pPr>
         <w:rPr>
-          <w:b/>
-          <w:bCs/>
-          <w:sz w:val="24"/>
-          <w:szCs w:val="24"/>
-          <w:u w:val="single"/>
-        </w:rPr>
-      </w:pPr>
+          <w:sz w:val="24"/>
+          <w:szCs w:val="24"/>
+        </w:rPr>
+      </w:pPr>
+      <w:r>
+        <w:rPr>
+          <w:sz w:val="24"/>
+          <w:szCs w:val="24"/>
+        </w:rPr>
+        <w:t xml:space="preserve">The system either </w:t>
+      </w:r>
+      <w:r>
+        <w:rPr>
+          <w:i/>
+          <w:iCs/>
+          <w:sz w:val="24"/>
+          <w:szCs w:val="24"/>
+        </w:rPr>
+        <w:t>Observes</w:t>
+      </w:r>
+      <w:r>
+        <w:rPr>
+          <w:sz w:val="24"/>
+          <w:szCs w:val="24"/>
+        </w:rPr>
+        <w:t xml:space="preserve"> </w:t>
+      </w:r>
+      <w:r>
+        <w:rPr>
+          <w:sz w:val="24"/>
+          <w:szCs w:val="24"/>
+        </w:rPr>
+        <w:t>a task from its experience</w:t>
+      </w:r>
+      <w:r>
+        <w:rPr>
+          <w:sz w:val="24"/>
+          <w:szCs w:val="24"/>
+        </w:rPr>
+        <w:t xml:space="preserve"> buffer, </w:t>
+      </w:r>
+      <w:r>
+        <w:rPr>
+          <w:sz w:val="24"/>
+          <w:szCs w:val="24"/>
+        </w:rPr>
+        <w:t xml:space="preserve">or it </w:t>
+      </w:r>
+      <w:r>
+        <w:rPr>
+          <w:i/>
+          <w:iCs/>
+          <w:sz w:val="24"/>
+          <w:szCs w:val="24"/>
+        </w:rPr>
+        <w:t>Considers</w:t>
+      </w:r>
+      <w:r>
+        <w:rPr>
+          <w:sz w:val="24"/>
+          <w:szCs w:val="24"/>
+        </w:rPr>
+        <w:t xml:space="preserve"> a Concept from its Memory.</w:t>
+      </w:r>
+      <w:r>
+        <w:rPr>
+          <w:sz w:val="24"/>
+          <w:szCs w:val="24"/>
+        </w:rPr>
+        <w:t xml:space="preserve"> The proportion of time the system spends on either process depends on a system parameter, its </w:t>
+      </w:r>
+      <w:r>
+        <w:rPr>
+          <w:i/>
+          <w:iCs/>
+          <w:sz w:val="24"/>
+          <w:szCs w:val="24"/>
+        </w:rPr>
+        <w:t>Mindfulness</w:t>
+      </w:r>
+      <w:r>
+        <w:rPr>
+          <w:sz w:val="24"/>
+          <w:szCs w:val="24"/>
+        </w:rPr>
+        <w:t>.</w:t>
+      </w:r>
     </w:p>
     <w:p>
       <w:pPr>
@@ -707,7 +1234,6 @@
           <w:sz w:val="24"/>
           <w:szCs w:val="24"/>
         </w:rPr>
-        <w:lastRenderedPageBreak/>
         <w:t>Judgment:</w:t>
       </w:r>
     </w:p>
@@ -841,7 +1367,7 @@
           <w:sz w:val="24"/>
           <w:szCs w:val="24"/>
         </w:rPr>
-        <w:t xml:space="preserve">The task’s </w:t>
+        <w:t xml:space="preserve">The </w:t>
       </w:r>
       <w:r>
         <w:rPr>
@@ -928,14 +1454,105 @@
         <w:rPr>
           <w:sz w:val="24"/>
           <w:szCs w:val="24"/>
-          <w:highlight w:val="yellow"/>
-        </w:rPr>
-      </w:pPr>
-      <w:r>
-        <w:rPr>
-          <w:sz w:val="24"/>
-          <w:szCs w:val="24"/>
-          <w:highlight w:val="yellow"/>
+        </w:rPr>
+      </w:pPr>
+      <w:r>
+        <w:rPr>
+          <w:sz w:val="24"/>
+          <w:szCs w:val="24"/>
+        </w:rPr>
+        <w:t xml:space="preserve">First, the </w:t>
+      </w:r>
+      <w:r>
+        <w:rPr>
+          <w:sz w:val="24"/>
+          <w:szCs w:val="24"/>
+        </w:rPr>
+        <w:t>Judgment’s</w:t>
+      </w:r>
+      <w:r>
+        <w:rPr>
+          <w:sz w:val="24"/>
+          <w:szCs w:val="24"/>
+        </w:rPr>
+        <w:t xml:space="preserve"> corresponding Concept is activated.</w:t>
+      </w:r>
+    </w:p>
+    <w:p>
+      <w:pPr>
+        <w:pStyle w:val="ListParagraph"/>
+        <w:numPr>
+          <w:ilvl w:val="2"/>
+          <w:numId w:val="1"/>
+        </w:numPr>
+        <w:rPr>
+          <w:sz w:val="24"/>
+          <w:szCs w:val="24"/>
+        </w:rPr>
+      </w:pPr>
+      <w:r>
+        <w:rPr>
+          <w:sz w:val="24"/>
+          <w:szCs w:val="24"/>
+        </w:rPr>
+        <w:t>Then, a related belief is accepted from the current Concept (</w:t>
+      </w:r>
+      <w:r>
+        <w:rPr>
+          <w:sz w:val="24"/>
+          <w:szCs w:val="24"/>
+        </w:rPr>
+        <w:t xml:space="preserve">Local Inference: </w:t>
+      </w:r>
+      <w:r>
+        <w:rPr>
+          <w:i/>
+          <w:iCs/>
+          <w:sz w:val="24"/>
+          <w:szCs w:val="24"/>
+        </w:rPr>
+        <w:t>Revision</w:t>
+      </w:r>
+      <w:r>
+        <w:rPr>
+          <w:sz w:val="24"/>
+          <w:szCs w:val="24"/>
+        </w:rPr>
+        <w:t xml:space="preserve">) or a related Concept (Forward Inference: </w:t>
+      </w:r>
+      <w:r>
+        <w:rPr>
+          <w:i/>
+          <w:iCs/>
+          <w:sz w:val="24"/>
+          <w:szCs w:val="24"/>
+        </w:rPr>
+        <w:t>Deduction</w:t>
+      </w:r>
+      <w:r>
+        <w:rPr>
+          <w:sz w:val="24"/>
+          <w:szCs w:val="24"/>
+        </w:rPr>
+        <w:t>)</w:t>
+      </w:r>
+    </w:p>
+    <w:p>
+      <w:pPr>
+        <w:pStyle w:val="ListParagraph"/>
+        <w:numPr>
+          <w:ilvl w:val="2"/>
+          <w:numId w:val="1"/>
+        </w:numPr>
+        <w:rPr>
+          <w:sz w:val="24"/>
+          <w:szCs w:val="24"/>
+        </w:rPr>
+      </w:pPr>
+      <w:r>
+        <w:rPr>
+          <w:sz w:val="24"/>
+          <w:szCs w:val="24"/>
         </w:rPr>
         <w:t>TBD</w:t>
       </w:r>
@@ -1005,7 +1622,35 @@
           <w:sz w:val="24"/>
           <w:szCs w:val="24"/>
         </w:rPr>
-        <w:t>The Concept is grabbed, using the statement from the task’s Question</w:t>
+        <w:t>First, the</w:t>
+      </w:r>
+      <w:r>
+        <w:rPr>
+          <w:sz w:val="24"/>
+          <w:szCs w:val="24"/>
+        </w:rPr>
+        <w:t xml:space="preserve"> </w:t>
+      </w:r>
+      <w:r>
+        <w:rPr>
+          <w:sz w:val="24"/>
+          <w:szCs w:val="24"/>
+        </w:rPr>
+        <w:t>Question</w:t>
+      </w:r>
+      <w:r>
+        <w:rPr>
+          <w:sz w:val="24"/>
+          <w:szCs w:val="24"/>
+        </w:rPr>
+        <w:t xml:space="preserve">’s </w:t>
+      </w:r>
+      <w:r>
+        <w:rPr>
+          <w:sz w:val="24"/>
+          <w:szCs w:val="24"/>
+        </w:rPr>
+        <w:t>corresponding Concept is activated</w:t>
       </w:r>
       <w:r>
         <w:rPr>
@@ -1470,6 +2115,119 @@
 <file path=word/numbering.xml><?xml version="1.0" encoding="utf-8"?>
 <w:numbering xmlns:wpc="http://schemas.microsoft.com/office/word/2010/wordprocessingCanvas" xmlns:cx="http://schemas.microsoft.com/office/drawing/2014/chartex" xmlns:cx1="http://schemas.microsoft.com/office/drawing/2015/9/8/chartex" xmlns:cx2="http://schemas.microsoft.com/office/drawing/2015/10/21/chartex" xmlns:cx3="http://schemas.microsoft.com/office/drawing/2016/5/9/chartex" xmlns:cx4="http://schemas.microsoft.com/office/drawing/2016/5/10/chartex" xmlns:cx5="http://schemas.microsoft.com/office/drawing/2016/5/11/chartex" xmlns:cx6="http://schemas.microsoft.com/office/drawing/2016/5/12/chartex" xmlns:cx7="http://schemas.microsoft.com/office/drawing/2016/5/13/chartex" xmlns:cx8="http://schemas.microsoft.com/office/drawing/2016/5/14/chartex" xmlns:mc="http://schemas.openxmlformats.org/markup-compatibility/2006" xmlns:aink="http://schemas.microsoft.com/office/drawing/2016/ink" xmlns:am3d="http://schemas.microsoft.com/office/drawing/2017/model3d" xmlns:o="urn:schemas-microsoft-com:office:office" xmlns:r="http://schemas.openxmlformats.org/officeDocument/2006/relationships" xmlns:m="http://schemas.openxmlformats.org/officeDocument/2006/math" xmlns:v="urn:schemas-microsoft-com:vml" xmlns:wp14="http://schemas.microsoft.com/office/word/2010/wordprocessingDrawing" xmlns:wp="http://schemas.openxmlformats.org/drawingml/2006/wordprocessingDrawing" xmlns:w10="urn:schemas-microsoft-com:office:word" xmlns:w="http://schemas.openxmlformats.org/wordprocessingml/2006/main" xmlns:w14="http://schemas.microsoft.com/office/word/2010/wordml" xmlns:w15="http://schemas.microsoft.com/office/word/2012/wordml" xmlns:w16cex="http://schemas.microsoft.com/office/word/2018/wordml/cex" xmlns:w16cid="http://schemas.microsoft.com/office/word/2016/wordml/cid" xmlns:w16="http://schemas.microsoft.com/office/word/2018/wordml" xmlns:w16se="http://schemas.microsoft.com/office/word/2015/wordml/symex" xmlns:wpg="http://schemas.microsoft.com/office/word/2010/wordprocessingGroup" xmlns:wpi="http://schemas.microsoft.com/office/word/2010/wordprocessingInk" xmlns:wne="http://schemas.microsoft.com/office/word/2006/wordml" xmlns:wps="http://schemas.microsoft.com/office/word/2010/wordprocessingShape" mc:Ignorable="w14 w15 w16se w16cid w16 w16cex wp14">
   <w:abstractNum w:abstractNumId="0" w15:restartNumberingAfterBreak="0">
+    <w:nsid w:val="241F7B5B"/>
+    <w:multiLevelType w:val="hybridMultilevel"/>
+    <w:tmpl w:val="4B9ACB54"/>
+    <w:lvl w:ilvl="0" w:tplc="04090001">
+      <w:start w:val="1"/>
+      <w:numFmt w:val="bullet"/>
+      <w:lvlText w:val=""/>
+      <w:lvlJc w:val="left"/>
+      <w:pPr>
+        <w:ind w:left="780" w:hanging="360"/>
+      </w:pPr>
+      <w:rPr>
+        <w:rFonts w:ascii="Symbol" w:hAnsi="Symbol" w:hint="default"/>
+      </w:rPr>
+    </w:lvl>
+    <w:lvl w:ilvl="1" w:tplc="04090003" w:tentative="1">
+      <w:start w:val="1"/>
+      <w:numFmt w:val="bullet"/>
+      <w:lvlText w:val="o"/>
+      <w:lvlJc w:val="left"/>
+      <w:pPr>
+        <w:ind w:left="1500" w:hanging="360"/>
+      </w:pPr>
+      <w:rPr>
+        <w:rFonts w:ascii="Courier New" w:hAnsi="Courier New" w:cs="Courier New" w:hint="default"/>
+      </w:rPr>
+    </w:lvl>
+    <w:lvl w:ilvl="2" w:tplc="04090005" w:tentative="1">
+      <w:start w:val="1"/>
+      <w:numFmt w:val="bullet"/>
+      <w:lvlText w:val=""/>
+      <w:lvlJc w:val="left"/>
+      <w:pPr>
+        <w:ind w:left="2220" w:hanging="360"/>
+      </w:pPr>
+      <w:rPr>
+        <w:rFonts w:ascii="Wingdings" w:hAnsi="Wingdings" w:hint="default"/>
+      </w:rPr>
+    </w:lvl>
+    <w:lvl w:ilvl="3" w:tplc="04090001" w:tentative="1">
+      <w:start w:val="1"/>
+      <w:numFmt w:val="bullet"/>
+      <w:lvlText w:val=""/>
+      <w:lvlJc w:val="left"/>
+      <w:pPr>
+        <w:ind w:left="2940" w:hanging="360"/>
+      </w:pPr>
+      <w:rPr>
+        <w:rFonts w:ascii="Symbol" w:hAnsi="Symbol" w:hint="default"/>
+      </w:rPr>
+    </w:lvl>
+    <w:lvl w:ilvl="4" w:tplc="04090003" w:tentative="1">
+      <w:start w:val="1"/>
+      <w:numFmt w:val="bullet"/>
+      <w:lvlText w:val="o"/>
+      <w:lvlJc w:val="left"/>
+      <w:pPr>
+        <w:ind w:left="3660" w:hanging="360"/>
+      </w:pPr>
+      <w:rPr>
+        <w:rFonts w:ascii="Courier New" w:hAnsi="Courier New" w:cs="Courier New" w:hint="default"/>
+      </w:rPr>
+    </w:lvl>
+    <w:lvl w:ilvl="5" w:tplc="04090005" w:tentative="1">
+      <w:start w:val="1"/>
+      <w:numFmt w:val="bullet"/>
+      <w:lvlText w:val=""/>
+      <w:lvlJc w:val="left"/>
+      <w:pPr>
+        <w:ind w:left="4380" w:hanging="360"/>
+      </w:pPr>
+      <w:rPr>
+        <w:rFonts w:ascii="Wingdings" w:hAnsi="Wingdings" w:hint="default"/>
+      </w:rPr>
+    </w:lvl>
+    <w:lvl w:ilvl="6" w:tplc="04090001" w:tentative="1">
+      <w:start w:val="1"/>
+      <w:numFmt w:val="bullet"/>
+      <w:lvlText w:val=""/>
+      <w:lvlJc w:val="left"/>
+      <w:pPr>
+        <w:ind w:left="5100" w:hanging="360"/>
+      </w:pPr>
+      <w:rPr>
+        <w:rFonts w:ascii="Symbol" w:hAnsi="Symbol" w:hint="default"/>
+      </w:rPr>
+    </w:lvl>
+    <w:lvl w:ilvl="7" w:tplc="04090003" w:tentative="1">
+      <w:start w:val="1"/>
+      <w:numFmt w:val="bullet"/>
+      <w:lvlText w:val="o"/>
+      <w:lvlJc w:val="left"/>
+      <w:pPr>
+        <w:ind w:left="5820" w:hanging="360"/>
+      </w:pPr>
+      <w:rPr>
+        <w:rFonts w:ascii="Courier New" w:hAnsi="Courier New" w:cs="Courier New" w:hint="default"/>
+      </w:rPr>
+    </w:lvl>
+    <w:lvl w:ilvl="8" w:tplc="04090005" w:tentative="1">
+      <w:start w:val="1"/>
+      <w:numFmt w:val="bullet"/>
+      <w:lvlText w:val=""/>
+      <w:lvlJc w:val="left"/>
+      <w:pPr>
+        <w:ind w:left="6540" w:hanging="360"/>
+      </w:pPr>
+      <w:rPr>
+        <w:rFonts w:ascii="Wingdings" w:hAnsi="Wingdings" w:hint="default"/>
+      </w:rPr>
+    </w:lvl>
+  </w:abstractNum>
+  <w:abstractNum w:abstractNumId="1" w15:restartNumberingAfterBreak="0">
     <w:nsid w:val="367F57EE"/>
     <w:multiLevelType w:val="hybridMultilevel"/>
     <w:tmpl w:val="220A611A"/>
@@ -1582,7 +2340,7 @@
       </w:rPr>
     </w:lvl>
   </w:abstractNum>
-  <w:abstractNum w:abstractNumId="1" w15:restartNumberingAfterBreak="0">
+  <w:abstractNum w:abstractNumId="2" w15:restartNumberingAfterBreak="0">
     <w:nsid w:val="4B4972D6"/>
     <w:multiLevelType w:val="hybridMultilevel"/>
     <w:tmpl w:val="89BA1C4A"/>
@@ -1695,7 +2453,7 @@
       </w:rPr>
     </w:lvl>
   </w:abstractNum>
-  <w:abstractNum w:abstractNumId="2" w15:restartNumberingAfterBreak="0">
+  <w:abstractNum w:abstractNumId="3" w15:restartNumberingAfterBreak="0">
     <w:nsid w:val="4D544D19"/>
     <w:multiLevelType w:val="hybridMultilevel"/>
     <w:tmpl w:val="B0EA6F12"/>
@@ -1809,12 +2567,15 @@
     </w:lvl>
   </w:abstractNum>
   <w:num w:numId="1">
+    <w:abstractNumId w:val="3"/>
+  </w:num>
+  <w:num w:numId="2">
     <w:abstractNumId w:val="2"/>
   </w:num>
-  <w:num w:numId="2">
+  <w:num w:numId="3">
     <w:abstractNumId w:val="1"/>
   </w:num>
-  <w:num w:numId="3">
+  <w:num w:numId="4">
     <w:abstractNumId w:val="0"/>
   </w:num>
 </w:numbering>

</xml_diff>

<commit_message>
Implement interface and internal data GUIs
</commit_message>
<xml_diff>
--- a/Documentation/NARS in Python - Technical Documentation.docx
+++ b/Documentation/NARS in Python - Technical Documentation.docx
@@ -159,6 +159,21 @@
     <w:p>
       <w:pPr>
         <w:rPr>
+          <w:sz w:val="24"/>
+          <w:szCs w:val="24"/>
+        </w:rPr>
+      </w:pPr>
+      <w:r>
+        <w:rPr>
+          <w:sz w:val="24"/>
+          <w:szCs w:val="24"/>
+        </w:rPr>
+        <w:t>The Task’s Evidential Base is an array of IDs, representing the sentences from which is was derived.</w:t>
+      </w:r>
+    </w:p>
+    <w:p>
+      <w:pPr>
+        <w:rPr>
           <w:b/>
           <w:bCs/>
           <w:sz w:val="24"/>
@@ -247,21 +262,7 @@
           <w:sz w:val="24"/>
           <w:szCs w:val="24"/>
         </w:rPr>
-        <w:t xml:space="preserve">A belief </w:t>
-      </w:r>
-      <w:r>
-        <w:rPr>
-          <w:sz w:val="24"/>
-          <w:szCs w:val="24"/>
-        </w:rPr>
-        <w:t>T</w:t>
-      </w:r>
-      <w:r>
-        <w:rPr>
-          <w:sz w:val="24"/>
-          <w:szCs w:val="24"/>
-        </w:rPr>
-        <w:t xml:space="preserve">able holding processed </w:t>
+        <w:t xml:space="preserve">A </w:t>
       </w:r>
       <w:r>
         <w:rPr>
@@ -270,6 +271,36 @@
           <w:sz w:val="24"/>
           <w:szCs w:val="24"/>
         </w:rPr>
+        <w:t>belief</w:t>
+      </w:r>
+      <w:r>
+        <w:rPr>
+          <w:sz w:val="24"/>
+          <w:szCs w:val="24"/>
+        </w:rPr>
+        <w:t xml:space="preserve"> </w:t>
+      </w:r>
+      <w:r>
+        <w:rPr>
+          <w:sz w:val="24"/>
+          <w:szCs w:val="24"/>
+        </w:rPr>
+        <w:t>T</w:t>
+      </w:r>
+      <w:r>
+        <w:rPr>
+          <w:sz w:val="24"/>
+          <w:szCs w:val="24"/>
+        </w:rPr>
+        <w:t xml:space="preserve">able holding processed </w:t>
+      </w:r>
+      <w:r>
+        <w:rPr>
+          <w:i/>
+          <w:iCs/>
+          <w:sz w:val="24"/>
+          <w:szCs w:val="24"/>
+        </w:rPr>
         <w:t>judgments</w:t>
       </w:r>
       <w:r>
@@ -333,14 +364,49 @@
           <w:sz w:val="24"/>
           <w:szCs w:val="24"/>
         </w:rPr>
-        <w:t xml:space="preserve"> will have empty belief tables</w:t>
-      </w:r>
-      <w:r>
-        <w:rPr>
-          <w:sz w:val="24"/>
-          <w:szCs w:val="24"/>
-        </w:rPr>
-        <w:t>, but will be term-linked to Statement Concepts</w:t>
+        <w:t xml:space="preserve"> will have empty belief </w:t>
+      </w:r>
+      <w:r>
+        <w:rPr>
+          <w:sz w:val="24"/>
+          <w:szCs w:val="24"/>
+        </w:rPr>
+        <w:t>T</w:t>
+      </w:r>
+      <w:r>
+        <w:rPr>
+          <w:sz w:val="24"/>
+          <w:szCs w:val="24"/>
+        </w:rPr>
+        <w:t>ables</w:t>
+      </w:r>
+      <w:r>
+        <w:rPr>
+          <w:sz w:val="24"/>
+          <w:szCs w:val="24"/>
+        </w:rPr>
+        <w:t xml:space="preserve">, but </w:t>
+      </w:r>
+      <w:r>
+        <w:rPr>
+          <w:sz w:val="24"/>
+          <w:szCs w:val="24"/>
+        </w:rPr>
+        <w:t xml:space="preserve">are </w:t>
+      </w:r>
+      <w:r>
+        <w:rPr>
+          <w:sz w:val="24"/>
+          <w:szCs w:val="24"/>
+        </w:rPr>
+        <w:t>term-linked to Statement Concepts</w:t>
+      </w:r>
+      <w:r>
+        <w:rPr>
+          <w:sz w:val="24"/>
+          <w:szCs w:val="24"/>
+        </w:rPr>
+        <w:t xml:space="preserve"> which may have non-empty Tables</w:t>
       </w:r>
       <w:r>
         <w:rPr>
@@ -367,35 +433,7 @@
           <w:sz w:val="24"/>
           <w:szCs w:val="24"/>
         </w:rPr>
-        <w:t xml:space="preserve">A desire </w:t>
-      </w:r>
-      <w:r>
-        <w:rPr>
-          <w:sz w:val="24"/>
-          <w:szCs w:val="24"/>
-        </w:rPr>
-        <w:t>T</w:t>
-      </w:r>
-      <w:r>
-        <w:rPr>
-          <w:sz w:val="24"/>
-          <w:szCs w:val="24"/>
-        </w:rPr>
-        <w:t>able holding process</w:t>
-      </w:r>
-      <w:r>
-        <w:rPr>
-          <w:sz w:val="24"/>
-          <w:szCs w:val="24"/>
-        </w:rPr>
-        <w:t>ed</w:t>
-      </w:r>
-      <w:r>
-        <w:rPr>
-          <w:sz w:val="24"/>
-          <w:szCs w:val="24"/>
-        </w:rPr>
-        <w:t xml:space="preserve"> </w:t>
+        <w:t xml:space="preserve">A </w:t>
       </w:r>
       <w:r>
         <w:rPr>
@@ -404,6 +442,50 @@
           <w:sz w:val="24"/>
           <w:szCs w:val="24"/>
         </w:rPr>
+        <w:t>desire</w:t>
+      </w:r>
+      <w:r>
+        <w:rPr>
+          <w:sz w:val="24"/>
+          <w:szCs w:val="24"/>
+        </w:rPr>
+        <w:t xml:space="preserve"> </w:t>
+      </w:r>
+      <w:r>
+        <w:rPr>
+          <w:sz w:val="24"/>
+          <w:szCs w:val="24"/>
+        </w:rPr>
+        <w:t>T</w:t>
+      </w:r>
+      <w:r>
+        <w:rPr>
+          <w:sz w:val="24"/>
+          <w:szCs w:val="24"/>
+        </w:rPr>
+        <w:t>able holding process</w:t>
+      </w:r>
+      <w:r>
+        <w:rPr>
+          <w:sz w:val="24"/>
+          <w:szCs w:val="24"/>
+        </w:rPr>
+        <w:t>ed</w:t>
+      </w:r>
+      <w:r>
+        <w:rPr>
+          <w:sz w:val="24"/>
+          <w:szCs w:val="24"/>
+        </w:rPr>
+        <w:t xml:space="preserve"> </w:t>
+      </w:r>
+      <w:r>
+        <w:rPr>
+          <w:i/>
+          <w:iCs/>
+          <w:sz w:val="24"/>
+          <w:szCs w:val="24"/>
+        </w:rPr>
         <w:t>goals</w:t>
       </w:r>
       <w:r>
@@ -432,14 +514,7 @@
           <w:sz w:val="24"/>
           <w:szCs w:val="24"/>
         </w:rPr>
-        <w:t xml:space="preserve">Atomic Concepts </w:t>
-      </w:r>
-      <w:r>
-        <w:rPr>
-          <w:sz w:val="24"/>
-          <w:szCs w:val="24"/>
-        </w:rPr>
-        <w:t>(</w:t>
+        <w:t>Atomic Concepts (</w:t>
       </w:r>
       <w:r>
         <w:rPr>
@@ -460,14 +535,91 @@
           <w:sz w:val="24"/>
           <w:szCs w:val="24"/>
         </w:rPr>
-        <w:t xml:space="preserve"> will have empty desire tables</w:t>
-      </w:r>
-      <w:r>
-        <w:rPr>
-          <w:sz w:val="24"/>
-          <w:szCs w:val="24"/>
-        </w:rPr>
-        <w:t>, but will be term-linked to Statement Concepts.</w:t>
+        <w:t xml:space="preserve"> will have empty desire </w:t>
+      </w:r>
+      <w:r>
+        <w:rPr>
+          <w:sz w:val="24"/>
+          <w:szCs w:val="24"/>
+        </w:rPr>
+        <w:t>T</w:t>
+      </w:r>
+      <w:r>
+        <w:rPr>
+          <w:sz w:val="24"/>
+          <w:szCs w:val="24"/>
+        </w:rPr>
+        <w:t>ables</w:t>
+      </w:r>
+      <w:r>
+        <w:rPr>
+          <w:sz w:val="24"/>
+          <w:szCs w:val="24"/>
+        </w:rPr>
+        <w:t xml:space="preserve">, but </w:t>
+      </w:r>
+      <w:r>
+        <w:rPr>
+          <w:sz w:val="24"/>
+          <w:szCs w:val="24"/>
+        </w:rPr>
+        <w:t>are</w:t>
+      </w:r>
+      <w:r>
+        <w:rPr>
+          <w:sz w:val="24"/>
+          <w:szCs w:val="24"/>
+        </w:rPr>
+        <w:t xml:space="preserve"> term-linked to Statement Concepts</w:t>
+      </w:r>
+      <w:r>
+        <w:rPr>
+          <w:sz w:val="24"/>
+          <w:szCs w:val="24"/>
+        </w:rPr>
+        <w:t xml:space="preserve"> </w:t>
+      </w:r>
+      <w:r>
+        <w:rPr>
+          <w:sz w:val="24"/>
+          <w:szCs w:val="24"/>
+        </w:rPr>
+        <w:t>which</w:t>
+      </w:r>
+      <w:r>
+        <w:rPr>
+          <w:sz w:val="24"/>
+          <w:szCs w:val="24"/>
+        </w:rPr>
+        <w:t xml:space="preserve"> may</w:t>
+      </w:r>
+      <w:r>
+        <w:rPr>
+          <w:sz w:val="24"/>
+          <w:szCs w:val="24"/>
+        </w:rPr>
+        <w:t xml:space="preserve"> have </w:t>
+      </w:r>
+      <w:r>
+        <w:rPr>
+          <w:sz w:val="24"/>
+          <w:szCs w:val="24"/>
+        </w:rPr>
+        <w:t xml:space="preserve">non-empty </w:t>
+      </w:r>
+      <w:r>
+        <w:rPr>
+          <w:sz w:val="24"/>
+          <w:szCs w:val="24"/>
+        </w:rPr>
+        <w:t>Tables</w:t>
+      </w:r>
+      <w:r>
+        <w:rPr>
+          <w:sz w:val="24"/>
+          <w:szCs w:val="24"/>
+        </w:rPr>
+        <w:t>.</w:t>
       </w:r>
     </w:p>
     <w:p>
@@ -487,7 +639,21 @@
           <w:sz w:val="24"/>
           <w:szCs w:val="24"/>
         </w:rPr>
-        <w:t xml:space="preserve">A dictionary of </w:t>
+        <w:t xml:space="preserve">A </w:t>
+      </w:r>
+      <w:r>
+        <w:rPr>
+          <w:sz w:val="24"/>
+          <w:szCs w:val="24"/>
+        </w:rPr>
+        <w:t>Bag</w:t>
+      </w:r>
+      <w:r>
+        <w:rPr>
+          <w:sz w:val="24"/>
+          <w:szCs w:val="24"/>
+        </w:rPr>
+        <w:t xml:space="preserve"> of </w:t>
       </w:r>
       <w:r>
         <w:rPr>
@@ -497,6 +663,13 @@
           <w:szCs w:val="24"/>
         </w:rPr>
         <w:t>task-links</w:t>
+      </w:r>
+      <w:r>
+        <w:rPr>
+          <w:sz w:val="24"/>
+          <w:szCs w:val="24"/>
+        </w:rPr>
+        <w:t>, which link to Tasks related to the Concept</w:t>
       </w:r>
       <w:r>
         <w:rPr>
@@ -523,7 +696,21 @@
           <w:sz w:val="24"/>
           <w:szCs w:val="24"/>
         </w:rPr>
-        <w:t xml:space="preserve">A dictionary of </w:t>
+        <w:t xml:space="preserve">A </w:t>
+      </w:r>
+      <w:r>
+        <w:rPr>
+          <w:sz w:val="24"/>
+          <w:szCs w:val="24"/>
+        </w:rPr>
+        <w:t>Bag</w:t>
+      </w:r>
+      <w:r>
+        <w:rPr>
+          <w:sz w:val="24"/>
+          <w:szCs w:val="24"/>
+        </w:rPr>
+        <w:t xml:space="preserve"> of </w:t>
       </w:r>
       <w:r>
         <w:rPr>
@@ -539,6 +726,62 @@
           <w:sz w:val="24"/>
           <w:szCs w:val="24"/>
         </w:rPr>
+        <w:t>, which link to</w:t>
+      </w:r>
+      <w:r>
+        <w:rPr>
+          <w:sz w:val="24"/>
+          <w:szCs w:val="24"/>
+        </w:rPr>
+        <w:t xml:space="preserve"> other</w:t>
+      </w:r>
+      <w:r>
+        <w:rPr>
+          <w:sz w:val="24"/>
+          <w:szCs w:val="24"/>
+        </w:rPr>
+        <w:t xml:space="preserve"> </w:t>
+      </w:r>
+      <w:r>
+        <w:rPr>
+          <w:sz w:val="24"/>
+          <w:szCs w:val="24"/>
+        </w:rPr>
+        <w:t>Concepts</w:t>
+      </w:r>
+      <w:r>
+        <w:rPr>
+          <w:sz w:val="24"/>
+          <w:szCs w:val="24"/>
+        </w:rPr>
+        <w:t xml:space="preserve"> related to the Concept</w:t>
+      </w:r>
+      <w:r>
+        <w:rPr>
+          <w:sz w:val="24"/>
+          <w:szCs w:val="24"/>
+        </w:rPr>
+        <w:t xml:space="preserve"> by a shared </w:t>
+      </w:r>
+      <w:r>
+        <w:rPr>
+          <w:sz w:val="24"/>
+          <w:szCs w:val="24"/>
+        </w:rPr>
+        <w:t xml:space="preserve">immediate </w:t>
+      </w:r>
+      <w:r>
+        <w:rPr>
+          <w:sz w:val="24"/>
+          <w:szCs w:val="24"/>
+        </w:rPr>
+        <w:t>term</w:t>
+      </w:r>
+      <w:r>
+        <w:rPr>
+          <w:sz w:val="24"/>
+          <w:szCs w:val="24"/>
+        </w:rPr>
         <w:t>.</w:t>
       </w:r>
     </w:p>
@@ -612,7 +855,21 @@
           <w:sz w:val="24"/>
           <w:szCs w:val="24"/>
         </w:rPr>
-        <w:t xml:space="preserve"> Max Heaps that store Narsese Sentences sorted by Confidence. When the </w:t>
+        <w:t xml:space="preserve"> </w:t>
+      </w:r>
+      <w:r>
+        <w:rPr>
+          <w:sz w:val="24"/>
+          <w:szCs w:val="24"/>
+        </w:rPr>
+        <w:t>double-ended priority queus</w:t>
+      </w:r>
+      <w:r>
+        <w:rPr>
+          <w:sz w:val="24"/>
+          <w:szCs w:val="24"/>
+        </w:rPr>
+        <w:t xml:space="preserve"> that store Narsese Sentences sorted by Confidence. When the </w:t>
       </w:r>
       <w:r>
         <w:rPr>
@@ -717,14 +974,7 @@
           <w:sz w:val="24"/>
           <w:szCs w:val="24"/>
         </w:rPr>
-        <w:t xml:space="preserve"> can be placed into the bag</w:t>
-      </w:r>
-      <w:r>
-        <w:rPr>
-          <w:sz w:val="24"/>
-          <w:szCs w:val="24"/>
-        </w:rPr>
-        <w:t>,</w:t>
+        <w:t xml:space="preserve"> can be placed into the bag,</w:t>
       </w:r>
       <w:r>
         <w:rPr>
@@ -855,6 +1105,7 @@
           <w:sz w:val="24"/>
           <w:szCs w:val="24"/>
         </w:rPr>
+        <w:lastRenderedPageBreak/>
         <w:t xml:space="preserve">If </w:t>
       </w:r>
       <w:r>
@@ -946,7 +1197,6 @@
           <w:sz w:val="24"/>
           <w:szCs w:val="24"/>
         </w:rPr>
-        <w:lastRenderedPageBreak/>
         <w:t xml:space="preserve">Items are also stored inside a lookup table, where the key is the hash of the Bag Item’s contained object. </w:t>
       </w:r>
       <w:r>
@@ -963,14 +1213,42 @@
           <w:sz w:val="24"/>
           <w:szCs w:val="24"/>
         </w:rPr>
-        <w:t xml:space="preserve"> data structure is defined so its hash is simply the hash of its term; in this way, Concepts can be directly selected from the bag using </w:t>
-      </w:r>
-      <w:r>
-        <w:rPr>
-          <w:sz w:val="24"/>
-          <w:szCs w:val="24"/>
-        </w:rPr>
-        <w:t>the term.</w:t>
+        <w:t xml:space="preserve"> data structure is defined so its hash is simply the hash of its term</w:t>
+      </w:r>
+      <w:r>
+        <w:rPr>
+          <w:sz w:val="24"/>
+          <w:szCs w:val="24"/>
+        </w:rPr>
+        <w:t xml:space="preserve"> string</w:t>
+      </w:r>
+      <w:r>
+        <w:rPr>
+          <w:sz w:val="24"/>
+          <w:szCs w:val="24"/>
+        </w:rPr>
+        <w:t xml:space="preserve">; in this way, Concepts can be directly selected from the bag using </w:t>
+      </w:r>
+      <w:r>
+        <w:rPr>
+          <w:sz w:val="24"/>
+          <w:szCs w:val="24"/>
+        </w:rPr>
+        <w:t>the term</w:t>
+      </w:r>
+      <w:r>
+        <w:rPr>
+          <w:sz w:val="24"/>
+          <w:szCs w:val="24"/>
+        </w:rPr>
+        <w:t xml:space="preserve"> string</w:t>
+      </w:r>
+      <w:r>
+        <w:rPr>
+          <w:sz w:val="24"/>
+          <w:szCs w:val="24"/>
+        </w:rPr>
+        <w:t>.</w:t>
       </w:r>
     </w:p>
     <w:p>
@@ -1461,21 +1739,7 @@
           <w:sz w:val="24"/>
           <w:szCs w:val="24"/>
         </w:rPr>
-        <w:t xml:space="preserve">First, the </w:t>
-      </w:r>
-      <w:r>
-        <w:rPr>
-          <w:sz w:val="24"/>
-          <w:szCs w:val="24"/>
-        </w:rPr>
-        <w:t>Judgment’s</w:t>
-      </w:r>
-      <w:r>
-        <w:rPr>
-          <w:sz w:val="24"/>
-          <w:szCs w:val="24"/>
-        </w:rPr>
-        <w:t xml:space="preserve"> corresponding Concept is activated.</w:t>
+        <w:t>First, the Judgment’s corresponding Concept is activated.</w:t>
       </w:r>
     </w:p>
     <w:p>
@@ -1554,7 +1818,67 @@
           <w:sz w:val="24"/>
           <w:szCs w:val="24"/>
         </w:rPr>
-        <w:t>TBD</w:t>
+        <w:t>Local Inference</w:t>
+      </w:r>
+    </w:p>
+    <w:p>
+      <w:pPr>
+        <w:pStyle w:val="ListParagraph"/>
+        <w:numPr>
+          <w:ilvl w:val="3"/>
+          <w:numId w:val="1"/>
+        </w:numPr>
+        <w:rPr>
+          <w:sz w:val="24"/>
+          <w:szCs w:val="24"/>
+        </w:rPr>
+      </w:pPr>
+      <w:r>
+        <w:rPr>
+          <w:sz w:val="24"/>
+          <w:szCs w:val="24"/>
+        </w:rPr>
+        <w:t>Revision</w:t>
+      </w:r>
+    </w:p>
+    <w:p>
+      <w:pPr>
+        <w:pStyle w:val="ListParagraph"/>
+        <w:numPr>
+          <w:ilvl w:val="2"/>
+          <w:numId w:val="1"/>
+        </w:numPr>
+        <w:rPr>
+          <w:sz w:val="24"/>
+          <w:szCs w:val="24"/>
+        </w:rPr>
+      </w:pPr>
+      <w:r>
+        <w:rPr>
+          <w:sz w:val="24"/>
+          <w:szCs w:val="24"/>
+        </w:rPr>
+        <w:t>Forward Inference</w:t>
+      </w:r>
+    </w:p>
+    <w:p>
+      <w:pPr>
+        <w:pStyle w:val="ListParagraph"/>
+        <w:numPr>
+          <w:ilvl w:val="3"/>
+          <w:numId w:val="1"/>
+        </w:numPr>
+        <w:rPr>
+          <w:sz w:val="24"/>
+          <w:szCs w:val="24"/>
+        </w:rPr>
+      </w:pPr>
+      <w:r>
+        <w:rPr>
+          <w:sz w:val="24"/>
+          <w:szCs w:val="24"/>
+        </w:rPr>
+        <w:t>Deduction</w:t>
       </w:r>
     </w:p>
     <w:p>
@@ -1636,14 +1960,7 @@
           <w:sz w:val="24"/>
           <w:szCs w:val="24"/>
         </w:rPr>
-        <w:t>Question</w:t>
-      </w:r>
-      <w:r>
-        <w:rPr>
-          <w:sz w:val="24"/>
-          <w:szCs w:val="24"/>
-        </w:rPr>
-        <w:t xml:space="preserve">’s </w:t>
+        <w:t xml:space="preserve">Question’s </w:t>
       </w:r>
       <w:r>
         <w:rPr>

</xml_diff>

<commit_message>
Implement NAL Analogy and Comparison in inference engine
</commit_message>
<xml_diff>
--- a/Documentation/NARS in Python - Technical Documentation.docx
+++ b/Documentation/NARS in Python - Technical Documentation.docx
@@ -1148,7 +1148,21 @@
           <w:sz w:val="24"/>
           <w:szCs w:val="24"/>
         </w:rPr>
-        <w:t xml:space="preserve">Items are also stored inside a lookup table, where the key is the hash of the Bag Item’s contained object. </w:t>
+        <w:t xml:space="preserve">Items are also stored inside a </w:t>
+      </w:r>
+      <w:r>
+        <w:rPr>
+          <w:sz w:val="24"/>
+          <w:szCs w:val="24"/>
+        </w:rPr>
+        <w:t>dictionary</w:t>
+      </w:r>
+      <w:r>
+        <w:rPr>
+          <w:sz w:val="24"/>
+          <w:szCs w:val="24"/>
+        </w:rPr>
+        <w:t xml:space="preserve">, where the key is the hash of the Bag Item’s contained object. </w:t>
       </w:r>
       <w:r>
         <w:rPr>
@@ -1836,21 +1850,7 @@
           <w:szCs w:val="24"/>
         </w:rPr>
         <w:br/>
-        <w:t xml:space="preserve">A belief related to the Judgment </w:t>
-      </w:r>
-      <w:r>
-        <w:rPr>
-          <w:sz w:val="24"/>
-          <w:szCs w:val="24"/>
-        </w:rPr>
-        <w:t xml:space="preserve">Task </w:t>
-      </w:r>
-      <w:r>
-        <w:rPr>
-          <w:sz w:val="24"/>
-          <w:szCs w:val="24"/>
-        </w:rPr>
-        <w:t>is selected. Both the Task and related belief are fed into the Inference Engine, which returns a derived Task. The input sentences’ evidential bases are assumed to be distinct, and the Inference Engine merges their evidential bases into the resultant Task.</w:t>
+        <w:t>A belief related to the Judgment Task is selected. Both the Task and related belief are fed into the Inference Engine, which returns a derived Task. The input sentences’ evidential bases are assumed to be distinct, and the Inference Engine merges their evidential bases into the resultant Task.</w:t>
       </w:r>
     </w:p>
     <w:p>

</xml_diff>

<commit_message>
Implement term syntactic complexity and Grammar tests
</commit_message>
<xml_diff>
--- a/Documentation/NARS in Python - Technical Documentation.docx
+++ b/Documentation/NARS in Python - Technical Documentation.docx
@@ -21,6 +21,155 @@
         </w:rPr>
         <w:t>NARS in Python – Technical Documentation</w:t>
       </w:r>
+    </w:p>
+    <w:p>
+      <w:pPr>
+        <w:rPr>
+          <w:b/>
+          <w:bCs/>
+          <w:sz w:val="40"/>
+          <w:szCs w:val="40"/>
+          <w:u w:val="single"/>
+        </w:rPr>
+      </w:pPr>
+      <w:r>
+        <w:rPr>
+          <w:b/>
+          <w:bCs/>
+          <w:sz w:val="40"/>
+          <w:szCs w:val="40"/>
+          <w:u w:val="single"/>
+        </w:rPr>
+        <w:t>Input Channel</w:t>
+      </w:r>
+    </w:p>
+    <w:p>
+      <w:pPr>
+        <w:rPr>
+          <w:sz w:val="24"/>
+          <w:szCs w:val="24"/>
+        </w:rPr>
+      </w:pPr>
+      <w:r>
+        <w:rPr>
+          <w:sz w:val="24"/>
+          <w:szCs w:val="24"/>
+        </w:rPr>
+        <w:t xml:space="preserve">A string </w:t>
+      </w:r>
+      <w:r>
+        <w:rPr>
+          <w:sz w:val="24"/>
+          <w:szCs w:val="24"/>
+        </w:rPr>
+        <w:t xml:space="preserve">from the input channel </w:t>
+      </w:r>
+      <w:r>
+        <w:rPr>
+          <w:sz w:val="24"/>
+          <w:szCs w:val="24"/>
+        </w:rPr>
+        <w:t>is parsed into a Sentence, which is then encapsulated in a Task and placed into the system’s Overall Task Buffer.</w:t>
+      </w:r>
+    </w:p>
+    <w:p>
+      <w:pPr>
+        <w:rPr>
+          <w:sz w:val="24"/>
+          <w:szCs w:val="24"/>
+        </w:rPr>
+      </w:pPr>
+      <w:r>
+        <w:rPr>
+          <w:sz w:val="24"/>
+          <w:szCs w:val="24"/>
+        </w:rPr>
+        <w:t>The input channel accepts these Narsese Sentences:</w:t>
+      </w:r>
+    </w:p>
+    <w:p>
+      <w:pPr>
+        <w:pStyle w:val="ListParagraph"/>
+        <w:numPr>
+          <w:ilvl w:val="0"/>
+          <w:numId w:val="6"/>
+        </w:numPr>
+        <w:rPr>
+          <w:sz w:val="24"/>
+          <w:szCs w:val="24"/>
+        </w:rPr>
+      </w:pPr>
+      <w:r>
+        <w:rPr>
+          <w:sz w:val="24"/>
+          <w:szCs w:val="24"/>
+        </w:rPr>
+        <w:t>Judgment</w:t>
+      </w:r>
+    </w:p>
+    <w:p>
+      <w:pPr>
+        <w:pStyle w:val="ListParagraph"/>
+        <w:numPr>
+          <w:ilvl w:val="0"/>
+          <w:numId w:val="6"/>
+        </w:numPr>
+        <w:rPr>
+          <w:sz w:val="24"/>
+          <w:szCs w:val="24"/>
+        </w:rPr>
+      </w:pPr>
+      <w:r>
+        <w:rPr>
+          <w:sz w:val="24"/>
+          <w:szCs w:val="24"/>
+        </w:rPr>
+        <w:t>Question (not query variables)</w:t>
+      </w:r>
+    </w:p>
+    <w:p>
+      <w:pPr>
+        <w:rPr>
+          <w:sz w:val="24"/>
+          <w:szCs w:val="24"/>
+        </w:rPr>
+      </w:pPr>
+      <w:r>
+        <w:rPr>
+          <w:sz w:val="24"/>
+          <w:szCs w:val="24"/>
+        </w:rPr>
+        <w:t>Compound Terms must be entered in prefix format (i.e. (*,a,b))</w:t>
+      </w:r>
+      <w:r>
+        <w:rPr>
+          <w:sz w:val="24"/>
+          <w:szCs w:val="24"/>
+        </w:rPr>
+        <w:t xml:space="preserve"> </w:t>
+      </w:r>
+      <w:r>
+        <w:rPr>
+          <w:sz w:val="24"/>
+          <w:szCs w:val="24"/>
+        </w:rPr>
+        <w:t>since infix format is not currently supported (i.e. (a*b))</w:t>
+      </w:r>
+      <w:r>
+        <w:rPr>
+          <w:sz w:val="24"/>
+          <w:szCs w:val="24"/>
+        </w:rPr>
+        <w:t>. The exception is for Statement Terms, which are a special form of Compound Term: the copula should be between the subject and predicate Terms.</w:t>
+      </w:r>
+    </w:p>
+    <w:p>
+      <w:pPr>
+        <w:rPr>
+          <w:sz w:val="24"/>
+          <w:szCs w:val="24"/>
+        </w:rPr>
+      </w:pPr>
     </w:p>
     <w:p>
       <w:pPr>
@@ -743,6 +892,7 @@
           <w:szCs w:val="24"/>
           <w:u w:val="single"/>
         </w:rPr>
+        <w:lastRenderedPageBreak/>
         <w:t>Similarity</w:t>
       </w:r>
       <w:r>
@@ -844,7 +994,21 @@
           <w:sz w:val="24"/>
           <w:szCs w:val="24"/>
         </w:rPr>
-        <w:t xml:space="preserve">oncept for its flipped statement. </w:t>
+        <w:t>oncept for its flipped</w:t>
+      </w:r>
+      <w:r>
+        <w:rPr>
+          <w:sz w:val="24"/>
+          <w:szCs w:val="24"/>
+        </w:rPr>
+        <w:t xml:space="preserve"> similarity</w:t>
+      </w:r>
+      <w:r>
+        <w:rPr>
+          <w:sz w:val="24"/>
+          <w:szCs w:val="24"/>
+        </w:rPr>
+        <w:t xml:space="preserve"> statement. </w:t>
       </w:r>
       <w:r>
         <w:rPr>
@@ -858,7 +1022,35 @@
           <w:sz w:val="24"/>
           <w:szCs w:val="24"/>
         </w:rPr>
-        <w:t xml:space="preserve">The order of S and P for the Concept is determined by </w:t>
+        <w:t>The</w:t>
+      </w:r>
+      <w:r>
+        <w:rPr>
+          <w:sz w:val="24"/>
+          <w:szCs w:val="24"/>
+        </w:rPr>
+        <w:t>refore the</w:t>
+      </w:r>
+      <w:r>
+        <w:rPr>
+          <w:sz w:val="24"/>
+          <w:szCs w:val="24"/>
+        </w:rPr>
+        <w:t xml:space="preserve"> order of S and P for the </w:t>
+      </w:r>
+      <w:r>
+        <w:rPr>
+          <w:sz w:val="24"/>
+          <w:szCs w:val="24"/>
+        </w:rPr>
+        <w:t xml:space="preserve">similarity statement </w:t>
+      </w:r>
+      <w:r>
+        <w:rPr>
+          <w:sz w:val="24"/>
+          <w:szCs w:val="24"/>
+        </w:rPr>
+        <w:t xml:space="preserve">Concept is determined by </w:t>
       </w:r>
       <w:r>
         <w:rPr>
@@ -879,7 +1071,14 @@
           <w:sz w:val="24"/>
           <w:szCs w:val="24"/>
         </w:rPr>
-        <w:t xml:space="preserve"> the system saw first, since that’s when it created the Concept.</w:t>
+        <w:t xml:space="preserve"> the system saw first</w:t>
+      </w:r>
+      <w:r>
+        <w:rPr>
+          <w:sz w:val="24"/>
+          <w:szCs w:val="24"/>
+        </w:rPr>
+        <w:t>.</w:t>
       </w:r>
     </w:p>
     <w:p>
@@ -912,7 +1111,6 @@
         </w:rPr>
         <w:br/>
       </w:r>
-      <w:proofErr w:type="spellStart"/>
       <w:r>
         <w:rPr>
           <w:sz w:val="24"/>
@@ -925,15 +1123,7 @@
           <w:sz w:val="24"/>
           <w:szCs w:val="24"/>
         </w:rPr>
-        <w:t>ables</w:t>
-      </w:r>
-      <w:proofErr w:type="spellEnd"/>
-      <w:r>
-        <w:rPr>
-          <w:sz w:val="24"/>
-          <w:szCs w:val="24"/>
-        </w:rPr>
-        <w:t xml:space="preserve"> (belief table and desire table)</w:t>
+        <w:t>ables (belief table and desire table)</w:t>
       </w:r>
       <w:r>
         <w:rPr>
@@ -968,39 +1158,14 @@
           <w:sz w:val="24"/>
           <w:szCs w:val="24"/>
         </w:rPr>
-        <w:t xml:space="preserve">double-ended priority </w:t>
-      </w:r>
-      <w:proofErr w:type="spellStart"/>
-      <w:r>
-        <w:rPr>
-          <w:sz w:val="24"/>
-          <w:szCs w:val="24"/>
-        </w:rPr>
-        <w:t>queus</w:t>
-      </w:r>
-      <w:proofErr w:type="spellEnd"/>
-      <w:r>
-        <w:rPr>
-          <w:sz w:val="24"/>
-          <w:szCs w:val="24"/>
-        </w:rPr>
-        <w:t xml:space="preserve"> that store </w:t>
-      </w:r>
-      <w:proofErr w:type="spellStart"/>
-      <w:r>
-        <w:rPr>
-          <w:sz w:val="24"/>
-          <w:szCs w:val="24"/>
-        </w:rPr>
-        <w:t>Narsese</w:t>
-      </w:r>
-      <w:proofErr w:type="spellEnd"/>
-      <w:r>
-        <w:rPr>
-          <w:sz w:val="24"/>
-          <w:szCs w:val="24"/>
-        </w:rPr>
-        <w:t xml:space="preserve"> Sentences sorted by Confidence. When the </w:t>
+        <w:t>double-ended priority queus</w:t>
+      </w:r>
+      <w:r>
+        <w:rPr>
+          <w:sz w:val="24"/>
+          <w:szCs w:val="24"/>
+        </w:rPr>
+        <w:t xml:space="preserve"> that store Narsese Sentences sorted by Confidence. When the </w:t>
       </w:r>
       <w:r>
         <w:rPr>
@@ -1091,15 +1256,7 @@
           <w:sz w:val="24"/>
           <w:szCs w:val="24"/>
         </w:rPr>
-        <w:t xml:space="preserve">, and a pointer that points to the currently </w:t>
-      </w:r>
-      <w:r>
-        <w:rPr>
-          <w:sz w:val="24"/>
-          <w:szCs w:val="24"/>
-        </w:rPr>
-        <w:lastRenderedPageBreak/>
-        <w:t xml:space="preserve">selected bucket. </w:t>
+        <w:t xml:space="preserve">, and a pointer that points to the currently selected bucket. </w:t>
       </w:r>
       <w:r>
         <w:rPr>
@@ -1633,6 +1790,7 @@
           <w:sz w:val="24"/>
           <w:szCs w:val="24"/>
         </w:rPr>
+        <w:lastRenderedPageBreak/>
         <w:t xml:space="preserve">Continued processing </w:t>
       </w:r>
       <w:r>
@@ -1722,23 +1880,7 @@
           <w:sz w:val="24"/>
           <w:szCs w:val="24"/>
         </w:rPr>
-        <w:t xml:space="preserve">udgment’s immediate </w:t>
-      </w:r>
-      <w:proofErr w:type="spellStart"/>
-      <w:r>
-        <w:rPr>
-          <w:sz w:val="24"/>
-          <w:szCs w:val="24"/>
-        </w:rPr>
-        <w:t>subterms</w:t>
-      </w:r>
-      <w:proofErr w:type="spellEnd"/>
-      <w:r>
-        <w:rPr>
-          <w:sz w:val="24"/>
-          <w:szCs w:val="24"/>
-        </w:rPr>
-        <w:t xml:space="preserve"> (subject and predicate) are conceptualized.</w:t>
+        <w:t>udgment’s immediate subterms (subject and predicate) are conceptualized.</w:t>
       </w:r>
     </w:p>
     <w:p>
@@ -1975,14 +2117,7 @@
           <w:sz w:val="24"/>
           <w:szCs w:val="24"/>
         </w:rPr>
-        <w:t xml:space="preserve">belief </w:t>
-      </w:r>
-      <w:r>
-        <w:rPr>
-          <w:sz w:val="24"/>
-          <w:szCs w:val="24"/>
-        </w:rPr>
-        <w:t xml:space="preserve">is pulled from a semantically </w:t>
+        <w:t xml:space="preserve">belief is pulled from a semantically </w:t>
       </w:r>
       <w:r>
         <w:rPr>
@@ -2628,21 +2763,7 @@
           <w:sz w:val="24"/>
           <w:szCs w:val="24"/>
         </w:rPr>
-        <w:t>Sentences that will result in T</w:t>
-      </w:r>
-      <w:r>
-        <w:rPr>
-          <w:sz w:val="24"/>
-          <w:szCs w:val="24"/>
-        </w:rPr>
-        <w:t>autologies are discarded.</w:t>
-      </w:r>
-      <w:r>
-        <w:rPr>
-          <w:sz w:val="24"/>
-          <w:szCs w:val="24"/>
-        </w:rPr>
-        <w:t xml:space="preserve"> (TODO: pick better beliefs so this the engine doesn’t get sentences like this)</w:t>
+        <w:t>Sentences that will result in Tautologies are discarded. (TODO: pick better beliefs so this the engine doesn’t get sentences like this)</w:t>
       </w:r>
     </w:p>
     <w:p>
@@ -2716,6 +2837,7 @@
           <w:sz w:val="24"/>
           <w:szCs w:val="24"/>
         </w:rPr>
+        <w:lastRenderedPageBreak/>
         <w:t>The input Task is marked as having interacted with the input Belief.</w:t>
       </w:r>
     </w:p>
@@ -3125,6 +3247,119 @@
     </w:lvl>
   </w:abstractNum>
   <w:abstractNum w:abstractNumId="2" w15:restartNumberingAfterBreak="0">
+    <w:nsid w:val="3AD06A44"/>
+    <w:multiLevelType w:val="hybridMultilevel"/>
+    <w:tmpl w:val="FACC092C"/>
+    <w:lvl w:ilvl="0" w:tplc="04090001">
+      <w:start w:val="1"/>
+      <w:numFmt w:val="bullet"/>
+      <w:lvlText w:val=""/>
+      <w:lvlJc w:val="left"/>
+      <w:pPr>
+        <w:ind w:left="720" w:hanging="360"/>
+      </w:pPr>
+      <w:rPr>
+        <w:rFonts w:ascii="Symbol" w:hAnsi="Symbol" w:hint="default"/>
+      </w:rPr>
+    </w:lvl>
+    <w:lvl w:ilvl="1" w:tplc="04090003" w:tentative="1">
+      <w:start w:val="1"/>
+      <w:numFmt w:val="bullet"/>
+      <w:lvlText w:val="o"/>
+      <w:lvlJc w:val="left"/>
+      <w:pPr>
+        <w:ind w:left="1440" w:hanging="360"/>
+      </w:pPr>
+      <w:rPr>
+        <w:rFonts w:ascii="Courier New" w:hAnsi="Courier New" w:cs="Courier New" w:hint="default"/>
+      </w:rPr>
+    </w:lvl>
+    <w:lvl w:ilvl="2" w:tplc="04090005" w:tentative="1">
+      <w:start w:val="1"/>
+      <w:numFmt w:val="bullet"/>
+      <w:lvlText w:val=""/>
+      <w:lvlJc w:val="left"/>
+      <w:pPr>
+        <w:ind w:left="2160" w:hanging="360"/>
+      </w:pPr>
+      <w:rPr>
+        <w:rFonts w:ascii="Wingdings" w:hAnsi="Wingdings" w:hint="default"/>
+      </w:rPr>
+    </w:lvl>
+    <w:lvl w:ilvl="3" w:tplc="04090001" w:tentative="1">
+      <w:start w:val="1"/>
+      <w:numFmt w:val="bullet"/>
+      <w:lvlText w:val=""/>
+      <w:lvlJc w:val="left"/>
+      <w:pPr>
+        <w:ind w:left="2880" w:hanging="360"/>
+      </w:pPr>
+      <w:rPr>
+        <w:rFonts w:ascii="Symbol" w:hAnsi="Symbol" w:hint="default"/>
+      </w:rPr>
+    </w:lvl>
+    <w:lvl w:ilvl="4" w:tplc="04090003" w:tentative="1">
+      <w:start w:val="1"/>
+      <w:numFmt w:val="bullet"/>
+      <w:lvlText w:val="o"/>
+      <w:lvlJc w:val="left"/>
+      <w:pPr>
+        <w:ind w:left="3600" w:hanging="360"/>
+      </w:pPr>
+      <w:rPr>
+        <w:rFonts w:ascii="Courier New" w:hAnsi="Courier New" w:cs="Courier New" w:hint="default"/>
+      </w:rPr>
+    </w:lvl>
+    <w:lvl w:ilvl="5" w:tplc="04090005" w:tentative="1">
+      <w:start w:val="1"/>
+      <w:numFmt w:val="bullet"/>
+      <w:lvlText w:val=""/>
+      <w:lvlJc w:val="left"/>
+      <w:pPr>
+        <w:ind w:left="4320" w:hanging="360"/>
+      </w:pPr>
+      <w:rPr>
+        <w:rFonts w:ascii="Wingdings" w:hAnsi="Wingdings" w:hint="default"/>
+      </w:rPr>
+    </w:lvl>
+    <w:lvl w:ilvl="6" w:tplc="04090001" w:tentative="1">
+      <w:start w:val="1"/>
+      <w:numFmt w:val="bullet"/>
+      <w:lvlText w:val=""/>
+      <w:lvlJc w:val="left"/>
+      <w:pPr>
+        <w:ind w:left="5040" w:hanging="360"/>
+      </w:pPr>
+      <w:rPr>
+        <w:rFonts w:ascii="Symbol" w:hAnsi="Symbol" w:hint="default"/>
+      </w:rPr>
+    </w:lvl>
+    <w:lvl w:ilvl="7" w:tplc="04090003" w:tentative="1">
+      <w:start w:val="1"/>
+      <w:numFmt w:val="bullet"/>
+      <w:lvlText w:val="o"/>
+      <w:lvlJc w:val="left"/>
+      <w:pPr>
+        <w:ind w:left="5760" w:hanging="360"/>
+      </w:pPr>
+      <w:rPr>
+        <w:rFonts w:ascii="Courier New" w:hAnsi="Courier New" w:cs="Courier New" w:hint="default"/>
+      </w:rPr>
+    </w:lvl>
+    <w:lvl w:ilvl="8" w:tplc="04090005" w:tentative="1">
+      <w:start w:val="1"/>
+      <w:numFmt w:val="bullet"/>
+      <w:lvlText w:val=""/>
+      <w:lvlJc w:val="left"/>
+      <w:pPr>
+        <w:ind w:left="6480" w:hanging="360"/>
+      </w:pPr>
+      <w:rPr>
+        <w:rFonts w:ascii="Wingdings" w:hAnsi="Wingdings" w:hint="default"/>
+      </w:rPr>
+    </w:lvl>
+  </w:abstractNum>
+  <w:abstractNum w:abstractNumId="3" w15:restartNumberingAfterBreak="0">
     <w:nsid w:val="4B4972D6"/>
     <w:multiLevelType w:val="hybridMultilevel"/>
     <w:tmpl w:val="89BA1C4A"/>
@@ -3237,7 +3472,7 @@
       </w:rPr>
     </w:lvl>
   </w:abstractNum>
-  <w:abstractNum w:abstractNumId="3" w15:restartNumberingAfterBreak="0">
+  <w:abstractNum w:abstractNumId="4" w15:restartNumberingAfterBreak="0">
     <w:nsid w:val="4D544D19"/>
     <w:multiLevelType w:val="hybridMultilevel"/>
     <w:tmpl w:val="CAB889FE"/>
@@ -3352,7 +3587,7 @@
       </w:rPr>
     </w:lvl>
   </w:abstractNum>
-  <w:abstractNum w:abstractNumId="4" w15:restartNumberingAfterBreak="0">
+  <w:abstractNum w:abstractNumId="5" w15:restartNumberingAfterBreak="0">
     <w:nsid w:val="660F1A56"/>
     <w:multiLevelType w:val="hybridMultilevel"/>
     <w:tmpl w:val="10BE8E8C"/>
@@ -3439,10 +3674,10 @@
     </w:lvl>
   </w:abstractNum>
   <w:num w:numId="1">
-    <w:abstractNumId w:val="3"/>
+    <w:abstractNumId w:val="4"/>
   </w:num>
   <w:num w:numId="2">
-    <w:abstractNumId w:val="2"/>
+    <w:abstractNumId w:val="3"/>
   </w:num>
   <w:num w:numId="3">
     <w:abstractNumId w:val="1"/>
@@ -3451,7 +3686,10 @@
     <w:abstractNumId w:val="0"/>
   </w:num>
   <w:num w:numId="5">
-    <w:abstractNumId w:val="4"/>
+    <w:abstractNumId w:val="5"/>
+  </w:num>
+  <w:num w:numId="6">
+    <w:abstractNumId w:val="2"/>
   </w:num>
 </w:numbering>
 </file>

</xml_diff>

<commit_message>
Add belief/desire table to concept internal data window
</commit_message>
<xml_diff>
--- a/Documentation/NARS in Python - Technical Documentation.docx
+++ b/Documentation/NARS in Python - Technical Documentation.docx
@@ -40,6 +40,27 @@
           <w:szCs w:val="40"/>
           <w:u w:val="single"/>
         </w:rPr>
+        <w:t>Interface</w:t>
+      </w:r>
+    </w:p>
+    <w:p>
+      <w:pPr>
+        <w:rPr>
+          <w:b/>
+          <w:bCs/>
+          <w:sz w:val="32"/>
+          <w:szCs w:val="32"/>
+          <w:u w:val="single"/>
+        </w:rPr>
+      </w:pPr>
+      <w:r>
+        <w:rPr>
+          <w:b/>
+          <w:bCs/>
+          <w:sz w:val="32"/>
+          <w:szCs w:val="32"/>
+          <w:u w:val="single"/>
+        </w:rPr>
         <w:t>Input Channel</w:t>
       </w:r>
     </w:p>
@@ -55,21 +76,7 @@
           <w:sz w:val="24"/>
           <w:szCs w:val="24"/>
         </w:rPr>
-        <w:t xml:space="preserve">A string </w:t>
-      </w:r>
-      <w:r>
-        <w:rPr>
-          <w:sz w:val="24"/>
-          <w:szCs w:val="24"/>
-        </w:rPr>
-        <w:t xml:space="preserve">from the input channel </w:t>
-      </w:r>
-      <w:r>
-        <w:rPr>
-          <w:sz w:val="24"/>
-          <w:szCs w:val="24"/>
-        </w:rPr>
-        <w:t>is parsed into a Sentence, which is then encapsulated in a Task and placed into the system’s Overall Task Buffer.</w:t>
+        <w:t>A string from the input channel is parsed into a Sentence, which is then encapsulated in a Task and placed into the system’s Overall Task Buffer.</w:t>
       </w:r>
     </w:p>
     <w:p>
@@ -166,10 +173,283 @@
     <w:p>
       <w:pPr>
         <w:rPr>
-          <w:sz w:val="24"/>
-          <w:szCs w:val="24"/>
-        </w:rPr>
-      </w:pPr>
+          <w:b/>
+          <w:bCs/>
+          <w:sz w:val="32"/>
+          <w:szCs w:val="32"/>
+          <w:u w:val="single"/>
+        </w:rPr>
+      </w:pPr>
+      <w:r>
+        <w:rPr>
+          <w:b/>
+          <w:bCs/>
+          <w:sz w:val="32"/>
+          <w:szCs w:val="32"/>
+          <w:u w:val="single"/>
+        </w:rPr>
+        <w:t>GUI Interface</w:t>
+      </w:r>
+    </w:p>
+    <w:p>
+      <w:pPr>
+        <w:jc w:val="center"/>
+        <w:rPr>
+          <w:b/>
+          <w:bCs/>
+          <w:sz w:val="32"/>
+          <w:szCs w:val="32"/>
+          <w:u w:val="single"/>
+        </w:rPr>
+      </w:pPr>
+      <w:r>
+        <w:rPr>
+          <w:b/>
+          <w:bCs/>
+          <w:noProof/>
+          <w:sz w:val="32"/>
+          <w:szCs w:val="32"/>
+          <w:u w:val="single"/>
+        </w:rPr>
+        <w:drawing>
+          <wp:inline distT="0" distB="0" distL="0" distR="0" wp14:anchorId="6162B204" wp14:editId="63700F90">
+            <wp:extent cx="4124325" cy="2894959"/>
+            <wp:effectExtent l="0" t="0" r="0" b="1270"/>
+            <wp:docPr id="1" name="Picture 1"/>
+            <wp:cNvGraphicFramePr>
+              <a:graphicFrameLocks xmlns:a="http://schemas.openxmlformats.org/drawingml/2006/main" noChangeAspect="1"/>
+            </wp:cNvGraphicFramePr>
+            <a:graphic xmlns:a="http://schemas.openxmlformats.org/drawingml/2006/main">
+              <a:graphicData uri="http://schemas.openxmlformats.org/drawingml/2006/picture">
+                <pic:pic xmlns:pic="http://schemas.openxmlformats.org/drawingml/2006/picture">
+                  <pic:nvPicPr>
+                    <pic:cNvPr id="0" name="Picture 1"/>
+                    <pic:cNvPicPr>
+                      <a:picLocks noChangeAspect="1" noChangeArrowheads="1"/>
+                    </pic:cNvPicPr>
+                  </pic:nvPicPr>
+                  <pic:blipFill>
+                    <a:blip r:embed="rId7">
+                      <a:extLst>
+                        <a:ext uri="{28A0092B-C50C-407E-A947-70E740481C1C}">
+                          <a14:useLocalDpi xmlns:a14="http://schemas.microsoft.com/office/drawing/2010/main" val="0"/>
+                        </a:ext>
+                      </a:extLst>
+                    </a:blip>
+                    <a:srcRect/>
+                    <a:stretch>
+                      <a:fillRect/>
+                    </a:stretch>
+                  </pic:blipFill>
+                  <pic:spPr bwMode="auto">
+                    <a:xfrm>
+                      <a:off x="0" y="0"/>
+                      <a:ext cx="4134300" cy="2901961"/>
+                    </a:xfrm>
+                    <a:prstGeom prst="rect">
+                      <a:avLst/>
+                    </a:prstGeom>
+                    <a:noFill/>
+                    <a:ln>
+                      <a:noFill/>
+                    </a:ln>
+                  </pic:spPr>
+                </pic:pic>
+              </a:graphicData>
+            </a:graphic>
+          </wp:inline>
+        </w:drawing>
+      </w:r>
+    </w:p>
+    <w:p>
+      <w:pPr>
+        <w:rPr>
+          <w:sz w:val="24"/>
+          <w:szCs w:val="24"/>
+        </w:rPr>
+      </w:pPr>
+      <w:r>
+        <w:rPr>
+          <w:sz w:val="24"/>
+          <w:szCs w:val="24"/>
+        </w:rPr>
+        <w:t>The GUI interface can be used to send inputs, pause / play system execution, and speed up / slow down the system’s execution.</w:t>
+      </w:r>
+    </w:p>
+    <w:p>
+      <w:pPr>
+        <w:rPr>
+          <w:b/>
+          <w:bCs/>
+          <w:sz w:val="32"/>
+          <w:szCs w:val="32"/>
+          <w:u w:val="single"/>
+        </w:rPr>
+      </w:pPr>
+      <w:r>
+        <w:rPr>
+          <w:b/>
+          <w:bCs/>
+          <w:sz w:val="32"/>
+          <w:szCs w:val="32"/>
+          <w:u w:val="single"/>
+        </w:rPr>
+        <w:t xml:space="preserve">GUI </w:t>
+      </w:r>
+      <w:r>
+        <w:rPr>
+          <w:b/>
+          <w:bCs/>
+          <w:sz w:val="32"/>
+          <w:szCs w:val="32"/>
+          <w:u w:val="single"/>
+        </w:rPr>
+        <w:t>Internal Data</w:t>
+      </w:r>
+    </w:p>
+    <w:p>
+      <w:pPr>
+        <w:jc w:val="center"/>
+        <w:rPr>
+          <w:sz w:val="24"/>
+          <w:szCs w:val="24"/>
+        </w:rPr>
+      </w:pPr>
+      <w:r>
+        <w:rPr>
+          <w:noProof/>
+          <w:sz w:val="24"/>
+          <w:szCs w:val="24"/>
+        </w:rPr>
+        <w:lastRenderedPageBreak/>
+        <w:drawing>
+          <wp:inline distT="0" distB="0" distL="0" distR="0" wp14:anchorId="7EC8035C" wp14:editId="15A4C683">
+            <wp:extent cx="4143375" cy="3366492"/>
+            <wp:effectExtent l="0" t="0" r="0" b="5715"/>
+            <wp:docPr id="2" name="Picture 2"/>
+            <wp:cNvGraphicFramePr>
+              <a:graphicFrameLocks xmlns:a="http://schemas.openxmlformats.org/drawingml/2006/main" noChangeAspect="1"/>
+            </wp:cNvGraphicFramePr>
+            <a:graphic xmlns:a="http://schemas.openxmlformats.org/drawingml/2006/main">
+              <a:graphicData uri="http://schemas.openxmlformats.org/drawingml/2006/picture">
+                <pic:pic xmlns:pic="http://schemas.openxmlformats.org/drawingml/2006/picture">
+                  <pic:nvPicPr>
+                    <pic:cNvPr id="0" name="Picture 2"/>
+                    <pic:cNvPicPr>
+                      <a:picLocks noChangeAspect="1" noChangeArrowheads="1"/>
+                    </pic:cNvPicPr>
+                  </pic:nvPicPr>
+                  <pic:blipFill>
+                    <a:blip r:embed="rId8">
+                      <a:extLst>
+                        <a:ext uri="{28A0092B-C50C-407E-A947-70E740481C1C}">
+                          <a14:useLocalDpi xmlns:a14="http://schemas.microsoft.com/office/drawing/2010/main" val="0"/>
+                        </a:ext>
+                      </a:extLst>
+                    </a:blip>
+                    <a:srcRect/>
+                    <a:stretch>
+                      <a:fillRect/>
+                    </a:stretch>
+                  </pic:blipFill>
+                  <pic:spPr bwMode="auto">
+                    <a:xfrm>
+                      <a:off x="0" y="0"/>
+                      <a:ext cx="4146994" cy="3369432"/>
+                    </a:xfrm>
+                    <a:prstGeom prst="rect">
+                      <a:avLst/>
+                    </a:prstGeom>
+                    <a:noFill/>
+                    <a:ln>
+                      <a:noFill/>
+                    </a:ln>
+                  </pic:spPr>
+                </pic:pic>
+              </a:graphicData>
+            </a:graphic>
+          </wp:inline>
+        </w:drawing>
+      </w:r>
+    </w:p>
+    <w:p>
+      <w:pPr>
+        <w:rPr>
+          <w:sz w:val="24"/>
+          <w:szCs w:val="24"/>
+        </w:rPr>
+      </w:pPr>
+      <w:r>
+        <w:rPr>
+          <w:sz w:val="24"/>
+          <w:szCs w:val="24"/>
+        </w:rPr>
+        <w:t>The system’s internal data can be viewed in the internal data GUI. This displays the contents of the Task Buffer (Tasks) and the Memory (Concepts). You can click on a Concept for more info:</w:t>
+      </w:r>
+    </w:p>
+    <w:p>
+      <w:pPr>
+        <w:jc w:val="center"/>
+        <w:rPr>
+          <w:sz w:val="24"/>
+          <w:szCs w:val="24"/>
+        </w:rPr>
+      </w:pPr>
+      <w:r>
+        <w:rPr>
+          <w:noProof/>
+          <w:sz w:val="24"/>
+          <w:szCs w:val="24"/>
+        </w:rPr>
+        <w:drawing>
+          <wp:inline distT="0" distB="0" distL="0" distR="0" wp14:anchorId="71D4EF8D" wp14:editId="3619952C">
+            <wp:extent cx="3359637" cy="2981325"/>
+            <wp:effectExtent l="0" t="0" r="0" b="0"/>
+            <wp:docPr id="3" name="Picture 3"/>
+            <wp:cNvGraphicFramePr>
+              <a:graphicFrameLocks xmlns:a="http://schemas.openxmlformats.org/drawingml/2006/main" noChangeAspect="1"/>
+            </wp:cNvGraphicFramePr>
+            <a:graphic xmlns:a="http://schemas.openxmlformats.org/drawingml/2006/main">
+              <a:graphicData uri="http://schemas.openxmlformats.org/drawingml/2006/picture">
+                <pic:pic xmlns:pic="http://schemas.openxmlformats.org/drawingml/2006/picture">
+                  <pic:nvPicPr>
+                    <pic:cNvPr id="0" name="Picture 3"/>
+                    <pic:cNvPicPr>
+                      <a:picLocks noChangeAspect="1" noChangeArrowheads="1"/>
+                    </pic:cNvPicPr>
+                  </pic:nvPicPr>
+                  <pic:blipFill>
+                    <a:blip r:embed="rId9">
+                      <a:extLst>
+                        <a:ext uri="{28A0092B-C50C-407E-A947-70E740481C1C}">
+                          <a14:useLocalDpi xmlns:a14="http://schemas.microsoft.com/office/drawing/2010/main" val="0"/>
+                        </a:ext>
+                      </a:extLst>
+                    </a:blip>
+                    <a:srcRect/>
+                    <a:stretch>
+                      <a:fillRect/>
+                    </a:stretch>
+                  </pic:blipFill>
+                  <pic:spPr bwMode="auto">
+                    <a:xfrm>
+                      <a:off x="0" y="0"/>
+                      <a:ext cx="3362026" cy="2983445"/>
+                    </a:xfrm>
+                    <a:prstGeom prst="rect">
+                      <a:avLst/>
+                    </a:prstGeom>
+                    <a:noFill/>
+                    <a:ln>
+                      <a:noFill/>
+                    </a:ln>
+                  </pic:spPr>
+                </pic:pic>
+              </a:graphicData>
+            </a:graphic>
+          </wp:inline>
+        </w:drawing>
+      </w:r>
     </w:p>
     <w:p>
       <w:pPr>
@@ -892,7 +1172,6 @@
           <w:szCs w:val="24"/>
           <w:u w:val="single"/>
         </w:rPr>
-        <w:lastRenderedPageBreak/>
         <w:t>Similarity</w:t>
       </w:r>
       <w:r>
@@ -1790,7 +2069,6 @@
           <w:sz w:val="24"/>
           <w:szCs w:val="24"/>
         </w:rPr>
-        <w:lastRenderedPageBreak/>
         <w:t xml:space="preserve">Continued processing </w:t>
       </w:r>
       <w:r>
@@ -2837,7 +3115,6 @@
           <w:sz w:val="24"/>
           <w:szCs w:val="24"/>
         </w:rPr>
-        <w:lastRenderedPageBreak/>
         <w:t>The input Task is marked as having interacted with the input Belief.</w:t>
       </w:r>
     </w:p>
@@ -2850,12 +3127,12 @@
       </w:pPr>
     </w:p>
     <w:sectPr>
-      <w:headerReference w:type="even" r:id="rId7"/>
-      <w:headerReference w:type="default" r:id="rId8"/>
-      <w:footerReference w:type="even" r:id="rId9"/>
-      <w:footerReference w:type="default" r:id="rId10"/>
-      <w:headerReference w:type="first" r:id="rId11"/>
-      <w:footerReference w:type="first" r:id="rId12"/>
+      <w:headerReference w:type="even" r:id="rId10"/>
+      <w:headerReference w:type="default" r:id="rId11"/>
+      <w:footerReference w:type="even" r:id="rId12"/>
+      <w:footerReference w:type="default" r:id="rId13"/>
+      <w:headerReference w:type="first" r:id="rId14"/>
+      <w:footerReference w:type="first" r:id="rId15"/>
       <w:pgSz w:w="12240" w:h="15840"/>
       <w:pgMar w:top="1440" w:right="1440" w:bottom="1440" w:left="1440" w:header="720" w:footer="720" w:gutter="0"/>
       <w:cols w:space="720"/>

</xml_diff>

<commit_message>
Implement backward inference for questions
</commit_message>
<xml_diff>
--- a/Documentation/NARS in Python - Technical Documentation.docx
+++ b/Documentation/NARS in Python - Technical Documentation.docx
@@ -294,17 +294,7 @@
           <w:szCs w:val="32"/>
           <w:u w:val="single"/>
         </w:rPr>
-        <w:t xml:space="preserve">GUI </w:t>
-      </w:r>
-      <w:r>
-        <w:rPr>
-          <w:b/>
-          <w:bCs/>
-          <w:sz w:val="32"/>
-          <w:szCs w:val="32"/>
-          <w:u w:val="single"/>
-        </w:rPr>
-        <w:t>Internal Data</w:t>
+        <w:t>GUI Internal Data</w:t>
       </w:r>
     </w:p>
     <w:p>
@@ -384,7 +374,21 @@
           <w:sz w:val="24"/>
           <w:szCs w:val="24"/>
         </w:rPr>
-        <w:t>The system’s internal data can be viewed in the internal data GUI. This displays the contents of the Task Buffer (Tasks) and the Memory (Concepts). You can click on a Concept for more info:</w:t>
+        <w:t>The system’s internal data can be viewed in the internal data GUI. This displays the contents of the Task Buffer (Tasks) and the Memory (Concepts)</w:t>
+      </w:r>
+      <w:r>
+        <w:rPr>
+          <w:sz w:val="24"/>
+          <w:szCs w:val="24"/>
+        </w:rPr>
+        <w:t xml:space="preserve"> sorted by Priority</w:t>
+      </w:r>
+      <w:r>
+        <w:rPr>
+          <w:sz w:val="24"/>
+          <w:szCs w:val="24"/>
+        </w:rPr>
+        <w:t>. You can click on a Concept for more info:</w:t>
       </w:r>
     </w:p>
     <w:p>
@@ -1844,15 +1848,64 @@
         <w:rPr>
           <w:sz w:val="24"/>
           <w:szCs w:val="24"/>
+        </w:rPr>
+      </w:pPr>
+      <w:r>
+        <w:rPr>
+          <w:b/>
+          <w:bCs/>
+          <w:sz w:val="24"/>
+          <w:szCs w:val="24"/>
           <w:u w:val="single"/>
         </w:rPr>
-      </w:pPr>
-      <w:r>
-        <w:rPr>
-          <w:b/>
-          <w:bCs/>
-          <w:sz w:val="24"/>
-          <w:szCs w:val="24"/>
+        <w:t>Priority</w:t>
+      </w:r>
+      <w:r>
+        <w:rPr>
+          <w:b/>
+          <w:bCs/>
+          <w:sz w:val="24"/>
+          <w:szCs w:val="24"/>
+          <w:u w:val="single"/>
+        </w:rPr>
+        <w:br/>
+      </w:r>
+      <w:r>
+        <w:rPr>
+          <w:sz w:val="24"/>
+          <w:szCs w:val="24"/>
+        </w:rPr>
+        <w:t>Each item in the Bag has Priority</w:t>
+      </w:r>
+      <w:r>
+        <w:rPr>
+          <w:sz w:val="24"/>
+          <w:szCs w:val="24"/>
+        </w:rPr>
+        <w:t>. The Priority</w:t>
+      </w:r>
+      <w:r>
+        <w:rPr>
+          <w:sz w:val="24"/>
+          <w:szCs w:val="24"/>
+        </w:rPr>
+        <w:t xml:space="preserve"> decays when the item is returned to the bag.</w:t>
+      </w:r>
+    </w:p>
+    <w:p>
+      <w:pPr>
+        <w:rPr>
+          <w:sz w:val="24"/>
+          <w:szCs w:val="24"/>
+          <w:u w:val="single"/>
+        </w:rPr>
+      </w:pPr>
+      <w:r>
+        <w:rPr>
+          <w:b/>
+          <w:bCs/>
+          <w:sz w:val="32"/>
+          <w:szCs w:val="32"/>
           <w:u w:val="single"/>
         </w:rPr>
         <w:t>Buffer</w:t>

</xml_diff>

<commit_message>
Allow Revision for symmetric statements; Fix Bag GUI bug
</commit_message>
<xml_diff>
--- a/Documentation/NARS in Python - Technical Documentation.docx
+++ b/Documentation/NARS in Python - Technical Documentation.docx
@@ -367,6 +367,7 @@
         <w:rPr>
           <w:sz w:val="24"/>
           <w:szCs w:val="24"/>
+          <w:lang w:val="en-AS"/>
         </w:rPr>
       </w:pPr>
       <w:r>
@@ -1176,7 +1177,7 @@
           <w:szCs w:val="24"/>
           <w:u w:val="single"/>
         </w:rPr>
-        <w:t>Similarity</w:t>
+        <w:t>Symmetric</w:t>
       </w:r>
       <w:r>
         <w:rPr>
@@ -1186,7 +1187,7 @@
           <w:szCs w:val="24"/>
           <w:u w:val="single"/>
         </w:rPr>
-        <w:t xml:space="preserve"> Statement </w:t>
+        <w:t xml:space="preserve"> Statement</w:t>
       </w:r>
       <w:r>
         <w:rPr>
@@ -1196,32 +1197,175 @@
           <w:szCs w:val="24"/>
           <w:u w:val="single"/>
         </w:rPr>
+        <w:t>s:</w:t>
+      </w:r>
+    </w:p>
+    <w:p>
+      <w:pPr>
+        <w:rPr>
+          <w:sz w:val="24"/>
+          <w:szCs w:val="24"/>
+        </w:rPr>
+      </w:pPr>
+      <w:r>
+        <w:rPr>
+          <w:b/>
+          <w:bCs/>
+          <w:i/>
+          <w:iCs/>
+          <w:sz w:val="24"/>
+          <w:szCs w:val="24"/>
+        </w:rPr>
+        <w:t>Symmetric</w:t>
+      </w:r>
+      <w:r>
+        <w:rPr>
+          <w:b/>
+          <w:bCs/>
+          <w:i/>
+          <w:iCs/>
+          <w:sz w:val="24"/>
+          <w:szCs w:val="24"/>
+        </w:rPr>
+        <w:t xml:space="preserve"> Statement</w:t>
+      </w:r>
+      <w:r>
+        <w:rPr>
+          <w:b/>
+          <w:bCs/>
+          <w:i/>
+          <w:iCs/>
+          <w:sz w:val="24"/>
+          <w:szCs w:val="24"/>
+        </w:rPr>
+        <w:t xml:space="preserve"> like</w:t>
+      </w:r>
+      <w:r>
+        <w:rPr>
+          <w:b/>
+          <w:bCs/>
+          <w:i/>
+          <w:iCs/>
+          <w:sz w:val="24"/>
+          <w:szCs w:val="24"/>
+        </w:rPr>
+        <w:t xml:space="preserve"> S&lt;-&gt;P and its </w:t>
+      </w:r>
+      <w:r>
+        <w:rPr>
+          <w:b/>
+          <w:bCs/>
+          <w:i/>
+          <w:iCs/>
+          <w:sz w:val="24"/>
+          <w:szCs w:val="24"/>
+        </w:rPr>
+        <w:t>reverse</w:t>
+      </w:r>
+      <w:r>
+        <w:rPr>
+          <w:b/>
+          <w:bCs/>
+          <w:i/>
+          <w:iCs/>
+          <w:sz w:val="24"/>
+          <w:szCs w:val="24"/>
+        </w:rPr>
+        <w:t xml:space="preserve"> Statement P&lt;-&gt;S are</w:t>
+      </w:r>
+      <w:r>
+        <w:rPr>
+          <w:b/>
+          <w:bCs/>
+          <w:i/>
+          <w:iCs/>
+          <w:sz w:val="24"/>
+          <w:szCs w:val="24"/>
+        </w:rPr>
+        <w:t xml:space="preserve"> always treated as</w:t>
+      </w:r>
+      <w:r>
+        <w:rPr>
+          <w:b/>
+          <w:bCs/>
+          <w:i/>
+          <w:iCs/>
+          <w:sz w:val="24"/>
+          <w:szCs w:val="24"/>
+        </w:rPr>
+        <w:t xml:space="preserve"> equivalent</w:t>
+      </w:r>
+      <w:r>
+        <w:rPr>
+          <w:b/>
+          <w:bCs/>
+          <w:sz w:val="24"/>
+          <w:szCs w:val="24"/>
+        </w:rPr>
+        <w:t>.</w:t>
+      </w:r>
+      <w:r>
+        <w:rPr>
+          <w:sz w:val="24"/>
+          <w:szCs w:val="24"/>
+        </w:rPr>
+        <w:t xml:space="preserve"> If the </w:t>
+      </w:r>
+      <w:r>
+        <w:rPr>
+          <w:sz w:val="24"/>
+          <w:szCs w:val="24"/>
+        </w:rPr>
         <w:t>C</w:t>
       </w:r>
       <w:r>
         <w:rPr>
-          <w:b/>
-          <w:bCs/>
-          <w:sz w:val="24"/>
-          <w:szCs w:val="24"/>
-          <w:u w:val="single"/>
-        </w:rPr>
-        <w:t>oncepts</w:t>
-      </w:r>
-    </w:p>
-    <w:p>
-      <w:pPr>
-        <w:rPr>
-          <w:sz w:val="24"/>
-          <w:szCs w:val="24"/>
-        </w:rPr>
-      </w:pPr>
-      <w:r>
-        <w:rPr>
-          <w:sz w:val="24"/>
-          <w:szCs w:val="24"/>
-        </w:rPr>
-        <w:t xml:space="preserve">Similarity </w:t>
+          <w:sz w:val="24"/>
+          <w:szCs w:val="24"/>
+        </w:rPr>
+        <w:t xml:space="preserve">oncept for </w:t>
+      </w:r>
+      <w:r>
+        <w:rPr>
+          <w:sz w:val="24"/>
+          <w:szCs w:val="24"/>
+        </w:rPr>
+        <w:t>it</w:t>
+      </w:r>
+      <w:r>
+        <w:rPr>
+          <w:sz w:val="24"/>
+          <w:szCs w:val="24"/>
+        </w:rPr>
+        <w:t xml:space="preserve"> does not exist, it will be stored in the </w:t>
+      </w:r>
+      <w:r>
+        <w:rPr>
+          <w:sz w:val="24"/>
+          <w:szCs w:val="24"/>
+        </w:rPr>
+        <w:t>C</w:t>
+      </w:r>
+      <w:r>
+        <w:rPr>
+          <w:sz w:val="24"/>
+          <w:szCs w:val="24"/>
+        </w:rPr>
+        <w:t xml:space="preserve">oncept for its </w:t>
+      </w:r>
+      <w:r>
+        <w:rPr>
+          <w:sz w:val="24"/>
+          <w:szCs w:val="24"/>
+        </w:rPr>
+        <w:t>reverse</w:t>
+      </w:r>
+      <w:r>
+        <w:rPr>
+          <w:sz w:val="24"/>
+          <w:szCs w:val="24"/>
+        </w:rPr>
+        <w:t xml:space="preserve"> </w:t>
       </w:r>
       <w:r>
         <w:rPr>
@@ -1235,7 +1379,63 @@
           <w:sz w:val="24"/>
           <w:szCs w:val="24"/>
         </w:rPr>
-        <w:t xml:space="preserve">tatement S&lt;-&gt;P and its flipped </w:t>
+        <w:t xml:space="preserve">tatement. </w:t>
+      </w:r>
+      <w:r>
+        <w:rPr>
+          <w:sz w:val="24"/>
+          <w:szCs w:val="24"/>
+        </w:rPr>
+        <w:t xml:space="preserve">If neither exist, the Concept is created. </w:t>
+      </w:r>
+      <w:r>
+        <w:rPr>
+          <w:sz w:val="24"/>
+          <w:szCs w:val="24"/>
+        </w:rPr>
+        <w:t>The</w:t>
+      </w:r>
+      <w:r>
+        <w:rPr>
+          <w:sz w:val="24"/>
+          <w:szCs w:val="24"/>
+        </w:rPr>
+        <w:t>refore</w:t>
+      </w:r>
+      <w:r>
+        <w:rPr>
+          <w:sz w:val="24"/>
+          <w:szCs w:val="24"/>
+        </w:rPr>
+        <w:t>,</w:t>
+      </w:r>
+      <w:r>
+        <w:rPr>
+          <w:sz w:val="24"/>
+          <w:szCs w:val="24"/>
+        </w:rPr>
+        <w:t xml:space="preserve"> the</w:t>
+      </w:r>
+      <w:r>
+        <w:rPr>
+          <w:sz w:val="24"/>
+          <w:szCs w:val="24"/>
+        </w:rPr>
+        <w:t xml:space="preserve"> order of S and P for the </w:t>
+      </w:r>
+      <w:r>
+        <w:rPr>
+          <w:sz w:val="24"/>
+          <w:szCs w:val="24"/>
+        </w:rPr>
+        <w:t>symmetric</w:t>
+      </w:r>
+      <w:r>
+        <w:rPr>
+          <w:sz w:val="24"/>
+          <w:szCs w:val="24"/>
+        </w:rPr>
+        <w:t xml:space="preserve"> </w:t>
       </w:r>
       <w:r>
         <w:rPr>
@@ -1249,84 +1449,7 @@
           <w:sz w:val="24"/>
           <w:szCs w:val="24"/>
         </w:rPr>
-        <w:t xml:space="preserve">tatement P&lt;-&gt;S are equivalent. If the </w:t>
-      </w:r>
-      <w:r>
-        <w:rPr>
-          <w:sz w:val="24"/>
-          <w:szCs w:val="24"/>
-        </w:rPr>
-        <w:t>C</w:t>
-      </w:r>
-      <w:r>
-        <w:rPr>
-          <w:sz w:val="24"/>
-          <w:szCs w:val="24"/>
-        </w:rPr>
-        <w:t xml:space="preserve">oncept for 1 does not exist, it will be stored in the </w:t>
-      </w:r>
-      <w:r>
-        <w:rPr>
-          <w:sz w:val="24"/>
-          <w:szCs w:val="24"/>
-        </w:rPr>
-        <w:t>C</w:t>
-      </w:r>
-      <w:r>
-        <w:rPr>
-          <w:sz w:val="24"/>
-          <w:szCs w:val="24"/>
-        </w:rPr>
-        <w:t>oncept for its flipped</w:t>
-      </w:r>
-      <w:r>
-        <w:rPr>
-          <w:sz w:val="24"/>
-          <w:szCs w:val="24"/>
-        </w:rPr>
-        <w:t xml:space="preserve"> similarity</w:t>
-      </w:r>
-      <w:r>
-        <w:rPr>
-          <w:sz w:val="24"/>
-          <w:szCs w:val="24"/>
-        </w:rPr>
-        <w:t xml:space="preserve"> statement. </w:t>
-      </w:r>
-      <w:r>
-        <w:rPr>
-          <w:sz w:val="24"/>
-          <w:szCs w:val="24"/>
-        </w:rPr>
-        <w:t xml:space="preserve">If neither exist, the Concept is created. </w:t>
-      </w:r>
-      <w:r>
-        <w:rPr>
-          <w:sz w:val="24"/>
-          <w:szCs w:val="24"/>
-        </w:rPr>
-        <w:t>The</w:t>
-      </w:r>
-      <w:r>
-        <w:rPr>
-          <w:sz w:val="24"/>
-          <w:szCs w:val="24"/>
-        </w:rPr>
-        <w:t>refore the</w:t>
-      </w:r>
-      <w:r>
-        <w:rPr>
-          <w:sz w:val="24"/>
-          <w:szCs w:val="24"/>
-        </w:rPr>
-        <w:t xml:space="preserve"> order of S and P for the </w:t>
-      </w:r>
-      <w:r>
-        <w:rPr>
-          <w:sz w:val="24"/>
-          <w:szCs w:val="24"/>
-        </w:rPr>
-        <w:t xml:space="preserve">similarity statement </w:t>
+        <w:t xml:space="preserve">tatement </w:t>
       </w:r>
       <w:r>
         <w:rPr>
@@ -2577,8 +2700,39 @@
           <w:iCs/>
           <w:sz w:val="24"/>
           <w:szCs w:val="24"/>
-        </w:rPr>
-        <w:t>Initial Processing</w:t>
+          <w:lang w:val="en-AS"/>
+        </w:rPr>
+        <w:t>If there is a</w:t>
+      </w:r>
+      <w:r>
+        <w:rPr>
+          <w:i/>
+          <w:iCs/>
+          <w:sz w:val="24"/>
+          <w:szCs w:val="24"/>
+          <w:lang w:val="en-AS"/>
+        </w:rPr>
+        <w:t>t least one</w:t>
+      </w:r>
+      <w:r>
+        <w:rPr>
+          <w:i/>
+          <w:iCs/>
+          <w:sz w:val="24"/>
+          <w:szCs w:val="24"/>
+          <w:lang w:val="en-AS"/>
+        </w:rPr>
+        <w:t xml:space="preserve"> belief matching the Question</w:t>
+      </w:r>
+      <w:r>
+        <w:rPr>
+          <w:i/>
+          <w:iCs/>
+          <w:sz w:val="24"/>
+          <w:szCs w:val="24"/>
+          <w:lang w:val="en-AS"/>
+        </w:rPr>
+        <w:t>:</w:t>
       </w:r>
     </w:p>
     <w:p>
@@ -2589,44 +2743,63 @@
           <w:numId w:val="1"/>
         </w:numPr>
         <w:rPr>
-          <w:sz w:val="24"/>
-          <w:szCs w:val="24"/>
-        </w:rPr>
-      </w:pPr>
-      <w:r>
-        <w:rPr>
-          <w:sz w:val="24"/>
-          <w:szCs w:val="24"/>
-        </w:rPr>
-        <w:t>First, the</w:t>
-      </w:r>
-      <w:r>
-        <w:rPr>
-          <w:sz w:val="24"/>
-          <w:szCs w:val="24"/>
-        </w:rPr>
-        <w:t xml:space="preserve"> </w:t>
-      </w:r>
-      <w:r>
-        <w:rPr>
-          <w:sz w:val="24"/>
-          <w:szCs w:val="24"/>
-        </w:rPr>
-        <w:t xml:space="preserve">Question’s </w:t>
-      </w:r>
-      <w:r>
-        <w:rPr>
-          <w:sz w:val="24"/>
-          <w:szCs w:val="24"/>
-        </w:rPr>
-        <w:t>corresponding Concept is activated</w:t>
-      </w:r>
-      <w:r>
-        <w:rPr>
-          <w:sz w:val="24"/>
-          <w:szCs w:val="24"/>
-        </w:rPr>
-        <w:t>.</w:t>
+          <w:i/>
+          <w:iCs/>
+          <w:sz w:val="24"/>
+          <w:szCs w:val="24"/>
+        </w:rPr>
+      </w:pPr>
+      <w:r>
+        <w:rPr>
+          <w:sz w:val="24"/>
+          <w:szCs w:val="24"/>
+          <w:lang w:val="en-AS"/>
+        </w:rPr>
+        <w:t>If the Question has already been answered in the output channel</w:t>
+      </w:r>
+      <w:r>
+        <w:rPr>
+          <w:sz w:val="24"/>
+          <w:szCs w:val="24"/>
+          <w:lang w:val="en-AS"/>
+        </w:rPr>
+        <w:t>:</w:t>
+      </w:r>
+    </w:p>
+    <w:p>
+      <w:pPr>
+        <w:pStyle w:val="ListParagraph"/>
+        <w:numPr>
+          <w:ilvl w:val="3"/>
+          <w:numId w:val="1"/>
+        </w:numPr>
+        <w:rPr>
+          <w:b/>
+          <w:bCs/>
+          <w:sz w:val="24"/>
+          <w:szCs w:val="24"/>
+          <w:highlight w:val="red"/>
+        </w:rPr>
+      </w:pPr>
+      <w:r>
+        <w:rPr>
+          <w:b/>
+          <w:bCs/>
+          <w:sz w:val="24"/>
+          <w:szCs w:val="24"/>
+          <w:highlight w:val="red"/>
+        </w:rPr>
+        <w:t>END</w:t>
+      </w:r>
+      <w:r>
+        <w:rPr>
+          <w:b/>
+          <w:bCs/>
+          <w:sz w:val="24"/>
+          <w:szCs w:val="24"/>
+          <w:highlight w:val="red"/>
+        </w:rPr>
+        <w:t xml:space="preserve"> PROCESSING</w:t>
       </w:r>
     </w:p>
     <w:p>
@@ -2637,72 +2810,19 @@
           <w:numId w:val="1"/>
         </w:numPr>
         <w:rPr>
-          <w:sz w:val="24"/>
-          <w:szCs w:val="24"/>
-        </w:rPr>
-      </w:pPr>
-      <w:r>
-        <w:rPr>
-          <w:sz w:val="24"/>
-          <w:szCs w:val="24"/>
-        </w:rPr>
-        <w:t>Get an answer to the question, by p</w:t>
-      </w:r>
-      <w:r>
-        <w:rPr>
-          <w:sz w:val="24"/>
-          <w:szCs w:val="24"/>
-        </w:rPr>
-        <w:t>eek</w:t>
-      </w:r>
-      <w:r>
-        <w:rPr>
-          <w:sz w:val="24"/>
-          <w:szCs w:val="24"/>
-        </w:rPr>
-        <w:t>ing</w:t>
-      </w:r>
-      <w:r>
-        <w:rPr>
-          <w:sz w:val="24"/>
-          <w:szCs w:val="24"/>
-        </w:rPr>
-        <w:t xml:space="preserve"> at the</w:t>
-      </w:r>
-      <w:r>
-        <w:rPr>
-          <w:sz w:val="24"/>
-          <w:szCs w:val="24"/>
-        </w:rPr>
-        <w:t xml:space="preserve"> highest-confidence </w:t>
-      </w:r>
-      <w:r>
-        <w:rPr>
-          <w:sz w:val="24"/>
-          <w:szCs w:val="24"/>
-        </w:rPr>
-        <w:t xml:space="preserve">belief </w:t>
-      </w:r>
-      <w:r>
-        <w:rPr>
-          <w:sz w:val="24"/>
-          <w:szCs w:val="24"/>
-        </w:rPr>
-        <w:t>in</w:t>
-      </w:r>
-      <w:r>
-        <w:rPr>
-          <w:sz w:val="24"/>
-          <w:szCs w:val="24"/>
-        </w:rPr>
-        <w:t xml:space="preserve"> the Concept’s belief table</w:t>
-      </w:r>
-      <w:r>
-        <w:rPr>
-          <w:sz w:val="24"/>
-          <w:szCs w:val="24"/>
-        </w:rPr>
-        <w:t>.</w:t>
+          <w:i/>
+          <w:iCs/>
+          <w:sz w:val="24"/>
+          <w:szCs w:val="24"/>
+        </w:rPr>
+      </w:pPr>
+      <w:r>
+        <w:rPr>
+          <w:sz w:val="24"/>
+          <w:szCs w:val="24"/>
+          <w:lang w:val="en-AS"/>
+        </w:rPr>
+        <w:t>If it’s a Question from the Input Channel, print the most confident belief to the output channel.</w:t>
       </w:r>
     </w:p>
     <w:p>
@@ -2713,41 +2833,19 @@
           <w:numId w:val="1"/>
         </w:numPr>
         <w:rPr>
-          <w:sz w:val="24"/>
-          <w:szCs w:val="24"/>
-        </w:rPr>
-      </w:pPr>
-      <w:r>
-        <w:rPr>
-          <w:sz w:val="24"/>
-          <w:szCs w:val="24"/>
-        </w:rPr>
-        <w:t xml:space="preserve">If the task is an </w:t>
-      </w:r>
-      <w:r>
-        <w:rPr>
           <w:i/>
           <w:iCs/>
           <w:sz w:val="24"/>
           <w:szCs w:val="24"/>
         </w:rPr>
-        <w:t>inp</w:t>
-      </w:r>
-      <w:r>
-        <w:rPr>
-          <w:i/>
-          <w:iCs/>
-          <w:sz w:val="24"/>
-          <w:szCs w:val="24"/>
-        </w:rPr>
-        <w:t xml:space="preserve">ut </w:t>
-      </w:r>
-      <w:r>
-        <w:rPr>
-          <w:sz w:val="24"/>
-          <w:szCs w:val="24"/>
-        </w:rPr>
-        <w:t>task, the answer is printed as OUTPUT from NARS.</w:t>
+      </w:pPr>
+      <w:r>
+        <w:rPr>
+          <w:sz w:val="24"/>
+          <w:szCs w:val="24"/>
+          <w:lang w:val="en-AS"/>
+        </w:rPr>
+        <w:t>The Question is marked as answered</w:t>
       </w:r>
     </w:p>
     <w:p>
@@ -2770,8 +2868,59 @@
           <w:iCs/>
           <w:sz w:val="24"/>
           <w:szCs w:val="24"/>
-        </w:rPr>
-        <w:t>Continued Processing</w:t>
+          <w:lang w:val="en-AS"/>
+        </w:rPr>
+        <w:t xml:space="preserve">If there </w:t>
+      </w:r>
+      <w:r>
+        <w:rPr>
+          <w:i/>
+          <w:iCs/>
+          <w:sz w:val="24"/>
+          <w:szCs w:val="24"/>
+          <w:lang w:val="en-AS"/>
+        </w:rPr>
+        <w:t>are</w:t>
+      </w:r>
+      <w:r>
+        <w:rPr>
+          <w:i/>
+          <w:iCs/>
+          <w:sz w:val="24"/>
+          <w:szCs w:val="24"/>
+          <w:lang w:val="en-AS"/>
+        </w:rPr>
+        <w:t xml:space="preserve"> no belief</w:t>
+      </w:r>
+      <w:r>
+        <w:rPr>
+          <w:i/>
+          <w:iCs/>
+          <w:sz w:val="24"/>
+          <w:szCs w:val="24"/>
+          <w:lang w:val="en-AS"/>
+        </w:rPr>
+        <w:t>s</w:t>
+      </w:r>
+      <w:r>
+        <w:rPr>
+          <w:i/>
+          <w:iCs/>
+          <w:sz w:val="24"/>
+          <w:szCs w:val="24"/>
+          <w:lang w:val="en-AS"/>
+        </w:rPr>
+        <w:t xml:space="preserve"> matching the Question</w:t>
+      </w:r>
+      <w:r>
+        <w:rPr>
+          <w:i/>
+          <w:iCs/>
+          <w:sz w:val="24"/>
+          <w:szCs w:val="24"/>
+          <w:lang w:val="en-AS"/>
+        </w:rPr>
+        <w:t>:</w:t>
       </w:r>
     </w:p>
     <w:p>
@@ -2782,18 +2931,19 @@
           <w:numId w:val="1"/>
         </w:numPr>
         <w:rPr>
-          <w:sz w:val="24"/>
-          <w:szCs w:val="24"/>
-          <w:highlight w:val="yellow"/>
-        </w:rPr>
-      </w:pPr>
-      <w:r>
-        <w:rPr>
-          <w:sz w:val="24"/>
-          <w:szCs w:val="24"/>
-          <w:highlight w:val="yellow"/>
-        </w:rPr>
-        <w:t>TBD</w:t>
+          <w:i/>
+          <w:iCs/>
+          <w:sz w:val="24"/>
+          <w:szCs w:val="24"/>
+        </w:rPr>
+      </w:pPr>
+      <w:r>
+        <w:rPr>
+          <w:sz w:val="24"/>
+          <w:szCs w:val="24"/>
+          <w:lang w:val="en-AS"/>
+        </w:rPr>
+        <w:t>Derive new Questions using backwards inference with a related belief.</w:t>
       </w:r>
     </w:p>
     <w:p>
@@ -2955,6 +3105,7 @@
         <w:rPr>
           <w:sz w:val="24"/>
           <w:szCs w:val="24"/>
+          <w:lang w:val="en-AS"/>
         </w:rPr>
       </w:pPr>
       <w:r>
@@ -3004,7 +3155,22 @@
           <w:sz w:val="24"/>
           <w:szCs w:val="24"/>
         </w:rPr>
-        <w:t>ases; however, it does merge</w:t>
+        <w:t>ases</w:t>
+      </w:r>
+      <w:r>
+        <w:rPr>
+          <w:sz w:val="24"/>
+          <w:szCs w:val="24"/>
+          <w:lang w:val="en-AS"/>
+        </w:rPr>
+        <w:t>, and does not check for this</w:t>
+      </w:r>
+      <w:r>
+        <w:rPr>
+          <w:sz w:val="24"/>
+          <w:szCs w:val="24"/>
+        </w:rPr>
+        <w:t>; however, it does merge</w:t>
       </w:r>
       <w:r>
         <w:rPr>
@@ -3067,7 +3233,15 @@
           <w:sz w:val="24"/>
           <w:szCs w:val="24"/>
         </w:rPr>
-        <w:t>Sentence’s</w:t>
+        <w:t>Sentences</w:t>
+      </w:r>
+      <w:r>
+        <w:rPr>
+          <w:sz w:val="24"/>
+          <w:szCs w:val="24"/>
+          <w:lang w:val="en-AS"/>
+        </w:rPr>
+        <w:t>’</w:t>
       </w:r>
       <w:r>
         <w:rPr>
@@ -3094,7 +3268,15 @@
           <w:sz w:val="24"/>
           <w:szCs w:val="24"/>
         </w:rPr>
-        <w:t>Sentences that will result in Tautologies are discarded. (TODO: pick better beliefs so this the engine doesn’t get sentences like this)</w:t>
+        <w:t xml:space="preserve">Sentences that will result in Tautologies are discarded. </w:t>
+      </w:r>
+      <w:r>
+        <w:rPr>
+          <w:color w:val="FF0000"/>
+          <w:sz w:val="24"/>
+          <w:szCs w:val="24"/>
+        </w:rPr>
+        <w:t>(TODO: pick better beliefs so this the engine doesn’t get sentences like this)</w:t>
       </w:r>
     </w:p>
     <w:p>
@@ -3114,7 +3296,37 @@
           <w:sz w:val="24"/>
           <w:szCs w:val="24"/>
         </w:rPr>
-        <w:t>The relation between the input Task and Belief sentences is identified.</w:t>
+        <w:t xml:space="preserve">The relation between the </w:t>
+      </w:r>
+      <w:r>
+        <w:rPr>
+          <w:sz w:val="24"/>
+          <w:szCs w:val="24"/>
+          <w:lang w:val="en-AS"/>
+        </w:rPr>
+        <w:t xml:space="preserve">engine’s </w:t>
+      </w:r>
+      <w:r>
+        <w:rPr>
+          <w:sz w:val="24"/>
+          <w:szCs w:val="24"/>
+        </w:rPr>
+        <w:t>input Task and Belief sentences is identified</w:t>
+      </w:r>
+      <w:r>
+        <w:rPr>
+          <w:sz w:val="24"/>
+          <w:szCs w:val="24"/>
+          <w:lang w:val="en-AS"/>
+        </w:rPr>
+        <w:t>, to determine the appropriate inference rules</w:t>
+      </w:r>
+      <w:r>
+        <w:rPr>
+          <w:sz w:val="24"/>
+          <w:szCs w:val="24"/>
+        </w:rPr>
+        <w:t>.</w:t>
       </w:r>
     </w:p>
     <w:p>
@@ -3168,7 +3380,52 @@
           <w:sz w:val="24"/>
           <w:szCs w:val="24"/>
         </w:rPr>
-        <w:t>The input Task is marked as having interacted with the input Belief.</w:t>
+        <w:t xml:space="preserve">The </w:t>
+      </w:r>
+      <w:r>
+        <w:rPr>
+          <w:sz w:val="24"/>
+          <w:szCs w:val="24"/>
+          <w:lang w:val="en-AS"/>
+        </w:rPr>
+        <w:t xml:space="preserve">engine’s </w:t>
+      </w:r>
+      <w:r>
+        <w:rPr>
+          <w:sz w:val="24"/>
+          <w:szCs w:val="24"/>
+        </w:rPr>
+        <w:t xml:space="preserve">input Task is marked as having interacted with the </w:t>
+      </w:r>
+      <w:r>
+        <w:rPr>
+          <w:sz w:val="24"/>
+          <w:szCs w:val="24"/>
+          <w:lang w:val="en-AS"/>
+        </w:rPr>
+        <w:t xml:space="preserve">engine’s </w:t>
+      </w:r>
+      <w:r>
+        <w:rPr>
+          <w:sz w:val="24"/>
+          <w:szCs w:val="24"/>
+        </w:rPr>
+        <w:t>input Belief</w:t>
+      </w:r>
+      <w:r>
+        <w:rPr>
+          <w:sz w:val="24"/>
+          <w:szCs w:val="24"/>
+          <w:lang w:val="en-AS"/>
+        </w:rPr>
+        <w:t xml:space="preserve"> so that they won’t interact again</w:t>
+      </w:r>
+      <w:r>
+        <w:rPr>
+          <w:sz w:val="24"/>
+          <w:szCs w:val="24"/>
+        </w:rPr>
+        <w:t>.</w:t>
       </w:r>
     </w:p>
     <w:p>

</xml_diff>

<commit_message>
Code cleaning - parsing fixes
</commit_message>
<xml_diff>
--- a/Documentation/NARS in Python - Technical Documentation.docx
+++ b/Documentation/NARS in Python - Technical Documentation.docx
@@ -77,6 +77,13 @@
           <w:szCs w:val="24"/>
         </w:rPr>
         <w:t>A string from the input channel is parsed into a Sentence, which is then encapsulated in a Task and placed into the system’s Overall Task Buffer.</w:t>
+      </w:r>
+      <w:r>
+        <w:rPr>
+          <w:sz w:val="24"/>
+          <w:szCs w:val="24"/>
+        </w:rPr>
+        <w:t xml:space="preserve"> Statement brackets are written using parentheses (i.e. (S--&gt;P).)</w:t>
       </w:r>
     </w:p>
     <w:p>
@@ -131,7 +138,7 @@
           <w:sz w:val="24"/>
           <w:szCs w:val="24"/>
         </w:rPr>
-        <w:t>Question (not query variables)</w:t>
+        <w:t xml:space="preserve">Question </w:t>
       </w:r>
     </w:p>
     <w:p>
@@ -367,7 +374,7 @@
         <w:rPr>
           <w:sz w:val="24"/>
           <w:szCs w:val="24"/>
-          <w:lang w:val="en-AS"/>
+          <w:lang/>
         </w:rPr>
       </w:pPr>
       <w:r>
@@ -515,6 +522,7 @@
           <w:szCs w:val="32"/>
           <w:u w:val="single"/>
         </w:rPr>
+        <w:lastRenderedPageBreak/>
         <w:t>Task</w:t>
       </w:r>
       <w:r>
@@ -1299,6 +1307,106 @@
         <w:rPr>
           <w:b/>
           <w:bCs/>
+          <w:i/>
+          <w:iCs/>
+          <w:sz w:val="24"/>
+          <w:szCs w:val="24"/>
+        </w:rPr>
+        <w:t xml:space="preserve"> – equality </w:t>
+      </w:r>
+      <w:r>
+        <w:rPr>
+          <w:b/>
+          <w:bCs/>
+          <w:i/>
+          <w:iCs/>
+          <w:sz w:val="24"/>
+          <w:szCs w:val="24"/>
+        </w:rPr>
+        <w:t xml:space="preserve">‘==’ </w:t>
+      </w:r>
+      <w:r>
+        <w:rPr>
+          <w:b/>
+          <w:bCs/>
+          <w:i/>
+          <w:iCs/>
+          <w:sz w:val="24"/>
+          <w:szCs w:val="24"/>
+        </w:rPr>
+        <w:t xml:space="preserve">between 2 symmetric </w:t>
+      </w:r>
+      <w:r>
+        <w:rPr>
+          <w:b/>
+          <w:bCs/>
+          <w:i/>
+          <w:iCs/>
+          <w:sz w:val="24"/>
+          <w:szCs w:val="24"/>
+          <w:u w:val="single"/>
+        </w:rPr>
+        <w:t>StatementTerms</w:t>
+      </w:r>
+      <w:r>
+        <w:rPr>
+          <w:b/>
+          <w:bCs/>
+          <w:i/>
+          <w:iCs/>
+          <w:sz w:val="24"/>
+          <w:szCs w:val="24"/>
+        </w:rPr>
+        <w:t xml:space="preserve"> </w:t>
+      </w:r>
+      <w:r>
+        <w:rPr>
+          <w:b/>
+          <w:bCs/>
+          <w:i/>
+          <w:iCs/>
+          <w:sz w:val="24"/>
+          <w:szCs w:val="24"/>
+        </w:rPr>
+        <w:t>checks</w:t>
+      </w:r>
+      <w:r>
+        <w:rPr>
+          <w:b/>
+          <w:bCs/>
+          <w:i/>
+          <w:iCs/>
+          <w:sz w:val="24"/>
+          <w:szCs w:val="24"/>
+        </w:rPr>
+        <w:t xml:space="preserve"> for </w:t>
+      </w:r>
+      <w:r>
+        <w:rPr>
+          <w:b/>
+          <w:bCs/>
+          <w:i/>
+          <w:iCs/>
+          <w:sz w:val="24"/>
+          <w:szCs w:val="24"/>
+        </w:rPr>
+        <w:t>th</w:t>
+      </w:r>
+      <w:r>
+        <w:rPr>
+          <w:b/>
+          <w:bCs/>
+          <w:i/>
+          <w:iCs/>
+          <w:sz w:val="24"/>
+          <w:szCs w:val="24"/>
+        </w:rPr>
+        <w:t>is</w:t>
+      </w:r>
+      <w:r>
+        <w:rPr>
+          <w:b/>
+          <w:bCs/>
           <w:sz w:val="24"/>
           <w:szCs w:val="24"/>
         </w:rPr>
@@ -1753,6 +1861,7 @@
           <w:sz w:val="24"/>
           <w:szCs w:val="24"/>
         </w:rPr>
+        <w:lastRenderedPageBreak/>
         <w:t>T</w:t>
       </w:r>
       <w:r>
@@ -2012,7 +2121,35 @@
           <w:sz w:val="24"/>
           <w:szCs w:val="24"/>
         </w:rPr>
-        <w:t xml:space="preserve"> decays when the item is returned to the bag.</w:t>
+        <w:t xml:space="preserve"> decays </w:t>
+      </w:r>
+      <w:r>
+        <w:rPr>
+          <w:sz w:val="24"/>
+          <w:szCs w:val="24"/>
+        </w:rPr>
+        <w:t>by a multiplie</w:t>
+      </w:r>
+      <w:r>
+        <w:rPr>
+          <w:sz w:val="24"/>
+          <w:szCs w:val="24"/>
+        </w:rPr>
+        <w:t>d</w:t>
+      </w:r>
+      <w:r>
+        <w:rPr>
+          <w:sz w:val="24"/>
+          <w:szCs w:val="24"/>
+        </w:rPr>
+        <w:t xml:space="preserve"> factor </w:t>
+      </w:r>
+      <w:r>
+        <w:rPr>
+          <w:sz w:val="24"/>
+          <w:szCs w:val="24"/>
+        </w:rPr>
+        <w:t>when the item is returned to the bag.</w:t>
       </w:r>
     </w:p>
     <w:p>
@@ -2564,6 +2701,7 @@
           <w:sz w:val="24"/>
           <w:szCs w:val="24"/>
         </w:rPr>
+        <w:lastRenderedPageBreak/>
         <w:t xml:space="preserve">Then, a </w:t>
       </w:r>
       <w:r>
@@ -2660,6 +2798,42 @@
       <w:pPr>
         <w:pStyle w:val="ListParagraph"/>
         <w:numPr>
+          <w:ilvl w:val="2"/>
+          <w:numId w:val="1"/>
+        </w:numPr>
+        <w:rPr>
+          <w:b/>
+          <w:bCs/>
+          <w:sz w:val="24"/>
+          <w:szCs w:val="24"/>
+          <w:highlight w:val="red"/>
+        </w:rPr>
+      </w:pPr>
+      <w:r>
+        <w:rPr>
+          <w:b/>
+          <w:bCs/>
+          <w:sz w:val="24"/>
+          <w:szCs w:val="24"/>
+          <w:highlight w:val="red"/>
+        </w:rPr>
+        <w:t>END</w:t>
+      </w:r>
+      <w:r>
+        <w:rPr>
+          <w:b/>
+          <w:bCs/>
+          <w:sz w:val="24"/>
+          <w:szCs w:val="24"/>
+          <w:highlight w:val="red"/>
+        </w:rPr>
+        <w:t xml:space="preserve"> PROCESSING</w:t>
+      </w:r>
+    </w:p>
+    <w:p>
+      <w:pPr>
+        <w:pStyle w:val="ListParagraph"/>
+        <w:numPr>
           <w:ilvl w:val="0"/>
           <w:numId w:val="1"/>
         </w:numPr>
@@ -2700,7 +2874,7 @@
           <w:iCs/>
           <w:sz w:val="24"/>
           <w:szCs w:val="24"/>
-          <w:lang w:val="en-AS"/>
+          <w:lang/>
         </w:rPr>
         <w:t>If there is a</w:t>
       </w:r>
@@ -2710,7 +2884,7 @@
           <w:iCs/>
           <w:sz w:val="24"/>
           <w:szCs w:val="24"/>
-          <w:lang w:val="en-AS"/>
+          <w:lang/>
         </w:rPr>
         <w:t>t least one</w:t>
       </w:r>
@@ -2720,7 +2894,7 @@
           <w:iCs/>
           <w:sz w:val="24"/>
           <w:szCs w:val="24"/>
-          <w:lang w:val="en-AS"/>
+          <w:lang/>
         </w:rPr>
         <w:t xml:space="preserve"> belief matching the Question</w:t>
       </w:r>
@@ -2730,7 +2904,7 @@
           <w:iCs/>
           <w:sz w:val="24"/>
           <w:szCs w:val="24"/>
-          <w:lang w:val="en-AS"/>
+          <w:lang/>
         </w:rPr>
         <w:t>:</w:t>
       </w:r>
@@ -2753,17 +2927,24 @@
         <w:rPr>
           <w:sz w:val="24"/>
           <w:szCs w:val="24"/>
-          <w:lang w:val="en-AS"/>
-        </w:rPr>
-        <w:t>If the Question has already been answered in the output channel</w:t>
-      </w:r>
-      <w:r>
-        <w:rPr>
-          <w:sz w:val="24"/>
-          <w:szCs w:val="24"/>
-          <w:lang w:val="en-AS"/>
-        </w:rPr>
-        <w:t>:</w:t>
+          <w:lang/>
+        </w:rPr>
+        <w:t>If it’s a Question from the Input Channel</w:t>
+      </w:r>
+      <w:r>
+        <w:rPr>
+          <w:sz w:val="24"/>
+          <w:szCs w:val="24"/>
+        </w:rPr>
+        <w:t xml:space="preserve"> that has not already been answered</w:t>
+      </w:r>
+      <w:r>
+        <w:rPr>
+          <w:sz w:val="24"/>
+          <w:szCs w:val="24"/>
+          <w:lang/>
+        </w:rPr>
+        <w:t>, print the most confident belief to the output channel.</w:t>
       </w:r>
     </w:p>
     <w:p>
@@ -2774,32 +2955,19 @@
           <w:numId w:val="1"/>
         </w:numPr>
         <w:rPr>
-          <w:b/>
-          <w:bCs/>
-          <w:sz w:val="24"/>
-          <w:szCs w:val="24"/>
-          <w:highlight w:val="red"/>
-        </w:rPr>
-      </w:pPr>
-      <w:r>
-        <w:rPr>
-          <w:b/>
-          <w:bCs/>
-          <w:sz w:val="24"/>
-          <w:szCs w:val="24"/>
-          <w:highlight w:val="red"/>
-        </w:rPr>
-        <w:t>END</w:t>
-      </w:r>
-      <w:r>
-        <w:rPr>
-          <w:b/>
-          <w:bCs/>
-          <w:sz w:val="24"/>
-          <w:szCs w:val="24"/>
-          <w:highlight w:val="red"/>
-        </w:rPr>
-        <w:t xml:space="preserve"> PROCESSING</w:t>
+          <w:i/>
+          <w:iCs/>
+          <w:sz w:val="24"/>
+          <w:szCs w:val="24"/>
+        </w:rPr>
+      </w:pPr>
+      <w:r>
+        <w:rPr>
+          <w:sz w:val="24"/>
+          <w:szCs w:val="24"/>
+          <w:lang/>
+        </w:rPr>
+        <w:t>The Question is marked as answered</w:t>
       </w:r>
     </w:p>
     <w:p>
@@ -2820,9 +2988,73 @@
         <w:rPr>
           <w:sz w:val="24"/>
           <w:szCs w:val="24"/>
-          <w:lang w:val="en-AS"/>
-        </w:rPr>
-        <w:t>If it’s a Question from the Input Channel, print the most confident belief to the output channel.</w:t>
+        </w:rPr>
+        <w:t>If there was an answer to the question:</w:t>
+      </w:r>
+    </w:p>
+    <w:p>
+      <w:pPr>
+        <w:pStyle w:val="ListParagraph"/>
+        <w:numPr>
+          <w:ilvl w:val="3"/>
+          <w:numId w:val="1"/>
+        </w:numPr>
+        <w:rPr>
+          <w:i/>
+          <w:iCs/>
+          <w:sz w:val="24"/>
+          <w:szCs w:val="24"/>
+        </w:rPr>
+      </w:pPr>
+      <w:r>
+        <w:rPr>
+          <w:sz w:val="24"/>
+          <w:szCs w:val="24"/>
+        </w:rPr>
+        <w:t>Perform inference using the answer and a semantically related belief</w:t>
+      </w:r>
+      <w:r>
+        <w:rPr>
+          <w:sz w:val="24"/>
+          <w:szCs w:val="24"/>
+        </w:rPr>
+        <w:t>.</w:t>
+      </w:r>
+    </w:p>
+    <w:p>
+      <w:pPr>
+        <w:pStyle w:val="ListParagraph"/>
+        <w:numPr>
+          <w:ilvl w:val="3"/>
+          <w:numId w:val="1"/>
+        </w:numPr>
+        <w:rPr>
+          <w:b/>
+          <w:bCs/>
+          <w:sz w:val="24"/>
+          <w:szCs w:val="24"/>
+          <w:highlight w:val="red"/>
+        </w:rPr>
+      </w:pPr>
+      <w:r>
+        <w:rPr>
+          <w:b/>
+          <w:bCs/>
+          <w:sz w:val="24"/>
+          <w:szCs w:val="24"/>
+          <w:highlight w:val="red"/>
+        </w:rPr>
+        <w:t>END</w:t>
+      </w:r>
+      <w:r>
+        <w:rPr>
+          <w:b/>
+          <w:bCs/>
+          <w:sz w:val="24"/>
+          <w:szCs w:val="24"/>
+          <w:highlight w:val="red"/>
+        </w:rPr>
+        <w:t xml:space="preserve"> PROCESSING</w:t>
       </w:r>
     </w:p>
     <w:p>
@@ -2833,6 +3065,66 @@
           <w:numId w:val="1"/>
         </w:numPr>
         <w:rPr>
+          <w:sz w:val="24"/>
+          <w:szCs w:val="24"/>
+        </w:rPr>
+      </w:pPr>
+      <w:r>
+        <w:rPr>
+          <w:sz w:val="24"/>
+          <w:szCs w:val="24"/>
+          <w:lang/>
+        </w:rPr>
+        <w:t xml:space="preserve">If there </w:t>
+      </w:r>
+      <w:r>
+        <w:rPr>
+          <w:sz w:val="24"/>
+          <w:szCs w:val="24"/>
+          <w:lang/>
+        </w:rPr>
+        <w:t>are</w:t>
+      </w:r>
+      <w:r>
+        <w:rPr>
+          <w:sz w:val="24"/>
+          <w:szCs w:val="24"/>
+          <w:lang/>
+        </w:rPr>
+        <w:t xml:space="preserve"> no </w:t>
+      </w:r>
+      <w:r>
+        <w:rPr>
+          <w:sz w:val="24"/>
+          <w:szCs w:val="24"/>
+        </w:rPr>
+        <w:t>answers to</w:t>
+      </w:r>
+      <w:r>
+        <w:rPr>
+          <w:sz w:val="24"/>
+          <w:szCs w:val="24"/>
+          <w:lang/>
+        </w:rPr>
+        <w:t xml:space="preserve"> the Question</w:t>
+      </w:r>
+      <w:r>
+        <w:rPr>
+          <w:sz w:val="24"/>
+          <w:szCs w:val="24"/>
+          <w:lang/>
+        </w:rPr>
+        <w:t>:</w:t>
+      </w:r>
+    </w:p>
+    <w:p>
+      <w:pPr>
+        <w:pStyle w:val="ListParagraph"/>
+        <w:numPr>
+          <w:ilvl w:val="3"/>
+          <w:numId w:val="1"/>
+        </w:numPr>
+        <w:rPr>
           <w:i/>
           <w:iCs/>
           <w:sz w:val="24"/>
@@ -2843,9 +3135,84 @@
         <w:rPr>
           <w:sz w:val="24"/>
           <w:szCs w:val="24"/>
-          <w:lang w:val="en-AS"/>
-        </w:rPr>
-        <w:t>The Question is marked as answered</w:t>
+          <w:lang/>
+        </w:rPr>
+        <w:t>Derive new Questions using backwards inference with a</w:t>
+      </w:r>
+      <w:r>
+        <w:rPr>
+          <w:sz w:val="24"/>
+          <w:szCs w:val="24"/>
+        </w:rPr>
+        <w:t xml:space="preserve"> semantically</w:t>
+      </w:r>
+      <w:r>
+        <w:rPr>
+          <w:sz w:val="24"/>
+          <w:szCs w:val="24"/>
+          <w:lang/>
+        </w:rPr>
+        <w:t xml:space="preserve"> related belief.</w:t>
+      </w:r>
+    </w:p>
+    <w:p>
+      <w:pPr>
+        <w:pStyle w:val="ListParagraph"/>
+        <w:numPr>
+          <w:ilvl w:val="3"/>
+          <w:numId w:val="1"/>
+        </w:numPr>
+        <w:rPr>
+          <w:b/>
+          <w:bCs/>
+          <w:sz w:val="24"/>
+          <w:szCs w:val="24"/>
+          <w:highlight w:val="red"/>
+        </w:rPr>
+      </w:pPr>
+      <w:r>
+        <w:rPr>
+          <w:b/>
+          <w:bCs/>
+          <w:sz w:val="24"/>
+          <w:szCs w:val="24"/>
+          <w:highlight w:val="red"/>
+        </w:rPr>
+        <w:t>END</w:t>
+      </w:r>
+      <w:r>
+        <w:rPr>
+          <w:b/>
+          <w:bCs/>
+          <w:sz w:val="24"/>
+          <w:szCs w:val="24"/>
+          <w:highlight w:val="red"/>
+        </w:rPr>
+        <w:t xml:space="preserve"> PROCESSING</w:t>
+      </w:r>
+    </w:p>
+    <w:p>
+      <w:pPr>
+        <w:pStyle w:val="ListParagraph"/>
+        <w:numPr>
+          <w:ilvl w:val="0"/>
+          <w:numId w:val="1"/>
+        </w:numPr>
+        <w:rPr>
+          <w:b/>
+          <w:bCs/>
+          <w:sz w:val="24"/>
+          <w:szCs w:val="24"/>
+        </w:rPr>
+      </w:pPr>
+      <w:r>
+        <w:rPr>
+          <w:b/>
+          <w:bCs/>
+          <w:sz w:val="24"/>
+          <w:szCs w:val="24"/>
+        </w:rPr>
+        <w:t>Goal:</w:t>
       </w:r>
     </w:p>
     <w:p>
@@ -2868,59 +3235,8 @@
           <w:iCs/>
           <w:sz w:val="24"/>
           <w:szCs w:val="24"/>
-          <w:lang w:val="en-AS"/>
-        </w:rPr>
-        <w:t xml:space="preserve">If there </w:t>
-      </w:r>
-      <w:r>
-        <w:rPr>
-          <w:i/>
-          <w:iCs/>
-          <w:sz w:val="24"/>
-          <w:szCs w:val="24"/>
-          <w:lang w:val="en-AS"/>
-        </w:rPr>
-        <w:t>are</w:t>
-      </w:r>
-      <w:r>
-        <w:rPr>
-          <w:i/>
-          <w:iCs/>
-          <w:sz w:val="24"/>
-          <w:szCs w:val="24"/>
-          <w:lang w:val="en-AS"/>
-        </w:rPr>
-        <w:t xml:space="preserve"> no belief</w:t>
-      </w:r>
-      <w:r>
-        <w:rPr>
-          <w:i/>
-          <w:iCs/>
-          <w:sz w:val="24"/>
-          <w:szCs w:val="24"/>
-          <w:lang w:val="en-AS"/>
-        </w:rPr>
-        <w:t>s</w:t>
-      </w:r>
-      <w:r>
-        <w:rPr>
-          <w:i/>
-          <w:iCs/>
-          <w:sz w:val="24"/>
-          <w:szCs w:val="24"/>
-          <w:lang w:val="en-AS"/>
-        </w:rPr>
-        <w:t xml:space="preserve"> matching the Question</w:t>
-      </w:r>
-      <w:r>
-        <w:rPr>
-          <w:i/>
-          <w:iCs/>
-          <w:sz w:val="24"/>
-          <w:szCs w:val="24"/>
-          <w:lang w:val="en-AS"/>
-        </w:rPr>
-        <w:t>:</w:t>
+        </w:rPr>
+        <w:t>Initial Processing</w:t>
       </w:r>
     </w:p>
     <w:p>
@@ -2931,43 +3247,18 @@
           <w:numId w:val="1"/>
         </w:numPr>
         <w:rPr>
-          <w:i/>
-          <w:iCs/>
-          <w:sz w:val="24"/>
-          <w:szCs w:val="24"/>
-        </w:rPr>
-      </w:pPr>
-      <w:r>
-        <w:rPr>
-          <w:sz w:val="24"/>
-          <w:szCs w:val="24"/>
-          <w:lang w:val="en-AS"/>
-        </w:rPr>
-        <w:t>Derive new Questions using backwards inference with a related belief.</w:t>
-      </w:r>
-    </w:p>
-    <w:p>
-      <w:pPr>
-        <w:pStyle w:val="ListParagraph"/>
-        <w:numPr>
-          <w:ilvl w:val="0"/>
-          <w:numId w:val="1"/>
-        </w:numPr>
-        <w:rPr>
-          <w:b/>
-          <w:bCs/>
-          <w:sz w:val="24"/>
-          <w:szCs w:val="24"/>
-        </w:rPr>
-      </w:pPr>
-      <w:r>
-        <w:rPr>
-          <w:b/>
-          <w:bCs/>
-          <w:sz w:val="24"/>
-          <w:szCs w:val="24"/>
-        </w:rPr>
-        <w:t>Goal:</w:t>
+          <w:sz w:val="24"/>
+          <w:szCs w:val="24"/>
+          <w:highlight w:val="yellow"/>
+        </w:rPr>
+      </w:pPr>
+      <w:r>
+        <w:rPr>
+          <w:sz w:val="24"/>
+          <w:szCs w:val="24"/>
+          <w:highlight w:val="yellow"/>
+        </w:rPr>
+        <w:t>TBD</w:t>
       </w:r>
     </w:p>
     <w:p>
@@ -2991,7 +3282,7 @@
           <w:sz w:val="24"/>
           <w:szCs w:val="24"/>
         </w:rPr>
-        <w:t>Initial Processing</w:t>
+        <w:t>Continued Processing</w:t>
       </w:r>
     </w:p>
     <w:p>
@@ -3019,48 +3310,15 @@
     <w:p>
       <w:pPr>
         <w:pStyle w:val="ListParagraph"/>
-        <w:numPr>
-          <w:ilvl w:val="1"/>
-          <w:numId w:val="1"/>
-        </w:numPr>
-        <w:rPr>
-          <w:i/>
-          <w:iCs/>
-          <w:sz w:val="24"/>
-          <w:szCs w:val="24"/>
-        </w:rPr>
-      </w:pPr>
-      <w:r>
-        <w:rPr>
-          <w:i/>
-          <w:iCs/>
-          <w:sz w:val="24"/>
-          <w:szCs w:val="24"/>
-        </w:rPr>
-        <w:t>Continued Processing</w:t>
-      </w:r>
-    </w:p>
-    <w:p>
-      <w:pPr>
-        <w:pStyle w:val="ListParagraph"/>
-        <w:numPr>
-          <w:ilvl w:val="2"/>
-          <w:numId w:val="1"/>
-        </w:numPr>
-        <w:rPr>
-          <w:sz w:val="24"/>
-          <w:szCs w:val="24"/>
-          <w:highlight w:val="yellow"/>
-        </w:rPr>
-      </w:pPr>
-      <w:r>
-        <w:rPr>
-          <w:sz w:val="24"/>
-          <w:szCs w:val="24"/>
-          <w:highlight w:val="yellow"/>
-        </w:rPr>
-        <w:t>TBD</w:t>
-      </w:r>
+        <w:ind w:left="0"/>
+        <w:rPr>
+          <w:b/>
+          <w:bCs/>
+          <w:sz w:val="24"/>
+          <w:szCs w:val="24"/>
+          <w:u w:val="single"/>
+        </w:rPr>
+      </w:pPr>
     </w:p>
     <w:p>
       <w:pPr>
@@ -3074,38 +3332,25 @@
           <w:u w:val="single"/>
         </w:rPr>
       </w:pPr>
+      <w:r>
+        <w:rPr>
+          <w:b/>
+          <w:bCs/>
+          <w:sz w:val="24"/>
+          <w:szCs w:val="24"/>
+          <w:u w:val="single"/>
+        </w:rPr>
+        <w:t>Inference Engine:</w:t>
+      </w:r>
     </w:p>
     <w:p>
       <w:pPr>
         <w:pStyle w:val="ListParagraph"/>
         <w:ind w:left="0"/>
         <w:rPr>
-          <w:b/>
-          <w:bCs/>
-          <w:sz w:val="24"/>
-          <w:szCs w:val="24"/>
-          <w:u w:val="single"/>
-        </w:rPr>
-      </w:pPr>
-      <w:r>
-        <w:rPr>
-          <w:b/>
-          <w:bCs/>
-          <w:sz w:val="24"/>
-          <w:szCs w:val="24"/>
-          <w:u w:val="single"/>
-        </w:rPr>
-        <w:t>Inference Engine:</w:t>
-      </w:r>
-    </w:p>
-    <w:p>
-      <w:pPr>
-        <w:pStyle w:val="ListParagraph"/>
-        <w:ind w:left="0"/>
-        <w:rPr>
-          <w:sz w:val="24"/>
-          <w:szCs w:val="24"/>
-          <w:lang w:val="en-AS"/>
+          <w:sz w:val="24"/>
+          <w:szCs w:val="24"/>
+          <w:lang/>
         </w:rPr>
       </w:pPr>
       <w:r>
@@ -3161,7 +3406,7 @@
         <w:rPr>
           <w:sz w:val="24"/>
           <w:szCs w:val="24"/>
-          <w:lang w:val="en-AS"/>
+          <w:lang/>
         </w:rPr>
         <w:t>, and does not check for this</w:t>
       </w:r>
@@ -3239,7 +3484,7 @@
         <w:rPr>
           <w:sz w:val="24"/>
           <w:szCs w:val="24"/>
-          <w:lang w:val="en-AS"/>
+          <w:lang/>
         </w:rPr>
         <w:t>’</w:t>
       </w:r>
@@ -3272,9 +3517,10 @@
       </w:r>
       <w:r>
         <w:rPr>
-          <w:color w:val="FF0000"/>
-          <w:sz w:val="24"/>
-          <w:szCs w:val="24"/>
+          <w:color w:val="FFFFFF" w:themeColor="background1"/>
+          <w:sz w:val="24"/>
+          <w:szCs w:val="24"/>
+          <w:highlight w:val="magenta"/>
         </w:rPr>
         <w:t>(TODO: pick better beliefs so this the engine doesn’t get sentences like this)</w:t>
       </w:r>
@@ -3302,7 +3548,7 @@
         <w:rPr>
           <w:sz w:val="24"/>
           <w:szCs w:val="24"/>
-          <w:lang w:val="en-AS"/>
+          <w:lang/>
         </w:rPr>
         <w:t xml:space="preserve">engine’s </w:t>
       </w:r>
@@ -3317,7 +3563,7 @@
         <w:rPr>
           <w:sz w:val="24"/>
           <w:szCs w:val="24"/>
-          <w:lang w:val="en-AS"/>
+          <w:lang/>
         </w:rPr>
         <w:t>, to determine the appropriate inference rules</w:t>
       </w:r>
@@ -3386,7 +3632,7 @@
         <w:rPr>
           <w:sz w:val="24"/>
           <w:szCs w:val="24"/>
-          <w:lang w:val="en-AS"/>
+          <w:lang/>
         </w:rPr>
         <w:t xml:space="preserve">engine’s </w:t>
       </w:r>
@@ -3401,7 +3647,7 @@
         <w:rPr>
           <w:sz w:val="24"/>
           <w:szCs w:val="24"/>
-          <w:lang w:val="en-AS"/>
+          <w:lang/>
         </w:rPr>
         <w:t xml:space="preserve">engine’s </w:t>
       </w:r>
@@ -3416,7 +3662,7 @@
         <w:rPr>
           <w:sz w:val="24"/>
           <w:szCs w:val="24"/>
-          <w:lang w:val="en-AS"/>
+          <w:lang/>
         </w:rPr>
         <w:t xml:space="preserve"> so that they won’t interact again</w:t>
       </w:r>

</xml_diff>

<commit_message>
Ignore .nars memory save files
</commit_message>
<xml_diff>
--- a/Documentation/NARS in Python - Technical Documentation.docx
+++ b/Documentation/NARS in Python - Technical Documentation.docx
@@ -374,7 +374,6 @@
         <w:rPr>
           <w:sz w:val="24"/>
           <w:szCs w:val="24"/>
-          <w:lang/>
         </w:rPr>
       </w:pPr>
       <w:r>
@@ -522,7 +521,6 @@
           <w:szCs w:val="32"/>
           <w:u w:val="single"/>
         </w:rPr>
-        <w:lastRenderedPageBreak/>
         <w:t>Task</w:t>
       </w:r>
       <w:r>
@@ -1861,7 +1859,6 @@
           <w:sz w:val="24"/>
           <w:szCs w:val="24"/>
         </w:rPr>
-        <w:lastRenderedPageBreak/>
         <w:t>T</w:t>
       </w:r>
       <w:r>
@@ -2007,21 +2004,49 @@
           <w:sz w:val="24"/>
           <w:szCs w:val="24"/>
         </w:rPr>
-        <w:t xml:space="preserve">Items are also stored inside a </w:t>
-      </w:r>
-      <w:r>
-        <w:rPr>
-          <w:sz w:val="24"/>
-          <w:szCs w:val="24"/>
-        </w:rPr>
-        <w:t>dictionary</w:t>
-      </w:r>
-      <w:r>
-        <w:rPr>
-          <w:sz w:val="24"/>
-          <w:szCs w:val="24"/>
-        </w:rPr>
-        <w:t xml:space="preserve">, where the key is the hash of the Bag Item’s contained object. </w:t>
+        <w:t>Items are also stored inside a</w:t>
+      </w:r>
+      <w:r>
+        <w:rPr>
+          <w:sz w:val="24"/>
+          <w:szCs w:val="24"/>
+        </w:rPr>
+        <w:t xml:space="preserve"> lookup table,</w:t>
+      </w:r>
+      <w:r>
+        <w:rPr>
+          <w:sz w:val="24"/>
+          <w:szCs w:val="24"/>
+        </w:rPr>
+        <w:t xml:space="preserve"> where the</w:t>
+      </w:r>
+      <w:r>
+        <w:rPr>
+          <w:sz w:val="24"/>
+          <w:szCs w:val="24"/>
+        </w:rPr>
+        <w:t xml:space="preserve"> </w:t>
+      </w:r>
+      <w:r>
+        <w:rPr>
+          <w:sz w:val="24"/>
+          <w:szCs w:val="24"/>
+        </w:rPr>
+        <w:t>I</w:t>
+      </w:r>
+      <w:r>
+        <w:rPr>
+          <w:sz w:val="24"/>
+          <w:szCs w:val="24"/>
+        </w:rPr>
+        <w:t>tem’s</w:t>
+      </w:r>
+      <w:r>
+        <w:rPr>
+          <w:sz w:val="24"/>
+          <w:szCs w:val="24"/>
+        </w:rPr>
+        <w:t xml:space="preserve"> </w:t>
       </w:r>
       <w:r>
         <w:rPr>
@@ -2030,42 +2055,28 @@
           <w:sz w:val="24"/>
           <w:szCs w:val="24"/>
         </w:rPr>
-        <w:t>Concept</w:t>
-      </w:r>
-      <w:r>
-        <w:rPr>
-          <w:sz w:val="24"/>
-          <w:szCs w:val="24"/>
-        </w:rPr>
-        <w:t xml:space="preserve"> data structure is defined so its hash is simply the hash of its term</w:t>
-      </w:r>
-      <w:r>
-        <w:rPr>
-          <w:sz w:val="24"/>
-          <w:szCs w:val="24"/>
-        </w:rPr>
-        <w:t xml:space="preserve"> string</w:t>
-      </w:r>
-      <w:r>
-        <w:rPr>
-          <w:sz w:val="24"/>
-          <w:szCs w:val="24"/>
-        </w:rPr>
-        <w:t xml:space="preserve">; in this way, Concepts can be directly selected from the bag using </w:t>
-      </w:r>
-      <w:r>
-        <w:rPr>
-          <w:sz w:val="24"/>
-          <w:szCs w:val="24"/>
-        </w:rPr>
-        <w:t>the term</w:t>
-      </w:r>
-      <w:r>
-        <w:rPr>
-          <w:sz w:val="24"/>
-          <w:szCs w:val="24"/>
-        </w:rPr>
-        <w:t xml:space="preserve"> string</w:t>
+        <w:t>key</w:t>
+      </w:r>
+      <w:r>
+        <w:rPr>
+          <w:sz w:val="24"/>
+          <w:szCs w:val="24"/>
+        </w:rPr>
+        <w:t xml:space="preserve"> is the hash of the Item’s contained object</w:t>
+      </w:r>
+      <w:r>
+        <w:rPr>
+          <w:sz w:val="24"/>
+          <w:szCs w:val="24"/>
+        </w:rPr>
+        <w:t xml:space="preserve"> -- </w:t>
+      </w:r>
+      <w:r>
+        <w:rPr>
+          <w:sz w:val="24"/>
+          <w:szCs w:val="24"/>
+        </w:rPr>
+        <w:t>unless it is a Concept</w:t>
       </w:r>
       <w:r>
         <w:rPr>
@@ -2073,6 +2084,73 @@
           <w:szCs w:val="24"/>
         </w:rPr>
         <w:t>.</w:t>
+      </w:r>
+      <w:r>
+        <w:rPr>
+          <w:i/>
+          <w:iCs/>
+          <w:sz w:val="24"/>
+          <w:szCs w:val="24"/>
+        </w:rPr>
+        <w:t xml:space="preserve"> </w:t>
+      </w:r>
+      <w:r>
+        <w:rPr>
+          <w:sz w:val="24"/>
+          <w:szCs w:val="24"/>
+        </w:rPr>
+        <w:t>A Concept is</w:t>
+      </w:r>
+      <w:r>
+        <w:rPr>
+          <w:sz w:val="24"/>
+          <w:szCs w:val="24"/>
+        </w:rPr>
+        <w:t xml:space="preserve"> named by </w:t>
+      </w:r>
+      <w:r>
+        <w:rPr>
+          <w:sz w:val="24"/>
+          <w:szCs w:val="24"/>
+        </w:rPr>
+        <w:t>its</w:t>
+      </w:r>
+      <w:r>
+        <w:rPr>
+          <w:sz w:val="24"/>
+          <w:szCs w:val="24"/>
+        </w:rPr>
+        <w:t xml:space="preserve"> term, so </w:t>
+      </w:r>
+      <w:r>
+        <w:rPr>
+          <w:sz w:val="24"/>
+          <w:szCs w:val="24"/>
+        </w:rPr>
+        <w:t xml:space="preserve">its </w:t>
+      </w:r>
+      <w:r>
+        <w:rPr>
+          <w:i/>
+          <w:iCs/>
+          <w:sz w:val="24"/>
+          <w:szCs w:val="24"/>
+        </w:rPr>
+        <w:t>key</w:t>
+      </w:r>
+      <w:r>
+        <w:rPr>
+          <w:sz w:val="24"/>
+          <w:szCs w:val="24"/>
+        </w:rPr>
+        <w:t xml:space="preserve"> is simply the term</w:t>
+      </w:r>
+      <w:r>
+        <w:rPr>
+          <w:sz w:val="24"/>
+          <w:szCs w:val="24"/>
+        </w:rPr>
+        <w:t xml:space="preserve"> converted to a string.</w:t>
       </w:r>
     </w:p>
     <w:p>
@@ -2701,7 +2779,6 @@
           <w:sz w:val="24"/>
           <w:szCs w:val="24"/>
         </w:rPr>
-        <w:lastRenderedPageBreak/>
         <w:t xml:space="preserve">Then, a </w:t>
       </w:r>
       <w:r>
@@ -2874,7 +2951,6 @@
           <w:iCs/>
           <w:sz w:val="24"/>
           <w:szCs w:val="24"/>
-          <w:lang/>
         </w:rPr>
         <w:t>If there is a</w:t>
       </w:r>
@@ -2884,7 +2960,6 @@
           <w:iCs/>
           <w:sz w:val="24"/>
           <w:szCs w:val="24"/>
-          <w:lang/>
         </w:rPr>
         <w:t>t least one</w:t>
       </w:r>
@@ -2894,7 +2969,6 @@
           <w:iCs/>
           <w:sz w:val="24"/>
           <w:szCs w:val="24"/>
-          <w:lang/>
         </w:rPr>
         <w:t xml:space="preserve"> belief matching the Question</w:t>
       </w:r>
@@ -2904,7 +2978,6 @@
           <w:iCs/>
           <w:sz w:val="24"/>
           <w:szCs w:val="24"/>
-          <w:lang/>
         </w:rPr>
         <w:t>:</w:t>
       </w:r>
@@ -2927,7 +3000,6 @@
         <w:rPr>
           <w:sz w:val="24"/>
           <w:szCs w:val="24"/>
-          <w:lang/>
         </w:rPr>
         <w:t>If it’s a Question from the Input Channel</w:t>
       </w:r>
@@ -2942,7 +3014,6 @@
         <w:rPr>
           <w:sz w:val="24"/>
           <w:szCs w:val="24"/>
-          <w:lang/>
         </w:rPr>
         <w:t>, print the most confident belief to the output channel.</w:t>
       </w:r>
@@ -2965,7 +3036,6 @@
         <w:rPr>
           <w:sz w:val="24"/>
           <w:szCs w:val="24"/>
-          <w:lang/>
         </w:rPr>
         <w:t>The Question is marked as answered</w:t>
       </w:r>
@@ -3073,7 +3143,6 @@
         <w:rPr>
           <w:sz w:val="24"/>
           <w:szCs w:val="24"/>
-          <w:lang/>
         </w:rPr>
         <w:t xml:space="preserve">If there </w:t>
       </w:r>
@@ -3081,7 +3150,6 @@
         <w:rPr>
           <w:sz w:val="24"/>
           <w:szCs w:val="24"/>
-          <w:lang/>
         </w:rPr>
         <w:t>are</w:t>
       </w:r>
@@ -3089,7 +3157,6 @@
         <w:rPr>
           <w:sz w:val="24"/>
           <w:szCs w:val="24"/>
-          <w:lang/>
         </w:rPr>
         <w:t xml:space="preserve"> no </w:t>
       </w:r>
@@ -3104,7 +3171,6 @@
         <w:rPr>
           <w:sz w:val="24"/>
           <w:szCs w:val="24"/>
-          <w:lang/>
         </w:rPr>
         <w:t xml:space="preserve"> the Question</w:t>
       </w:r>
@@ -3112,7 +3178,6 @@
         <w:rPr>
           <w:sz w:val="24"/>
           <w:szCs w:val="24"/>
-          <w:lang/>
         </w:rPr>
         <w:t>:</w:t>
       </w:r>
@@ -3135,7 +3200,6 @@
         <w:rPr>
           <w:sz w:val="24"/>
           <w:szCs w:val="24"/>
-          <w:lang/>
         </w:rPr>
         <w:t>Derive new Questions using backwards inference with a</w:t>
       </w:r>
@@ -3150,7 +3214,6 @@
         <w:rPr>
           <w:sz w:val="24"/>
           <w:szCs w:val="24"/>
-          <w:lang/>
         </w:rPr>
         <w:t xml:space="preserve"> related belief.</w:t>
       </w:r>
@@ -3350,7 +3413,6 @@
         <w:rPr>
           <w:sz w:val="24"/>
           <w:szCs w:val="24"/>
-          <w:lang/>
         </w:rPr>
       </w:pPr>
       <w:r>
@@ -3406,7 +3468,6 @@
         <w:rPr>
           <w:sz w:val="24"/>
           <w:szCs w:val="24"/>
-          <w:lang/>
         </w:rPr>
         <w:t>, and does not check for this</w:t>
       </w:r>
@@ -3484,7 +3545,6 @@
         <w:rPr>
           <w:sz w:val="24"/>
           <w:szCs w:val="24"/>
-          <w:lang/>
         </w:rPr>
         <w:t>’</w:t>
       </w:r>
@@ -3548,7 +3608,6 @@
         <w:rPr>
           <w:sz w:val="24"/>
           <w:szCs w:val="24"/>
-          <w:lang/>
         </w:rPr>
         <w:t xml:space="preserve">engine’s </w:t>
       </w:r>
@@ -3563,7 +3622,6 @@
         <w:rPr>
           <w:sz w:val="24"/>
           <w:szCs w:val="24"/>
-          <w:lang/>
         </w:rPr>
         <w:t>, to determine the appropriate inference rules</w:t>
       </w:r>
@@ -3632,7 +3690,6 @@
         <w:rPr>
           <w:sz w:val="24"/>
           <w:szCs w:val="24"/>
-          <w:lang/>
         </w:rPr>
         <w:t xml:space="preserve">engine’s </w:t>
       </w:r>
@@ -3647,7 +3704,6 @@
         <w:rPr>
           <w:sz w:val="24"/>
           <w:szCs w:val="24"/>
-          <w:lang/>
         </w:rPr>
         <w:t xml:space="preserve">engine’s </w:t>
       </w:r>
@@ -3662,7 +3718,6 @@
         <w:rPr>
           <w:sz w:val="24"/>
           <w:szCs w:val="24"/>
-          <w:lang/>
         </w:rPr>
         <w:t xml:space="preserve"> so that they won’t interact again</w:t>
       </w:r>

</xml_diff>

<commit_message>
Fix negation; allow compound statements; simplify Bag so concepts are not taken out when pondered
</commit_message>
<xml_diff>
--- a/Documentation/NARS in Python - Technical Documentation.docx
+++ b/Documentation/NARS in Python - Technical Documentation.docx
@@ -98,7 +98,23 @@
           <w:sz w:val="24"/>
           <w:szCs w:val="24"/>
         </w:rPr>
-        <w:t>The input channel accepts these Narsese Sentences:</w:t>
+        <w:t xml:space="preserve">The input channel accepts these </w:t>
+      </w:r>
+      <w:proofErr w:type="spellStart"/>
+      <w:r>
+        <w:rPr>
+          <w:sz w:val="24"/>
+          <w:szCs w:val="24"/>
+        </w:rPr>
+        <w:t>Narsese</w:t>
+      </w:r>
+      <w:proofErr w:type="spellEnd"/>
+      <w:r>
+        <w:rPr>
+          <w:sz w:val="24"/>
+          <w:szCs w:val="24"/>
+        </w:rPr>
+        <w:t xml:space="preserve"> Sentences:</w:t>
       </w:r>
     </w:p>
     <w:p>
@@ -153,7 +169,23 @@
           <w:sz w:val="24"/>
           <w:szCs w:val="24"/>
         </w:rPr>
-        <w:t>Compound Terms must be entered in prefix format (i.e. (*,a,b))</w:t>
+        <w:t>Compound Terms must be entered in prefix format (i.e. (*,</w:t>
+      </w:r>
+      <w:proofErr w:type="spellStart"/>
+      <w:r>
+        <w:rPr>
+          <w:sz w:val="24"/>
+          <w:szCs w:val="24"/>
+        </w:rPr>
+        <w:t>a,b</w:t>
+      </w:r>
+      <w:proofErr w:type="spellEnd"/>
+      <w:r>
+        <w:rPr>
+          <w:sz w:val="24"/>
+          <w:szCs w:val="24"/>
+        </w:rPr>
+        <w:t>))</w:t>
       </w:r>
       <w:r>
         <w:rPr>
@@ -200,7 +232,21 @@
     </w:p>
     <w:p>
       <w:pPr>
-        <w:jc w:val="center"/>
+        <w:rPr>
+          <w:sz w:val="24"/>
+          <w:szCs w:val="24"/>
+        </w:rPr>
+      </w:pPr>
+      <w:r>
+        <w:rPr>
+          <w:sz w:val="24"/>
+          <w:szCs w:val="24"/>
+        </w:rPr>
+        <w:t>The GUI interface can be used to send inputs, pause / play system execution, and speed up / slow down the system’s execution.</w:t>
+      </w:r>
+    </w:p>
+    <w:p>
+      <w:pPr>
         <w:rPr>
           <w:b/>
           <w:bCs/>
@@ -213,78 +259,109 @@
         <w:rPr>
           <w:b/>
           <w:bCs/>
-          <w:noProof/>
           <w:sz w:val="32"/>
           <w:szCs w:val="32"/>
           <w:u w:val="single"/>
         </w:rPr>
-        <w:drawing>
-          <wp:inline distT="0" distB="0" distL="0" distR="0" wp14:anchorId="6162B204" wp14:editId="63700F90">
-            <wp:extent cx="4124325" cy="2894959"/>
-            <wp:effectExtent l="0" t="0" r="0" b="1270"/>
-            <wp:docPr id="1" name="Picture 1"/>
-            <wp:cNvGraphicFramePr>
-              <a:graphicFrameLocks xmlns:a="http://schemas.openxmlformats.org/drawingml/2006/main" noChangeAspect="1"/>
-            </wp:cNvGraphicFramePr>
-            <a:graphic xmlns:a="http://schemas.openxmlformats.org/drawingml/2006/main">
-              <a:graphicData uri="http://schemas.openxmlformats.org/drawingml/2006/picture">
-                <pic:pic xmlns:pic="http://schemas.openxmlformats.org/drawingml/2006/picture">
-                  <pic:nvPicPr>
-                    <pic:cNvPr id="0" name="Picture 1"/>
-                    <pic:cNvPicPr>
-                      <a:picLocks noChangeAspect="1" noChangeArrowheads="1"/>
-                    </pic:cNvPicPr>
-                  </pic:nvPicPr>
-                  <pic:blipFill>
-                    <a:blip r:embed="rId7">
-                      <a:extLst>
-                        <a:ext uri="{28A0092B-C50C-407E-A947-70E740481C1C}">
-                          <a14:useLocalDpi xmlns:a14="http://schemas.microsoft.com/office/drawing/2010/main" val="0"/>
-                        </a:ext>
-                      </a:extLst>
-                    </a:blip>
-                    <a:srcRect/>
-                    <a:stretch>
-                      <a:fillRect/>
-                    </a:stretch>
-                  </pic:blipFill>
-                  <pic:spPr bwMode="auto">
-                    <a:xfrm>
-                      <a:off x="0" y="0"/>
-                      <a:ext cx="4134300" cy="2901961"/>
-                    </a:xfrm>
-                    <a:prstGeom prst="rect">
-                      <a:avLst/>
-                    </a:prstGeom>
-                    <a:noFill/>
-                    <a:ln>
-                      <a:noFill/>
-                    </a:ln>
-                  </pic:spPr>
-                </pic:pic>
-              </a:graphicData>
-            </a:graphic>
-          </wp:inline>
-        </w:drawing>
-      </w:r>
-    </w:p>
-    <w:p>
-      <w:pPr>
-        <w:rPr>
-          <w:sz w:val="24"/>
-          <w:szCs w:val="24"/>
-        </w:rPr>
-      </w:pPr>
-      <w:r>
-        <w:rPr>
-          <w:sz w:val="24"/>
-          <w:szCs w:val="24"/>
-        </w:rPr>
-        <w:t>The GUI interface can be used to send inputs, pause / play system execution, and speed up / slow down the system’s execution.</w:t>
-      </w:r>
-    </w:p>
-    <w:p>
-      <w:pPr>
+        <w:t>GUI Internal Data</w:t>
+      </w:r>
+    </w:p>
+    <w:p>
+      <w:pPr>
+        <w:rPr>
+          <w:sz w:val="24"/>
+          <w:szCs w:val="24"/>
+          <w:lang w:val="en-AS"/>
+        </w:rPr>
+      </w:pPr>
+      <w:r>
+        <w:rPr>
+          <w:sz w:val="24"/>
+          <w:szCs w:val="24"/>
+        </w:rPr>
+        <w:t>The system’s internal data can be viewed in the internal data GUI. This displays the contents of the Task Buffer (Tasks) and the Memory (Concepts)</w:t>
+      </w:r>
+      <w:r>
+        <w:rPr>
+          <w:sz w:val="24"/>
+          <w:szCs w:val="24"/>
+        </w:rPr>
+        <w:t xml:space="preserve"> sorted by Priority</w:t>
+      </w:r>
+      <w:r>
+        <w:rPr>
+          <w:sz w:val="24"/>
+          <w:szCs w:val="24"/>
+        </w:rPr>
+        <w:t>. You can click on a Concept for more info</w:t>
+      </w:r>
+      <w:r>
+        <w:rPr>
+          <w:sz w:val="24"/>
+          <w:szCs w:val="24"/>
+          <w:lang w:val="en-AS"/>
+        </w:rPr>
+        <w:t>.</w:t>
+      </w:r>
+    </w:p>
+    <w:p>
+      <w:pPr>
+        <w:jc w:val="center"/>
+        <w:rPr>
+          <w:sz w:val="24"/>
+          <w:szCs w:val="24"/>
+        </w:rPr>
+      </w:pPr>
+    </w:p>
+    <w:p>
+      <w:pPr>
+        <w:rPr>
+          <w:b/>
+          <w:bCs/>
+          <w:sz w:val="28"/>
+          <w:szCs w:val="28"/>
+          <w:u w:val="single"/>
+        </w:rPr>
+      </w:pPr>
+      <w:r>
+        <w:rPr>
+          <w:b/>
+          <w:bCs/>
+          <w:sz w:val="40"/>
+          <w:szCs w:val="40"/>
+          <w:u w:val="single"/>
+        </w:rPr>
+        <w:t xml:space="preserve">Object </w:t>
+      </w:r>
+      <w:r>
+        <w:rPr>
+          <w:b/>
+          <w:bCs/>
+          <w:sz w:val="40"/>
+          <w:szCs w:val="40"/>
+          <w:u w:val="single"/>
+        </w:rPr>
+        <w:t>Classes</w:t>
+      </w:r>
+      <w:r>
+        <w:rPr>
+          <w:b/>
+          <w:bCs/>
+          <w:sz w:val="40"/>
+          <w:szCs w:val="40"/>
+          <w:u w:val="single"/>
+        </w:rPr>
+        <w:t xml:space="preserve"> and Data Structures</w:t>
+      </w:r>
+    </w:p>
+    <w:p>
+      <w:pPr>
+        <w:rPr>
+          <w:sz w:val="24"/>
+          <w:szCs w:val="24"/>
+        </w:rPr>
+      </w:pPr>
+      <w:r>
         <w:rPr>
           <w:b/>
           <w:bCs/>
@@ -292,6 +369,72 @@
           <w:szCs w:val="32"/>
           <w:u w:val="single"/>
         </w:rPr>
+        <w:t>Task</w:t>
+      </w:r>
+      <w:r>
+        <w:rPr>
+          <w:b/>
+          <w:bCs/>
+          <w:sz w:val="24"/>
+          <w:szCs w:val="24"/>
+          <w:u w:val="single"/>
+        </w:rPr>
+        <w:br/>
+      </w:r>
+      <w:r>
+        <w:rPr>
+          <w:sz w:val="24"/>
+          <w:szCs w:val="24"/>
+        </w:rPr>
+        <w:t xml:space="preserve">A Task can be </w:t>
+      </w:r>
+      <w:r>
+        <w:rPr>
+          <w:i/>
+          <w:iCs/>
+          <w:sz w:val="24"/>
+          <w:szCs w:val="24"/>
+        </w:rPr>
+        <w:t>input</w:t>
+      </w:r>
+      <w:r>
+        <w:rPr>
+          <w:sz w:val="24"/>
+          <w:szCs w:val="24"/>
+        </w:rPr>
+        <w:t xml:space="preserve"> or </w:t>
+      </w:r>
+      <w:r>
+        <w:rPr>
+          <w:i/>
+          <w:iCs/>
+          <w:sz w:val="24"/>
+          <w:szCs w:val="24"/>
+        </w:rPr>
+        <w:t>derived</w:t>
+      </w:r>
+      <w:r>
+        <w:rPr>
+          <w:sz w:val="24"/>
+          <w:szCs w:val="24"/>
+        </w:rPr>
+        <w:t>. Derived Tasks contain sentences which have 2 or more pieces of evidence in its evidential base.</w:t>
+      </w:r>
+    </w:p>
+    <w:p>
+      <w:pPr>
+        <w:rPr>
+          <w:sz w:val="24"/>
+          <w:szCs w:val="24"/>
+        </w:rPr>
+      </w:pPr>
+    </w:p>
+    <w:p>
+      <w:pPr>
+        <w:rPr>
+          <w:sz w:val="24"/>
+          <w:szCs w:val="24"/>
+        </w:rPr>
       </w:pPr>
       <w:r>
         <w:rPr>
@@ -301,328 +444,37 @@
           <w:szCs w:val="32"/>
           <w:u w:val="single"/>
         </w:rPr>
-        <w:t>GUI Internal Data</w:t>
-      </w:r>
-    </w:p>
-    <w:p>
-      <w:pPr>
-        <w:jc w:val="center"/>
-        <w:rPr>
-          <w:sz w:val="24"/>
-          <w:szCs w:val="24"/>
-        </w:rPr>
-      </w:pPr>
-      <w:r>
-        <w:rPr>
-          <w:noProof/>
+        <w:t>Sentence and Stamp</w:t>
+      </w:r>
+    </w:p>
+    <w:p>
+      <w:pPr>
+        <w:rPr>
+          <w:sz w:val="24"/>
+          <w:szCs w:val="24"/>
+        </w:rPr>
+      </w:pPr>
+      <w:r>
+        <w:rPr>
+          <w:sz w:val="24"/>
+          <w:szCs w:val="24"/>
+        </w:rPr>
+        <w:t>Each Sentence has a Stamp, which contains the Sentence’s metadata.</w:t>
+      </w:r>
+    </w:p>
+    <w:p>
+      <w:pPr>
+        <w:rPr>
+          <w:sz w:val="24"/>
+          <w:szCs w:val="24"/>
+        </w:rPr>
+      </w:pPr>
+      <w:r>
+        <w:rPr>
           <w:sz w:val="24"/>
           <w:szCs w:val="24"/>
         </w:rPr>
         <w:lastRenderedPageBreak/>
-        <w:drawing>
-          <wp:inline distT="0" distB="0" distL="0" distR="0" wp14:anchorId="7EC8035C" wp14:editId="15A4C683">
-            <wp:extent cx="4143375" cy="3366492"/>
-            <wp:effectExtent l="0" t="0" r="0" b="5715"/>
-            <wp:docPr id="2" name="Picture 2"/>
-            <wp:cNvGraphicFramePr>
-              <a:graphicFrameLocks xmlns:a="http://schemas.openxmlformats.org/drawingml/2006/main" noChangeAspect="1"/>
-            </wp:cNvGraphicFramePr>
-            <a:graphic xmlns:a="http://schemas.openxmlformats.org/drawingml/2006/main">
-              <a:graphicData uri="http://schemas.openxmlformats.org/drawingml/2006/picture">
-                <pic:pic xmlns:pic="http://schemas.openxmlformats.org/drawingml/2006/picture">
-                  <pic:nvPicPr>
-                    <pic:cNvPr id="0" name="Picture 2"/>
-                    <pic:cNvPicPr>
-                      <a:picLocks noChangeAspect="1" noChangeArrowheads="1"/>
-                    </pic:cNvPicPr>
-                  </pic:nvPicPr>
-                  <pic:blipFill>
-                    <a:blip r:embed="rId8">
-                      <a:extLst>
-                        <a:ext uri="{28A0092B-C50C-407E-A947-70E740481C1C}">
-                          <a14:useLocalDpi xmlns:a14="http://schemas.microsoft.com/office/drawing/2010/main" val="0"/>
-                        </a:ext>
-                      </a:extLst>
-                    </a:blip>
-                    <a:srcRect/>
-                    <a:stretch>
-                      <a:fillRect/>
-                    </a:stretch>
-                  </pic:blipFill>
-                  <pic:spPr bwMode="auto">
-                    <a:xfrm>
-                      <a:off x="0" y="0"/>
-                      <a:ext cx="4146994" cy="3369432"/>
-                    </a:xfrm>
-                    <a:prstGeom prst="rect">
-                      <a:avLst/>
-                    </a:prstGeom>
-                    <a:noFill/>
-                    <a:ln>
-                      <a:noFill/>
-                    </a:ln>
-                  </pic:spPr>
-                </pic:pic>
-              </a:graphicData>
-            </a:graphic>
-          </wp:inline>
-        </w:drawing>
-      </w:r>
-    </w:p>
-    <w:p>
-      <w:pPr>
-        <w:rPr>
-          <w:sz w:val="24"/>
-          <w:szCs w:val="24"/>
-        </w:rPr>
-      </w:pPr>
-      <w:r>
-        <w:rPr>
-          <w:sz w:val="24"/>
-          <w:szCs w:val="24"/>
-        </w:rPr>
-        <w:t>The system’s internal data can be viewed in the internal data GUI. This displays the contents of the Task Buffer (Tasks) and the Memory (Concepts)</w:t>
-      </w:r>
-      <w:r>
-        <w:rPr>
-          <w:sz w:val="24"/>
-          <w:szCs w:val="24"/>
-        </w:rPr>
-        <w:t xml:space="preserve"> sorted by Priority</w:t>
-      </w:r>
-      <w:r>
-        <w:rPr>
-          <w:sz w:val="24"/>
-          <w:szCs w:val="24"/>
-        </w:rPr>
-        <w:t>. You can click on a Concept for more info:</w:t>
-      </w:r>
-    </w:p>
-    <w:p>
-      <w:pPr>
-        <w:jc w:val="center"/>
-        <w:rPr>
-          <w:sz w:val="24"/>
-          <w:szCs w:val="24"/>
-        </w:rPr>
-      </w:pPr>
-      <w:r>
-        <w:rPr>
-          <w:noProof/>
-          <w:sz w:val="24"/>
-          <w:szCs w:val="24"/>
-        </w:rPr>
-        <w:drawing>
-          <wp:inline distT="0" distB="0" distL="0" distR="0" wp14:anchorId="71D4EF8D" wp14:editId="3619952C">
-            <wp:extent cx="3359637" cy="2981325"/>
-            <wp:effectExtent l="0" t="0" r="0" b="0"/>
-            <wp:docPr id="3" name="Picture 3"/>
-            <wp:cNvGraphicFramePr>
-              <a:graphicFrameLocks xmlns:a="http://schemas.openxmlformats.org/drawingml/2006/main" noChangeAspect="1"/>
-            </wp:cNvGraphicFramePr>
-            <a:graphic xmlns:a="http://schemas.openxmlformats.org/drawingml/2006/main">
-              <a:graphicData uri="http://schemas.openxmlformats.org/drawingml/2006/picture">
-                <pic:pic xmlns:pic="http://schemas.openxmlformats.org/drawingml/2006/picture">
-                  <pic:nvPicPr>
-                    <pic:cNvPr id="0" name="Picture 3"/>
-                    <pic:cNvPicPr>
-                      <a:picLocks noChangeAspect="1" noChangeArrowheads="1"/>
-                    </pic:cNvPicPr>
-                  </pic:nvPicPr>
-                  <pic:blipFill>
-                    <a:blip r:embed="rId9">
-                      <a:extLst>
-                        <a:ext uri="{28A0092B-C50C-407E-A947-70E740481C1C}">
-                          <a14:useLocalDpi xmlns:a14="http://schemas.microsoft.com/office/drawing/2010/main" val="0"/>
-                        </a:ext>
-                      </a:extLst>
-                    </a:blip>
-                    <a:srcRect/>
-                    <a:stretch>
-                      <a:fillRect/>
-                    </a:stretch>
-                  </pic:blipFill>
-                  <pic:spPr bwMode="auto">
-                    <a:xfrm>
-                      <a:off x="0" y="0"/>
-                      <a:ext cx="3362026" cy="2983445"/>
-                    </a:xfrm>
-                    <a:prstGeom prst="rect">
-                      <a:avLst/>
-                    </a:prstGeom>
-                    <a:noFill/>
-                    <a:ln>
-                      <a:noFill/>
-                    </a:ln>
-                  </pic:spPr>
-                </pic:pic>
-              </a:graphicData>
-            </a:graphic>
-          </wp:inline>
-        </w:drawing>
-      </w:r>
-    </w:p>
-    <w:p>
-      <w:pPr>
-        <w:rPr>
-          <w:b/>
-          <w:bCs/>
-          <w:sz w:val="28"/>
-          <w:szCs w:val="28"/>
-          <w:u w:val="single"/>
-        </w:rPr>
-      </w:pPr>
-      <w:r>
-        <w:rPr>
-          <w:b/>
-          <w:bCs/>
-          <w:sz w:val="40"/>
-          <w:szCs w:val="40"/>
-          <w:u w:val="single"/>
-        </w:rPr>
-        <w:t xml:space="preserve">Object </w:t>
-      </w:r>
-      <w:r>
-        <w:rPr>
-          <w:b/>
-          <w:bCs/>
-          <w:sz w:val="40"/>
-          <w:szCs w:val="40"/>
-          <w:u w:val="single"/>
-        </w:rPr>
-        <w:t>Classes</w:t>
-      </w:r>
-      <w:r>
-        <w:rPr>
-          <w:b/>
-          <w:bCs/>
-          <w:sz w:val="40"/>
-          <w:szCs w:val="40"/>
-          <w:u w:val="single"/>
-        </w:rPr>
-        <w:t xml:space="preserve"> and Data Structures</w:t>
-      </w:r>
-    </w:p>
-    <w:p>
-      <w:pPr>
-        <w:rPr>
-          <w:sz w:val="24"/>
-          <w:szCs w:val="24"/>
-        </w:rPr>
-      </w:pPr>
-      <w:r>
-        <w:rPr>
-          <w:b/>
-          <w:bCs/>
-          <w:sz w:val="32"/>
-          <w:szCs w:val="32"/>
-          <w:u w:val="single"/>
-        </w:rPr>
-        <w:t>Task</w:t>
-      </w:r>
-      <w:r>
-        <w:rPr>
-          <w:b/>
-          <w:bCs/>
-          <w:sz w:val="24"/>
-          <w:szCs w:val="24"/>
-          <w:u w:val="single"/>
-        </w:rPr>
-        <w:br/>
-      </w:r>
-      <w:r>
-        <w:rPr>
-          <w:sz w:val="24"/>
-          <w:szCs w:val="24"/>
-        </w:rPr>
-        <w:t xml:space="preserve">A Task can be </w:t>
-      </w:r>
-      <w:r>
-        <w:rPr>
-          <w:i/>
-          <w:iCs/>
-          <w:sz w:val="24"/>
-          <w:szCs w:val="24"/>
-        </w:rPr>
-        <w:t>input</w:t>
-      </w:r>
-      <w:r>
-        <w:rPr>
-          <w:sz w:val="24"/>
-          <w:szCs w:val="24"/>
-        </w:rPr>
-        <w:t xml:space="preserve"> or </w:t>
-      </w:r>
-      <w:r>
-        <w:rPr>
-          <w:i/>
-          <w:iCs/>
-          <w:sz w:val="24"/>
-          <w:szCs w:val="24"/>
-        </w:rPr>
-        <w:t>derived</w:t>
-      </w:r>
-      <w:r>
-        <w:rPr>
-          <w:sz w:val="24"/>
-          <w:szCs w:val="24"/>
-        </w:rPr>
-        <w:t>. Derived Tasks contain sentences which have 2 or more pieces of evidence in its evidential base.</w:t>
-      </w:r>
-    </w:p>
-    <w:p>
-      <w:pPr>
-        <w:rPr>
-          <w:sz w:val="24"/>
-          <w:szCs w:val="24"/>
-        </w:rPr>
-      </w:pPr>
-    </w:p>
-    <w:p>
-      <w:pPr>
-        <w:rPr>
-          <w:sz w:val="24"/>
-          <w:szCs w:val="24"/>
-        </w:rPr>
-      </w:pPr>
-      <w:r>
-        <w:rPr>
-          <w:b/>
-          <w:bCs/>
-          <w:sz w:val="32"/>
-          <w:szCs w:val="32"/>
-          <w:u w:val="single"/>
-        </w:rPr>
-        <w:t>Sentence and Stamp</w:t>
-      </w:r>
-    </w:p>
-    <w:p>
-      <w:pPr>
-        <w:rPr>
-          <w:sz w:val="24"/>
-          <w:szCs w:val="24"/>
-        </w:rPr>
-      </w:pPr>
-      <w:r>
-        <w:rPr>
-          <w:sz w:val="24"/>
-          <w:szCs w:val="24"/>
-        </w:rPr>
-        <w:t>Each Sentence has a Stamp, which contains the Sentence’s metadata.</w:t>
-      </w:r>
-    </w:p>
-    <w:p>
-      <w:pPr>
-        <w:rPr>
-          <w:sz w:val="24"/>
-          <w:szCs w:val="24"/>
-        </w:rPr>
-      </w:pPr>
-      <w:r>
-        <w:rPr>
-          <w:sz w:val="24"/>
-          <w:szCs w:val="24"/>
-        </w:rPr>
         <w:t xml:space="preserve">The </w:t>
       </w:r>
       <w:r>
@@ -653,14 +505,6 @@
         </w:rPr>
         <w:t>entence was derived.</w:t>
       </w:r>
-    </w:p>
-    <w:p>
-      <w:pPr>
-        <w:rPr>
-          <w:sz w:val="24"/>
-          <w:szCs w:val="24"/>
-        </w:rPr>
-      </w:pPr>
     </w:p>
     <w:p>
       <w:pPr>
@@ -833,29 +677,16 @@
         <w:rPr>
           <w:sz w:val="24"/>
           <w:szCs w:val="24"/>
-        </w:rPr>
-        <w:t>(</w:t>
-      </w:r>
-      <w:r>
-        <w:rPr>
-          <w:sz w:val="24"/>
-          <w:szCs w:val="24"/>
-        </w:rPr>
-        <w:t>that contain no copula</w:t>
-      </w:r>
-      <w:r>
-        <w:rPr>
-          <w:sz w:val="24"/>
-          <w:szCs w:val="24"/>
-        </w:rPr>
-        <w:t>)</w:t>
-      </w:r>
-      <w:r>
-        <w:rPr>
-          <w:sz w:val="24"/>
-          <w:szCs w:val="24"/>
-        </w:rPr>
-        <w:t xml:space="preserve"> will have empty belief </w:t>
+          <w:lang w:val="en-AS"/>
+        </w:rPr>
+        <w:t xml:space="preserve">are not statements and </w:t>
+      </w:r>
+      <w:r>
+        <w:rPr>
+          <w:sz w:val="24"/>
+          <w:szCs w:val="24"/>
+        </w:rPr>
+        <w:t xml:space="preserve">will have empty belief </w:t>
       </w:r>
       <w:r>
         <w:rPr>
@@ -1005,28 +836,22 @@
           <w:sz w:val="24"/>
           <w:szCs w:val="24"/>
         </w:rPr>
-        <w:t>Atomic Concepts (</w:t>
-      </w:r>
-      <w:r>
-        <w:rPr>
-          <w:sz w:val="24"/>
-          <w:szCs w:val="24"/>
-        </w:rPr>
-        <w:t>that contain no copula</w:t>
-      </w:r>
-      <w:r>
-        <w:rPr>
-          <w:sz w:val="24"/>
-          <w:szCs w:val="24"/>
-        </w:rPr>
-        <w:t>)</w:t>
-      </w:r>
-      <w:r>
-        <w:rPr>
-          <w:sz w:val="24"/>
-          <w:szCs w:val="24"/>
-        </w:rPr>
-        <w:t xml:space="preserve"> will have empty desire </w:t>
+        <w:t xml:space="preserve">Atomic Concepts </w:t>
+      </w:r>
+      <w:r>
+        <w:rPr>
+          <w:sz w:val="24"/>
+          <w:szCs w:val="24"/>
+          <w:lang w:val="en-AS"/>
+        </w:rPr>
+        <w:t xml:space="preserve">are not statements and </w:t>
+      </w:r>
+      <w:r>
+        <w:rPr>
+          <w:sz w:val="24"/>
+          <w:szCs w:val="24"/>
+        </w:rPr>
+        <w:t xml:space="preserve">will have empty desire </w:t>
       </w:r>
       <w:r>
         <w:rPr>
@@ -1230,17 +1055,29 @@
     <w:p>
       <w:pPr>
         <w:rPr>
-          <w:sz w:val="24"/>
-          <w:szCs w:val="24"/>
-        </w:rPr>
-      </w:pPr>
-      <w:r>
-        <w:rPr>
-          <w:b/>
-          <w:bCs/>
-          <w:sz w:val="24"/>
-          <w:szCs w:val="24"/>
+          <w:sz w:val="28"/>
+          <w:szCs w:val="28"/>
+          <w:lang w:val="en-AS"/>
+        </w:rPr>
+      </w:pPr>
+      <w:r>
+        <w:rPr>
+          <w:b/>
+          <w:bCs/>
+          <w:sz w:val="28"/>
+          <w:szCs w:val="28"/>
           <w:u w:val="single"/>
+          <w:lang w:val="en-AS"/>
+        </w:rPr>
+        <w:t xml:space="preserve">Alphabetical Convention: </w:t>
+      </w:r>
+      <w:r>
+        <w:rPr>
+          <w:b/>
+          <w:bCs/>
+          <w:sz w:val="28"/>
+          <w:szCs w:val="28"/>
+          <w:u w:val="single"/>
         </w:rPr>
         <w:t>Symmetric</w:t>
       </w:r>
@@ -1248,8 +1085,8 @@
         <w:rPr>
           <w:b/>
           <w:bCs/>
-          <w:sz w:val="24"/>
-          <w:szCs w:val="24"/>
+          <w:sz w:val="28"/>
+          <w:szCs w:val="28"/>
           <w:u w:val="single"/>
         </w:rPr>
         <w:t xml:space="preserve"> Statement</w:t>
@@ -1258,398 +1095,39 @@
         <w:rPr>
           <w:b/>
           <w:bCs/>
-          <w:sz w:val="24"/>
-          <w:szCs w:val="24"/>
+          <w:sz w:val="28"/>
+          <w:szCs w:val="28"/>
           <w:u w:val="single"/>
         </w:rPr>
-        <w:t>s:</w:t>
-      </w:r>
-    </w:p>
-    <w:p>
-      <w:pPr>
-        <w:rPr>
-          <w:sz w:val="24"/>
-          <w:szCs w:val="24"/>
-        </w:rPr>
-      </w:pPr>
-      <w:r>
-        <w:rPr>
-          <w:b/>
-          <w:bCs/>
-          <w:i/>
-          <w:iCs/>
-          <w:sz w:val="24"/>
-          <w:szCs w:val="24"/>
-        </w:rPr>
-        <w:t>Symmetric</w:t>
-      </w:r>
-      <w:r>
-        <w:rPr>
-          <w:b/>
-          <w:bCs/>
-          <w:i/>
-          <w:iCs/>
-          <w:sz w:val="24"/>
-          <w:szCs w:val="24"/>
-        </w:rPr>
-        <w:t xml:space="preserve"> Statement</w:t>
-      </w:r>
-      <w:r>
-        <w:rPr>
-          <w:b/>
-          <w:bCs/>
-          <w:i/>
-          <w:iCs/>
-          <w:sz w:val="24"/>
-          <w:szCs w:val="24"/>
-        </w:rPr>
-        <w:t xml:space="preserve"> like</w:t>
-      </w:r>
-      <w:r>
-        <w:rPr>
-          <w:b/>
-          <w:bCs/>
-          <w:i/>
-          <w:iCs/>
-          <w:sz w:val="24"/>
-          <w:szCs w:val="24"/>
-        </w:rPr>
-        <w:t xml:space="preserve"> S&lt;-&gt;P and its </w:t>
-      </w:r>
-      <w:r>
-        <w:rPr>
-          <w:b/>
-          <w:bCs/>
-          <w:i/>
-          <w:iCs/>
-          <w:sz w:val="24"/>
-          <w:szCs w:val="24"/>
-        </w:rPr>
-        <w:t>reverse</w:t>
-      </w:r>
-      <w:r>
-        <w:rPr>
-          <w:b/>
-          <w:bCs/>
-          <w:i/>
-          <w:iCs/>
-          <w:sz w:val="24"/>
-          <w:szCs w:val="24"/>
-        </w:rPr>
-        <w:t xml:space="preserve"> Statement P&lt;-&gt;S are</w:t>
-      </w:r>
-      <w:r>
-        <w:rPr>
-          <w:b/>
-          <w:bCs/>
-          <w:i/>
-          <w:iCs/>
-          <w:sz w:val="24"/>
-          <w:szCs w:val="24"/>
-        </w:rPr>
-        <w:t xml:space="preserve"> always treated as</w:t>
-      </w:r>
-      <w:r>
-        <w:rPr>
-          <w:b/>
-          <w:bCs/>
-          <w:i/>
-          <w:iCs/>
-          <w:sz w:val="24"/>
-          <w:szCs w:val="24"/>
-        </w:rPr>
-        <w:t xml:space="preserve"> equivalent</w:t>
-      </w:r>
-      <w:r>
-        <w:rPr>
-          <w:b/>
-          <w:bCs/>
-          <w:i/>
-          <w:iCs/>
-          <w:sz w:val="24"/>
-          <w:szCs w:val="24"/>
-        </w:rPr>
-        <w:t xml:space="preserve"> – equality </w:t>
-      </w:r>
-      <w:r>
-        <w:rPr>
-          <w:b/>
-          <w:bCs/>
-          <w:i/>
-          <w:iCs/>
-          <w:sz w:val="24"/>
-          <w:szCs w:val="24"/>
-        </w:rPr>
-        <w:t xml:space="preserve">‘==’ </w:t>
-      </w:r>
-      <w:r>
-        <w:rPr>
-          <w:b/>
-          <w:bCs/>
-          <w:i/>
-          <w:iCs/>
-          <w:sz w:val="24"/>
-          <w:szCs w:val="24"/>
-        </w:rPr>
-        <w:t xml:space="preserve">between 2 symmetric </w:t>
-      </w:r>
-      <w:r>
-        <w:rPr>
-          <w:b/>
-          <w:bCs/>
-          <w:i/>
-          <w:iCs/>
-          <w:sz w:val="24"/>
-          <w:szCs w:val="24"/>
+        <w:t>s</w:t>
+      </w:r>
+      <w:r>
+        <w:rPr>
+          <w:b/>
+          <w:bCs/>
+          <w:sz w:val="28"/>
+          <w:szCs w:val="28"/>
           <w:u w:val="single"/>
-        </w:rPr>
-        <w:t>StatementTerms</w:t>
-      </w:r>
-      <w:r>
-        <w:rPr>
-          <w:b/>
-          <w:bCs/>
-          <w:i/>
-          <w:iCs/>
-          <w:sz w:val="24"/>
-          <w:szCs w:val="24"/>
-        </w:rPr>
-        <w:t xml:space="preserve"> </w:t>
-      </w:r>
-      <w:r>
-        <w:rPr>
-          <w:b/>
-          <w:bCs/>
-          <w:i/>
-          <w:iCs/>
-          <w:sz w:val="24"/>
-          <w:szCs w:val="24"/>
-        </w:rPr>
-        <w:t>checks</w:t>
-      </w:r>
-      <w:r>
-        <w:rPr>
-          <w:b/>
-          <w:bCs/>
-          <w:i/>
-          <w:iCs/>
-          <w:sz w:val="24"/>
-          <w:szCs w:val="24"/>
-        </w:rPr>
-        <w:t xml:space="preserve"> for </w:t>
-      </w:r>
-      <w:r>
-        <w:rPr>
-          <w:b/>
-          <w:bCs/>
-          <w:i/>
-          <w:iCs/>
-          <w:sz w:val="24"/>
-          <w:szCs w:val="24"/>
-        </w:rPr>
-        <w:t>th</w:t>
-      </w:r>
-      <w:r>
-        <w:rPr>
-          <w:b/>
-          <w:bCs/>
-          <w:i/>
-          <w:iCs/>
-          <w:sz w:val="24"/>
-          <w:szCs w:val="24"/>
-        </w:rPr>
-        <w:t>is</w:t>
-      </w:r>
-      <w:r>
-        <w:rPr>
-          <w:b/>
-          <w:bCs/>
-          <w:sz w:val="24"/>
-          <w:szCs w:val="24"/>
-        </w:rPr>
-        <w:t>.</w:t>
-      </w:r>
-      <w:r>
-        <w:rPr>
-          <w:sz w:val="24"/>
-          <w:szCs w:val="24"/>
-        </w:rPr>
-        <w:t xml:space="preserve"> If the </w:t>
-      </w:r>
-      <w:r>
-        <w:rPr>
-          <w:sz w:val="24"/>
-          <w:szCs w:val="24"/>
-        </w:rPr>
-        <w:t>C</w:t>
-      </w:r>
-      <w:r>
-        <w:rPr>
-          <w:sz w:val="24"/>
-          <w:szCs w:val="24"/>
-        </w:rPr>
-        <w:t xml:space="preserve">oncept for </w:t>
-      </w:r>
-      <w:r>
-        <w:rPr>
-          <w:sz w:val="24"/>
-          <w:szCs w:val="24"/>
-        </w:rPr>
-        <w:t>it</w:t>
-      </w:r>
-      <w:r>
-        <w:rPr>
-          <w:sz w:val="24"/>
-          <w:szCs w:val="24"/>
-        </w:rPr>
-        <w:t xml:space="preserve"> does not exist, it will be stored in the </w:t>
-      </w:r>
-      <w:r>
-        <w:rPr>
-          <w:sz w:val="24"/>
-          <w:szCs w:val="24"/>
-        </w:rPr>
-        <w:t>C</w:t>
-      </w:r>
-      <w:r>
-        <w:rPr>
-          <w:sz w:val="24"/>
-          <w:szCs w:val="24"/>
-        </w:rPr>
-        <w:t xml:space="preserve">oncept for its </w:t>
-      </w:r>
-      <w:r>
-        <w:rPr>
-          <w:sz w:val="24"/>
-          <w:szCs w:val="24"/>
-        </w:rPr>
-        <w:t>reverse</w:t>
-      </w:r>
-      <w:r>
-        <w:rPr>
-          <w:sz w:val="24"/>
-          <w:szCs w:val="24"/>
-        </w:rPr>
-        <w:t xml:space="preserve"> </w:t>
-      </w:r>
-      <w:r>
-        <w:rPr>
-          <w:sz w:val="24"/>
-          <w:szCs w:val="24"/>
-        </w:rPr>
-        <w:t>S</w:t>
-      </w:r>
-      <w:r>
-        <w:rPr>
-          <w:sz w:val="24"/>
-          <w:szCs w:val="24"/>
-        </w:rPr>
-        <w:t xml:space="preserve">tatement. </w:t>
-      </w:r>
-      <w:r>
-        <w:rPr>
-          <w:sz w:val="24"/>
-          <w:szCs w:val="24"/>
-        </w:rPr>
-        <w:t xml:space="preserve">If neither exist, the Concept is created. </w:t>
-      </w:r>
-      <w:r>
-        <w:rPr>
-          <w:sz w:val="24"/>
-          <w:szCs w:val="24"/>
-        </w:rPr>
-        <w:t>The</w:t>
-      </w:r>
-      <w:r>
-        <w:rPr>
-          <w:sz w:val="24"/>
-          <w:szCs w:val="24"/>
-        </w:rPr>
-        <w:t>refore</w:t>
-      </w:r>
-      <w:r>
-        <w:rPr>
-          <w:sz w:val="24"/>
-          <w:szCs w:val="24"/>
-        </w:rPr>
-        <w:t>,</w:t>
-      </w:r>
-      <w:r>
-        <w:rPr>
-          <w:sz w:val="24"/>
-          <w:szCs w:val="24"/>
-        </w:rPr>
-        <w:t xml:space="preserve"> the</w:t>
-      </w:r>
-      <w:r>
-        <w:rPr>
-          <w:sz w:val="24"/>
-          <w:szCs w:val="24"/>
-        </w:rPr>
-        <w:t xml:space="preserve"> order of S and P for the </w:t>
-      </w:r>
-      <w:r>
-        <w:rPr>
-          <w:sz w:val="24"/>
-          <w:szCs w:val="24"/>
-        </w:rPr>
-        <w:t>symmetric</w:t>
-      </w:r>
-      <w:r>
-        <w:rPr>
-          <w:sz w:val="24"/>
-          <w:szCs w:val="24"/>
-        </w:rPr>
-        <w:t xml:space="preserve"> </w:t>
-      </w:r>
-      <w:r>
-        <w:rPr>
-          <w:sz w:val="24"/>
-          <w:szCs w:val="24"/>
-        </w:rPr>
-        <w:t>S</w:t>
-      </w:r>
-      <w:r>
-        <w:rPr>
-          <w:sz w:val="24"/>
-          <w:szCs w:val="24"/>
-        </w:rPr>
-        <w:t xml:space="preserve">tatement </w:t>
-      </w:r>
-      <w:r>
-        <w:rPr>
-          <w:sz w:val="24"/>
-          <w:szCs w:val="24"/>
-        </w:rPr>
-        <w:t xml:space="preserve">Concept is determined by </w:t>
-      </w:r>
-      <w:r>
-        <w:rPr>
-          <w:sz w:val="24"/>
-          <w:szCs w:val="24"/>
-        </w:rPr>
-        <w:t xml:space="preserve">the </w:t>
-      </w:r>
-      <w:r>
-        <w:rPr>
-          <w:sz w:val="24"/>
-          <w:szCs w:val="24"/>
-        </w:rPr>
-        <w:t>order</w:t>
-      </w:r>
-      <w:r>
-        <w:rPr>
-          <w:sz w:val="24"/>
-          <w:szCs w:val="24"/>
-        </w:rPr>
-        <w:t xml:space="preserve"> the system saw first</w:t>
-      </w:r>
-      <w:r>
-        <w:rPr>
-          <w:sz w:val="24"/>
-          <w:szCs w:val="24"/>
-        </w:rPr>
-        <w:t>.</w:t>
+          <w:lang w:val="en-AS"/>
+        </w:rPr>
+        <w:t>, Compound Terms, etc.</w:t>
+      </w:r>
+    </w:p>
+    <w:p>
+      <w:pPr>
+        <w:rPr>
+          <w:sz w:val="24"/>
+          <w:szCs w:val="24"/>
+          <w:lang w:val="en-AS"/>
+        </w:rPr>
+      </w:pPr>
+      <w:r>
+        <w:rPr>
+          <w:sz w:val="24"/>
+          <w:szCs w:val="24"/>
+          <w:lang w:val="en-AS"/>
+        </w:rPr>
+        <w:t>Symmetric terms like A&lt;-&gt;B and compound terms in which the order doesn’t matter (&amp;,A,B) are always ordered alphabetically by convention. This prevents the creation of duplicate concepts that have different syntax but the same meaning.</w:t>
       </w:r>
     </w:p>
     <w:p>
@@ -1682,6 +1160,7 @@
         </w:rPr>
         <w:br/>
       </w:r>
+      <w:proofErr w:type="spellStart"/>
       <w:r>
         <w:rPr>
           <w:sz w:val="24"/>
@@ -1694,7 +1173,15 @@
           <w:sz w:val="24"/>
           <w:szCs w:val="24"/>
         </w:rPr>
-        <w:t>ables (belief table and desire table)</w:t>
+        <w:t>ables</w:t>
+      </w:r>
+      <w:proofErr w:type="spellEnd"/>
+      <w:r>
+        <w:rPr>
+          <w:sz w:val="24"/>
+          <w:szCs w:val="24"/>
+        </w:rPr>
+        <w:t xml:space="preserve"> (belief table and desire table)</w:t>
       </w:r>
       <w:r>
         <w:rPr>
@@ -1729,14 +1216,54 @@
           <w:sz w:val="24"/>
           <w:szCs w:val="24"/>
         </w:rPr>
-        <w:t>double-ended priority queus</w:t>
-      </w:r>
-      <w:r>
-        <w:rPr>
-          <w:sz w:val="24"/>
-          <w:szCs w:val="24"/>
-        </w:rPr>
-        <w:t xml:space="preserve"> that store Narsese Sentences sorted by Confidence. When the </w:t>
+        <w:t xml:space="preserve">double-ended priority </w:t>
+      </w:r>
+      <w:proofErr w:type="spellStart"/>
+      <w:r>
+        <w:rPr>
+          <w:sz w:val="24"/>
+          <w:szCs w:val="24"/>
+        </w:rPr>
+        <w:t>queu</w:t>
+      </w:r>
+      <w:proofErr w:type="spellEnd"/>
+      <w:r>
+        <w:rPr>
+          <w:sz w:val="24"/>
+          <w:szCs w:val="24"/>
+          <w:lang w:val="en-AS"/>
+        </w:rPr>
+        <w:t>e</w:t>
+      </w:r>
+      <w:r>
+        <w:rPr>
+          <w:sz w:val="24"/>
+          <w:szCs w:val="24"/>
+        </w:rPr>
+        <w:t>s</w:t>
+      </w:r>
+      <w:r>
+        <w:rPr>
+          <w:sz w:val="24"/>
+          <w:szCs w:val="24"/>
+        </w:rPr>
+        <w:t xml:space="preserve"> that store </w:t>
+      </w:r>
+      <w:proofErr w:type="spellStart"/>
+      <w:r>
+        <w:rPr>
+          <w:sz w:val="24"/>
+          <w:szCs w:val="24"/>
+        </w:rPr>
+        <w:t>Narsese</w:t>
+      </w:r>
+      <w:proofErr w:type="spellEnd"/>
+      <w:r>
+        <w:rPr>
+          <w:sz w:val="24"/>
+          <w:szCs w:val="24"/>
+        </w:rPr>
+        <w:t xml:space="preserve"> Sentences sorted by Confidence. When the </w:t>
       </w:r>
       <w:r>
         <w:rPr>
@@ -2385,7 +1912,22 @@
           <w:sz w:val="24"/>
           <w:szCs w:val="24"/>
         </w:rPr>
-        <w:t xml:space="preserve"> If the Buffer overflows, the lowest-priority items are purged.</w:t>
+        <w:t xml:space="preserve"> If the Buffer overflows, the lowest-priority item </w:t>
+      </w:r>
+      <w:r>
+        <w:rPr>
+          <w:sz w:val="24"/>
+          <w:szCs w:val="24"/>
+          <w:lang w:val="en-AS"/>
+        </w:rPr>
+        <w:t xml:space="preserve">is </w:t>
+      </w:r>
+      <w:r>
+        <w:rPr>
+          <w:sz w:val="24"/>
+          <w:szCs w:val="24"/>
+        </w:rPr>
+        <w:t>purged.</w:t>
       </w:r>
     </w:p>
     <w:p>
@@ -2461,8 +2003,16 @@
         <w:rPr>
           <w:sz w:val="24"/>
           <w:szCs w:val="24"/>
-        </w:rPr>
-        <w:t>a task from its experience</w:t>
+          <w:lang w:val="en-AS"/>
+        </w:rPr>
+        <w:t xml:space="preserve">the highest priority </w:t>
+      </w:r>
+      <w:r>
+        <w:rPr>
+          <w:sz w:val="24"/>
+          <w:szCs w:val="24"/>
+        </w:rPr>
+        <w:t>task from its experience</w:t>
       </w:r>
       <w:r>
         <w:rPr>
@@ -2492,7 +2042,22 @@
           <w:sz w:val="24"/>
           <w:szCs w:val="24"/>
         </w:rPr>
-        <w:t xml:space="preserve"> a Concept from its Memory.</w:t>
+        <w:t xml:space="preserve"> a Concept</w:t>
+      </w:r>
+      <w:r>
+        <w:rPr>
+          <w:sz w:val="24"/>
+          <w:szCs w:val="24"/>
+          <w:lang w:val="en-AS"/>
+        </w:rPr>
+        <w:t xml:space="preserve"> probabilistically</w:t>
+      </w:r>
+      <w:r>
+        <w:rPr>
+          <w:sz w:val="24"/>
+          <w:szCs w:val="24"/>
+        </w:rPr>
+        <w:t xml:space="preserve"> from its Memory.</w:t>
       </w:r>
       <w:r>
         <w:rPr>
@@ -2521,13 +2086,21 @@
     <w:p>
       <w:pPr>
         <w:rPr>
+          <w:sz w:val="24"/>
+          <w:szCs w:val="24"/>
+          <w:lang w:val="en-AS"/>
+        </w:rPr>
+      </w:pPr>
+      <w:r>
+        <w:rPr>
           <w:b/>
           <w:bCs/>
           <w:sz w:val="24"/>
           <w:szCs w:val="24"/>
           <w:u w:val="single"/>
         </w:rPr>
-      </w:pPr>
+        <w:t>Task Processing:</w:t>
+      </w:r>
       <w:r>
         <w:rPr>
           <w:b/>
@@ -2536,9 +2109,19 @@
           <w:szCs w:val="24"/>
           <w:u w:val="single"/>
         </w:rPr>
-        <w:t>Task Processing:</w:t>
-      </w:r>
-      <w:r>
+        <w:br/>
+      </w:r>
+      <w:r>
+        <w:rPr>
+          <w:sz w:val="24"/>
+          <w:szCs w:val="24"/>
+          <w:lang w:val="en-AS"/>
+        </w:rPr>
+        <w:t>Processing occurs in two stages.</w:t>
+      </w:r>
+    </w:p>
+    <w:p>
+      <w:pPr>
         <w:rPr>
           <w:b/>
           <w:bCs/>
@@ -2546,8 +2129,7 @@
           <w:szCs w:val="24"/>
           <w:u w:val="single"/>
         </w:rPr>
-        <w:br/>
-      </w:r>
+      </w:pPr>
       <w:r>
         <w:rPr>
           <w:i/>
@@ -2562,7 +2144,22 @@
           <w:sz w:val="24"/>
           <w:szCs w:val="24"/>
         </w:rPr>
-        <w:t>occurs the first time a task is selected.</w:t>
+        <w:t xml:space="preserve">occurs </w:t>
+      </w:r>
+      <w:r>
+        <w:rPr>
+          <w:sz w:val="24"/>
+          <w:szCs w:val="24"/>
+          <w:lang w:val="en-AS"/>
+        </w:rPr>
+        <w:t xml:space="preserve">only </w:t>
+      </w:r>
+      <w:r>
+        <w:rPr>
+          <w:sz w:val="24"/>
+          <w:szCs w:val="24"/>
+        </w:rPr>
+        <w:t>the first time a task is selected.</w:t>
       </w:r>
     </w:p>
     <w:p>
@@ -2670,7 +2267,23 @@
           <w:sz w:val="24"/>
           <w:szCs w:val="24"/>
         </w:rPr>
-        <w:t>udgment’s immediate subterms (subject and predicate) are conceptualized.</w:t>
+        <w:t xml:space="preserve">udgment’s immediate </w:t>
+      </w:r>
+      <w:proofErr w:type="spellStart"/>
+      <w:r>
+        <w:rPr>
+          <w:sz w:val="24"/>
+          <w:szCs w:val="24"/>
+        </w:rPr>
+        <w:t>subterms</w:t>
+      </w:r>
+      <w:proofErr w:type="spellEnd"/>
+      <w:r>
+        <w:rPr>
+          <w:sz w:val="24"/>
+          <w:szCs w:val="24"/>
+        </w:rPr>
+        <w:t xml:space="preserve"> (subject and predicate) are conceptualized.</w:t>
       </w:r>
     </w:p>
     <w:p>
@@ -3511,8 +3124,8 @@
         <w:rPr>
           <w:b/>
           <w:bCs/>
-          <w:sz w:val="24"/>
-          <w:szCs w:val="24"/>
+          <w:sz w:val="40"/>
+          <w:szCs w:val="40"/>
           <w:u w:val="single"/>
         </w:rPr>
       </w:pPr>
@@ -3520,8 +3133,8 @@
         <w:rPr>
           <w:b/>
           <w:bCs/>
-          <w:sz w:val="24"/>
-          <w:szCs w:val="24"/>
+          <w:sz w:val="40"/>
+          <w:szCs w:val="40"/>
           <w:u w:val="single"/>
         </w:rPr>
         <w:t>Inference Engine:</w:t>
@@ -3548,7 +3161,52 @@
           <w:sz w:val="24"/>
           <w:szCs w:val="24"/>
         </w:rPr>
-        <w:t>he Inference Engine takes as input one Task and one Belief, and outputs one or more Tasks resulting from the inputs.</w:t>
+        <w:t xml:space="preserve">he Inference Engine </w:t>
+      </w:r>
+      <w:r>
+        <w:rPr>
+          <w:sz w:val="24"/>
+          <w:szCs w:val="24"/>
+          <w:lang w:val="en-AS"/>
+        </w:rPr>
+        <w:t xml:space="preserve">is where all inference in the system should occur. </w:t>
+      </w:r>
+      <w:r>
+        <w:rPr>
+          <w:sz w:val="24"/>
+          <w:szCs w:val="24"/>
+        </w:rPr>
+        <w:t xml:space="preserve"> </w:t>
+      </w:r>
+      <w:r>
+        <w:rPr>
+          <w:sz w:val="24"/>
+          <w:szCs w:val="24"/>
+          <w:lang w:val="en-AS"/>
+        </w:rPr>
+        <w:t>Two-Premise inference takes</w:t>
+      </w:r>
+      <w:r>
+        <w:rPr>
+          <w:sz w:val="24"/>
+          <w:szCs w:val="24"/>
+        </w:rPr>
+        <w:t xml:space="preserve"> </w:t>
+      </w:r>
+      <w:r>
+        <w:rPr>
+          <w:sz w:val="24"/>
+          <w:szCs w:val="24"/>
+          <w:lang w:val="en-AS"/>
+        </w:rPr>
+        <w:t>2 sentences</w:t>
+      </w:r>
+      <w:r>
+        <w:rPr>
+          <w:sz w:val="24"/>
+          <w:szCs w:val="24"/>
+        </w:rPr>
+        <w:t>, and outputs one or more Tasks resulting from the inputs.</w:t>
       </w:r>
       <w:r>
         <w:rPr>
@@ -3693,6 +3351,14 @@
         <w:rPr>
           <w:sz w:val="24"/>
           <w:szCs w:val="24"/>
+          <w:lang w:val="en-AS"/>
+        </w:rPr>
+        <w:t xml:space="preserve">Input </w:t>
+      </w:r>
+      <w:r>
+        <w:rPr>
+          <w:sz w:val="24"/>
+          <w:szCs w:val="24"/>
         </w:rPr>
         <w:t xml:space="preserve">Sentences that will result in Tautologies are discarded. </w:t>
       </w:r>
@@ -3723,7 +3389,22 @@
           <w:sz w:val="24"/>
           <w:szCs w:val="24"/>
         </w:rPr>
-        <w:t xml:space="preserve">The relation between the </w:t>
+        <w:t>The relation</w:t>
+      </w:r>
+      <w:r>
+        <w:rPr>
+          <w:sz w:val="24"/>
+          <w:szCs w:val="24"/>
+          <w:lang w:val="en-AS"/>
+        </w:rPr>
+        <w:t>ship</w:t>
+      </w:r>
+      <w:r>
+        <w:rPr>
+          <w:sz w:val="24"/>
+          <w:szCs w:val="24"/>
+        </w:rPr>
+        <w:t xml:space="preserve"> between the </w:t>
       </w:r>
       <w:r>
         <w:rPr>
@@ -3737,7 +3418,7 @@
           <w:sz w:val="24"/>
           <w:szCs w:val="24"/>
         </w:rPr>
-        <w:t>input Task and Belief sentences is identified</w:t>
+        <w:t>input sentences is identified</w:t>
       </w:r>
       <w:r>
         <w:rPr>
@@ -3859,12 +3540,12 @@
       </w:pPr>
     </w:p>
     <w:sectPr>
-      <w:headerReference w:type="even" r:id="rId10"/>
-      <w:headerReference w:type="default" r:id="rId11"/>
-      <w:footerReference w:type="even" r:id="rId12"/>
-      <w:footerReference w:type="default" r:id="rId13"/>
-      <w:headerReference w:type="first" r:id="rId14"/>
-      <w:footerReference w:type="first" r:id="rId15"/>
+      <w:headerReference w:type="even" r:id="rId7"/>
+      <w:headerReference w:type="default" r:id="rId8"/>
+      <w:footerReference w:type="even" r:id="rId9"/>
+      <w:footerReference w:type="default" r:id="rId10"/>
+      <w:headerReference w:type="first" r:id="rId11"/>
+      <w:footerReference w:type="first" r:id="rId12"/>
       <w:pgSz w:w="12240" w:h="15840"/>
       <w:pgMar w:top="1440" w:right="1440" w:bottom="1440" w:left="1440" w:header="720" w:footer="720" w:gutter="0"/>
       <w:cols w:space="720"/>

</xml_diff>